<commit_message>
DOC: DoD, added definitions.
DOC: DoD, added definitions.
</commit_message>
<xml_diff>
--- a/Documentatie/Definition of Done.docx
+++ b/Documentatie/Definition of Done.docx
@@ -66,7 +66,7 @@
     <w:p/>
     <w:tbl>
       <w:tblPr>
-        <w:tblStyle w:val="PlainTable5"/>
+        <w:tblStyle w:val="Onopgemaaktetabel5"/>
         <w:tblW w:w="9586" w:type="dxa"/>
         <w:tblLook w:val="04A0" w:firstRow="1" w:lastRow="0" w:firstColumn="1" w:lastColumn="0" w:noHBand="0" w:noVBand="1"/>
       </w:tblPr>
@@ -176,7 +176,7 @@
           </w:tcPr>
           <w:p>
             <w:pPr>
-              <w:pStyle w:val="ListParagraph"/>
+              <w:pStyle w:val="Lijstalinea"/>
               <w:numPr>
                 <w:ilvl w:val="0"/>
                 <w:numId w:val="1"/>
@@ -189,7 +189,7 @@
           </w:p>
           <w:p>
             <w:pPr>
-              <w:pStyle w:val="ListParagraph"/>
+              <w:pStyle w:val="Lijstalinea"/>
               <w:numPr>
                 <w:ilvl w:val="0"/>
                 <w:numId w:val="1"/>
@@ -207,15 +207,45 @@
           </w:tcPr>
           <w:p>
             <w:pPr>
-              <w:pStyle w:val="ListParagraph"/>
-              <w:cnfStyle w:val="000000100000" w:firstRow="0" w:lastRow="0" w:firstColumn="0" w:lastColumn="0" w:oddVBand="0" w:evenVBand="0" w:oddHBand="1" w:evenHBand="0" w:firstRowFirstColumn="0" w:firstRowLastColumn="0" w:lastRowFirstColumn="0" w:lastRowLastColumn="0"/>
-            </w:pPr>
-          </w:p>
-          <w:p>
-            <w:pPr>
-              <w:jc w:val="center"/>
-              <w:cnfStyle w:val="000000100000" w:firstRow="0" w:lastRow="0" w:firstColumn="0" w:lastColumn="0" w:oddVBand="0" w:evenVBand="0" w:oddHBand="1" w:evenHBand="0" w:firstRowFirstColumn="0" w:firstRowLastColumn="0" w:lastRowFirstColumn="0" w:lastRowLastColumn="0"/>
-            </w:pPr>
+              <w:pStyle w:val="Lijstalinea"/>
+              <w:cnfStyle w:val="000000100000" w:firstRow="0" w:lastRow="0" w:firstColumn="0" w:lastColumn="0" w:oddVBand="0" w:evenVBand="0" w:oddHBand="1" w:evenHBand="0" w:firstRowFirstColumn="0" w:firstRowLastColumn="0" w:lastRowFirstColumn="0" w:lastRowLastColumn="0"/>
+            </w:pPr>
+            <w:r>
+              <w:t xml:space="preserve">Storyboard. </w:t>
+            </w:r>
+            <w:r>
+              <w:t>Alle schermen zijn getekend. Op volgorde. Minimaal 3 levels.</w:t>
+            </w:r>
+          </w:p>
+          <w:p>
+            <w:pPr>
+              <w:pStyle w:val="Lijstalinea"/>
+              <w:cnfStyle w:val="000000100000" w:firstRow="0" w:lastRow="0" w:firstColumn="0" w:lastColumn="0" w:oddVBand="0" w:evenVBand="0" w:oddHBand="1" w:evenHBand="0" w:firstRowFirstColumn="0" w:firstRowLastColumn="0" w:lastRowFirstColumn="0" w:lastRowLastColumn="0"/>
+            </w:pPr>
+            <w:r>
+              <w:t>Gedetailleerde informatie.</w:t>
+            </w:r>
+          </w:p>
+          <w:p>
+            <w:pPr>
+              <w:pStyle w:val="Lijstalinea"/>
+              <w:cnfStyle w:val="000000100000" w:firstRow="0" w:lastRow="0" w:firstColumn="0" w:lastColumn="0" w:oddVBand="0" w:evenVBand="0" w:oddHBand="1" w:evenHBand="0" w:firstRowFirstColumn="0" w:firstRowLastColumn="0" w:lastRowFirstColumn="0" w:lastRowLastColumn="0"/>
+            </w:pPr>
+          </w:p>
+          <w:p>
+            <w:pPr>
+              <w:pStyle w:val="Lijstalinea"/>
+              <w:cnfStyle w:val="000000100000" w:firstRow="0" w:lastRow="0" w:firstColumn="0" w:lastColumn="0" w:oddVBand="0" w:evenVBand="0" w:oddHBand="1" w:evenHBand="0" w:firstRowFirstColumn="0" w:firstRowLastColumn="0" w:lastRowFirstColumn="0" w:lastRowLastColumn="0"/>
+            </w:pPr>
+            <w:r>
+              <w:t xml:space="preserve">Game design. Elke sprint </w:t>
+            </w:r>
+            <w:r>
+              <w:t>updates.</w:t>
+            </w:r>
+            <w:r>
+              <w:t xml:space="preserve"> Gemaakt volgens het voorbeeld in bit.ly.</w:t>
+            </w:r>
           </w:p>
         </w:tc>
       </w:tr>
@@ -258,7 +288,7 @@
     <w:p/>
     <w:tbl>
       <w:tblPr>
-        <w:tblStyle w:val="PlainTable5"/>
+        <w:tblStyle w:val="Onopgemaaktetabel5"/>
         <w:tblW w:w="9586" w:type="dxa"/>
         <w:tblLook w:val="04A0" w:firstRow="1" w:lastRow="0" w:firstColumn="1" w:lastColumn="0" w:noHBand="0" w:noVBand="1"/>
       </w:tblPr>
@@ -365,7 +395,7 @@
           </w:tcPr>
           <w:p>
             <w:pPr>
-              <w:pStyle w:val="ListParagraph"/>
+              <w:pStyle w:val="Lijstalinea"/>
               <w:numPr>
                 <w:ilvl w:val="0"/>
                 <w:numId w:val="1"/>
@@ -378,7 +408,7 @@
           </w:p>
           <w:p>
             <w:pPr>
-              <w:pStyle w:val="ListParagraph"/>
+              <w:pStyle w:val="Lijstalinea"/>
               <w:numPr>
                 <w:ilvl w:val="0"/>
                 <w:numId w:val="1"/>
@@ -391,37 +421,73 @@
           </w:p>
           <w:p>
             <w:pPr>
-              <w:pStyle w:val="ListParagraph"/>
-              <w:numPr>
-                <w:ilvl w:val="0"/>
-                <w:numId w:val="1"/>
-              </w:numPr>
-              <w:cnfStyle w:val="000000100000" w:firstRow="0" w:lastRow="0" w:firstColumn="0" w:lastColumn="0" w:oddVBand="0" w:evenVBand="0" w:oddHBand="1" w:evenHBand="0" w:firstRowFirstColumn="0" w:firstRowLastColumn="0" w:lastRowFirstColumn="0" w:lastRowLastColumn="0"/>
-            </w:pPr>
-            <w:r>
-              <w:t>Usecasediagram</w:t>
-            </w:r>
-          </w:p>
-        </w:tc>
-        <w:tc>
-          <w:tcPr>
-            <w:tcW w:w="3117" w:type="dxa"/>
-          </w:tcPr>
-          <w:p>
-            <w:pPr>
-              <w:pStyle w:val="ListParagraph"/>
-              <w:cnfStyle w:val="000000100000" w:firstRow="0" w:lastRow="0" w:firstColumn="0" w:lastColumn="0" w:oddVBand="0" w:evenVBand="0" w:oddHBand="1" w:evenHBand="0" w:firstRowFirstColumn="0" w:firstRowLastColumn="0" w:lastRowFirstColumn="0" w:lastRowLastColumn="0"/>
-            </w:pPr>
-          </w:p>
-          <w:p>
-            <w:pPr>
-              <w:jc w:val="center"/>
-              <w:cnfStyle w:val="000000100000" w:firstRow="0" w:lastRow="0" w:firstColumn="0" w:lastColumn="0" w:oddVBand="0" w:evenVBand="0" w:oddHBand="1" w:evenHBand="0" w:firstRowFirstColumn="0" w:firstRowLastColumn="0" w:lastRowFirstColumn="0" w:lastRowLastColumn="0"/>
-            </w:pPr>
+              <w:pStyle w:val="Lijstalinea"/>
+              <w:cnfStyle w:val="000000100000" w:firstRow="0" w:lastRow="0" w:firstColumn="0" w:lastColumn="0" w:oddVBand="0" w:evenVBand="0" w:oddHBand="1" w:evenHBand="0" w:firstRowFirstColumn="0" w:firstRowLastColumn="0" w:lastRowFirstColumn="0" w:lastRowLastColumn="0"/>
+            </w:pPr>
+          </w:p>
+        </w:tc>
+        <w:tc>
+          <w:tcPr>
+            <w:tcW w:w="3117" w:type="dxa"/>
+          </w:tcPr>
+          <w:p>
+            <w:pPr>
+              <w:pStyle w:val="Lijstalinea"/>
+              <w:cnfStyle w:val="000000100000" w:firstRow="0" w:lastRow="0" w:firstColumn="0" w:lastColumn="0" w:oddVBand="0" w:evenVBand="0" w:oddHBand="1" w:evenHBand="0" w:firstRowFirstColumn="0" w:firstRowLastColumn="0" w:lastRowFirstColumn="0" w:lastRowLastColumn="0"/>
+            </w:pPr>
+            <w:proofErr w:type="spellStart"/>
+            <w:r>
+              <w:t>Wireframes</w:t>
+            </w:r>
+            <w:proofErr w:type="spellEnd"/>
+            <w:r>
+              <w:t>. Alle benodigde views gemaakt: Startsch</w:t>
+            </w:r>
+            <w:r>
+              <w:t>erm, voorbeeld van een level, options, scorelist, game over</w:t>
+            </w:r>
+            <w:r>
+              <w:t>.</w:t>
+            </w:r>
+            <w:r>
+              <w:t xml:space="preserve"> Informatie over de functies en dingen die je ziet.</w:t>
+            </w:r>
+            <w:r>
+              <w:t xml:space="preserve"> Geen spelfouten. Nederlands talig. </w:t>
+            </w:r>
+          </w:p>
+          <w:p>
+            <w:pPr>
+              <w:pStyle w:val="Lijstalinea"/>
+              <w:cnfStyle w:val="000000100000" w:firstRow="0" w:lastRow="0" w:firstColumn="0" w:lastColumn="0" w:oddVBand="0" w:evenVBand="0" w:oddHBand="1" w:evenHBand="0" w:firstRowFirstColumn="0" w:firstRowLastColumn="0" w:lastRowFirstColumn="0" w:lastRowLastColumn="0"/>
+            </w:pPr>
+          </w:p>
+          <w:p>
+            <w:pPr>
+              <w:pStyle w:val="Lijstalinea"/>
+              <w:cnfStyle w:val="000000100000" w:firstRow="0" w:lastRow="0" w:firstColumn="0" w:lastColumn="0" w:oddVBand="0" w:evenVBand="0" w:oddHBand="1" w:evenHBand="0" w:firstRowFirstColumn="0" w:firstRowLastColumn="0" w:lastRowFirstColumn="0" w:lastRowLastColumn="0"/>
+            </w:pPr>
+            <w:r>
+              <w:t xml:space="preserve">Klassendiagram. </w:t>
+            </w:r>
+            <w:r>
+              <w:t xml:space="preserve">Alle klassen. Alle eigenschappen, alle gedrag, alle relaties, alle </w:t>
+            </w:r>
+            <w:proofErr w:type="spellStart"/>
+            <w:r>
+              <w:t>multipliciteiten</w:t>
+            </w:r>
+            <w:proofErr w:type="spellEnd"/>
+            <w:r>
+              <w:t>.</w:t>
+            </w:r>
           </w:p>
         </w:tc>
       </w:tr>
       <w:tr>
+        <w:trPr>
+          <w:trHeight w:val="80"/>
+        </w:trPr>
         <w:tc>
           <w:tcPr>
             <w:cnfStyle w:val="001000000000" w:firstRow="0" w:lastRow="0" w:firstColumn="1" w:lastColumn="0" w:oddVBand="0" w:evenVBand="0" w:oddHBand="0" w:evenHBand="0" w:firstRowFirstColumn="0" w:firstRowLastColumn="0" w:lastRowFirstColumn="0" w:lastRowLastColumn="0"/>
@@ -439,7 +505,6 @@
           </w:tcPr>
           <w:p>
             <w:pPr>
-              <w:jc w:val="center"/>
               <w:cnfStyle w:val="000000000000" w:firstRow="0" w:lastRow="0" w:firstColumn="0" w:lastColumn="0" w:oddVBand="0" w:evenVBand="0" w:oddHBand="0" w:evenHBand="0" w:firstRowFirstColumn="0" w:firstRowLastColumn="0" w:lastRowFirstColumn="0" w:lastRowLastColumn="0"/>
             </w:pPr>
           </w:p>
@@ -458,9 +523,12 @@
       </w:tr>
     </w:tbl>
     <w:p/>
+    <w:p/>
+    <w:p/>
+    <w:p/>
     <w:tbl>
       <w:tblPr>
-        <w:tblStyle w:val="PlainTable5"/>
+        <w:tblStyle w:val="Onopgemaaktetabel5"/>
         <w:tblW w:w="9586" w:type="dxa"/>
         <w:tblLook w:val="04A0" w:firstRow="1" w:lastRow="0" w:firstColumn="1" w:lastColumn="0" w:noHBand="0" w:noVBand="1"/>
       </w:tblPr>
@@ -491,6 +559,7 @@
                 <w:b/>
                 <w:bCs/>
               </w:rPr>
+              <w:lastRenderedPageBreak/>
               <w:t>User-Story</w:t>
             </w:r>
           </w:p>
@@ -567,7 +636,7 @@
           </w:tcPr>
           <w:p>
             <w:pPr>
-              <w:pStyle w:val="ListParagraph"/>
+              <w:pStyle w:val="Lijstalinea"/>
               <w:numPr>
                 <w:ilvl w:val="0"/>
                 <w:numId w:val="1"/>
@@ -575,15 +644,12 @@
               <w:cnfStyle w:val="000000100000" w:firstRow="0" w:lastRow="0" w:firstColumn="0" w:lastColumn="0" w:oddVBand="0" w:evenVBand="0" w:oddHBand="1" w:evenHBand="0" w:firstRowFirstColumn="0" w:firstRowLastColumn="0" w:lastRowFirstColumn="0" w:lastRowLastColumn="0"/>
             </w:pPr>
             <w:r>
-              <w:t xml:space="preserve"> </w:t>
-            </w:r>
-            <w:r>
-              <w:t xml:space="preserve">Bereikbaarheidslijst </w:t>
-            </w:r>
-          </w:p>
-          <w:p>
-            <w:pPr>
-              <w:pStyle w:val="ListParagraph"/>
+              <w:t xml:space="preserve"> Bereikbaarheidslijst </w:t>
+            </w:r>
+          </w:p>
+          <w:p>
+            <w:pPr>
+              <w:pStyle w:val="Lijstalinea"/>
               <w:numPr>
                 <w:ilvl w:val="0"/>
                 <w:numId w:val="1"/>
@@ -596,7 +662,7 @@
           </w:p>
           <w:p>
             <w:pPr>
-              <w:pStyle w:val="ListParagraph"/>
+              <w:pStyle w:val="Lijstalinea"/>
               <w:numPr>
                 <w:ilvl w:val="0"/>
                 <w:numId w:val="1"/>
@@ -616,15 +682,119 @@
           </w:tcPr>
           <w:p>
             <w:pPr>
-              <w:pStyle w:val="ListParagraph"/>
-              <w:cnfStyle w:val="000000100000" w:firstRow="0" w:lastRow="0" w:firstColumn="0" w:lastColumn="0" w:oddVBand="0" w:evenVBand="0" w:oddHBand="1" w:evenHBand="0" w:firstRowFirstColumn="0" w:firstRowLastColumn="0" w:lastRowFirstColumn="0" w:lastRowLastColumn="0"/>
-            </w:pPr>
-          </w:p>
-          <w:p>
-            <w:pPr>
-              <w:jc w:val="center"/>
-              <w:cnfStyle w:val="000000100000" w:firstRow="0" w:lastRow="0" w:firstColumn="0" w:lastColumn="0" w:oddVBand="0" w:evenVBand="0" w:oddHBand="1" w:evenHBand="0" w:firstRowFirstColumn="0" w:firstRowLastColumn="0" w:lastRowFirstColumn="0" w:lastRowLastColumn="0"/>
-            </w:pPr>
+              <w:pStyle w:val="Lijstalinea"/>
+              <w:cnfStyle w:val="000000100000" w:firstRow="0" w:lastRow="0" w:firstColumn="0" w:lastColumn="0" w:oddVBand="0" w:evenVBand="0" w:oddHBand="1" w:evenHBand="0" w:firstRowFirstColumn="0" w:firstRowLastColumn="0" w:lastRowFirstColumn="0" w:lastRowLastColumn="0"/>
+            </w:pPr>
+            <w:r>
+              <w:t>Bereikbaarheidslijst. Namen van de groepsleden, samen met de telefoon nummer en schoolmail</w:t>
+            </w:r>
+            <w:r>
+              <w:t xml:space="preserve"> en/of eigen mail</w:t>
+            </w:r>
+            <w:r>
+              <w:t>.</w:t>
+            </w:r>
+          </w:p>
+          <w:p>
+            <w:pPr>
+              <w:pStyle w:val="Lijstalinea"/>
+              <w:cnfStyle w:val="000000100000" w:firstRow="0" w:lastRow="0" w:firstColumn="0" w:lastColumn="0" w:oddVBand="0" w:evenVBand="0" w:oddHBand="1" w:evenHBand="0" w:firstRowFirstColumn="0" w:firstRowLastColumn="0" w:lastRowFirstColumn="0" w:lastRowLastColumn="0"/>
+            </w:pPr>
+          </w:p>
+          <w:p>
+            <w:pPr>
+              <w:pStyle w:val="Lijstalinea"/>
+              <w:cnfStyle w:val="000000100000" w:firstRow="0" w:lastRow="0" w:firstColumn="0" w:lastColumn="0" w:oddVBand="0" w:evenVBand="0" w:oddHBand="1" w:evenHBand="0" w:firstRowFirstColumn="0" w:firstRowLastColumn="0" w:lastRowFirstColumn="0" w:lastRowLastColumn="0"/>
+            </w:pPr>
+            <w:r>
+              <w:t xml:space="preserve">Samenwerkingscontract is af als het </w:t>
+            </w:r>
+            <w:r>
+              <w:t xml:space="preserve">ondertekend </w:t>
+            </w:r>
+            <w:r>
+              <w:t xml:space="preserve">is </w:t>
+            </w:r>
+            <w:r>
+              <w:t>door alle groepsleden. In het document staan het project/opdracht, de namen en contactgegevens van de verschillende groepsleden, de  afspraken</w:t>
+            </w:r>
+            <w:r>
+              <w:t xml:space="preserve"> over het project/opdracht en de verschillende rollen</w:t>
+            </w:r>
+            <w:r>
+              <w:t>.</w:t>
+            </w:r>
+          </w:p>
+          <w:p>
+            <w:pPr>
+              <w:pStyle w:val="Lijstalinea"/>
+              <w:cnfStyle w:val="000000100000" w:firstRow="0" w:lastRow="0" w:firstColumn="0" w:lastColumn="0" w:oddVBand="0" w:evenVBand="0" w:oddHBand="1" w:evenHBand="0" w:firstRowFirstColumn="0" w:firstRowLastColumn="0" w:lastRowFirstColumn="0" w:lastRowLastColumn="0"/>
+            </w:pPr>
+          </w:p>
+          <w:p>
+            <w:pPr>
+              <w:pStyle w:val="Lijstalinea"/>
+              <w:cnfStyle w:val="000000100000" w:firstRow="0" w:lastRow="0" w:firstColumn="0" w:lastColumn="0" w:oddVBand="0" w:evenVBand="0" w:oddHBand="1" w:evenHBand="0" w:firstRowFirstColumn="0" w:firstRowLastColumn="0" w:lastRowFirstColumn="0" w:lastRowLastColumn="0"/>
+            </w:pPr>
+            <w:r>
+              <w:t xml:space="preserve">Moscow. In tabel, Must </w:t>
+            </w:r>
+            <w:proofErr w:type="spellStart"/>
+            <w:r>
+              <w:t>haves</w:t>
+            </w:r>
+            <w:proofErr w:type="spellEnd"/>
+            <w:r>
+              <w:t xml:space="preserve">, </w:t>
+            </w:r>
+            <w:proofErr w:type="spellStart"/>
+            <w:r>
+              <w:t>should</w:t>
+            </w:r>
+            <w:proofErr w:type="spellEnd"/>
+            <w:r>
+              <w:t xml:space="preserve"> </w:t>
+            </w:r>
+            <w:proofErr w:type="spellStart"/>
+            <w:r>
+              <w:t>haves</w:t>
+            </w:r>
+            <w:proofErr w:type="spellEnd"/>
+            <w:r>
+              <w:t xml:space="preserve">, </w:t>
+            </w:r>
+            <w:proofErr w:type="spellStart"/>
+            <w:r>
+              <w:t>could</w:t>
+            </w:r>
+            <w:proofErr w:type="spellEnd"/>
+            <w:r>
+              <w:t xml:space="preserve"> </w:t>
+            </w:r>
+            <w:proofErr w:type="spellStart"/>
+            <w:r>
+              <w:t>haves</w:t>
+            </w:r>
+            <w:proofErr w:type="spellEnd"/>
+            <w:r>
+              <w:t xml:space="preserve"> en </w:t>
+            </w:r>
+            <w:proofErr w:type="spellStart"/>
+            <w:r>
+              <w:t>won’t</w:t>
+            </w:r>
+            <w:proofErr w:type="spellEnd"/>
+            <w:r>
+              <w:t xml:space="preserve"> </w:t>
+            </w:r>
+            <w:proofErr w:type="spellStart"/>
+            <w:r>
+              <w:t>haves</w:t>
+            </w:r>
+            <w:proofErr w:type="spellEnd"/>
+            <w:r>
+              <w:t>, volgens huisstijl.</w:t>
+            </w:r>
           </w:p>
         </w:tc>
       </w:tr>
@@ -667,7 +837,7 @@
     <w:p/>
     <w:tbl>
       <w:tblPr>
-        <w:tblStyle w:val="PlainTable5"/>
+        <w:tblStyle w:val="Onopgemaaktetabel5"/>
         <w:tblW w:w="9586" w:type="dxa"/>
         <w:tblLook w:val="04A0" w:firstRow="1" w:lastRow="0" w:firstColumn="1" w:lastColumn="0" w:noHBand="0" w:noVBand="1"/>
       </w:tblPr>
@@ -782,7 +952,7 @@
           </w:tcPr>
           <w:p>
             <w:pPr>
-              <w:pStyle w:val="ListParagraph"/>
+              <w:pStyle w:val="Lijstalinea"/>
               <w:numPr>
                 <w:ilvl w:val="0"/>
                 <w:numId w:val="1"/>
@@ -795,7 +965,7 @@
           </w:p>
           <w:p>
             <w:pPr>
-              <w:pStyle w:val="ListParagraph"/>
+              <w:pStyle w:val="Lijstalinea"/>
               <w:numPr>
                 <w:ilvl w:val="0"/>
                 <w:numId w:val="1"/>
@@ -803,22 +973,61 @@
               <w:cnfStyle w:val="000000100000" w:firstRow="0" w:lastRow="0" w:firstColumn="0" w:lastColumn="0" w:oddVBand="0" w:evenVBand="0" w:oddHBand="1" w:evenHBand="0" w:firstRowFirstColumn="0" w:firstRowLastColumn="0" w:lastRowFirstColumn="0" w:lastRowLastColumn="0"/>
             </w:pPr>
             <w:r>
-              <w:t xml:space="preserve"> </w:t>
-            </w:r>
-            <w:r>
-              <w:t>Controls sheet</w:t>
-            </w:r>
-          </w:p>
-        </w:tc>
-        <w:tc>
-          <w:tcPr>
-            <w:tcW w:w="3117" w:type="dxa"/>
-          </w:tcPr>
-          <w:p>
-            <w:pPr>
-              <w:pStyle w:val="ListParagraph"/>
-              <w:cnfStyle w:val="000000100000" w:firstRow="0" w:lastRow="0" w:firstColumn="0" w:lastColumn="0" w:oddVBand="0" w:evenVBand="0" w:oddHBand="1" w:evenHBand="0" w:firstRowFirstColumn="0" w:firstRowLastColumn="0" w:lastRowFirstColumn="0" w:lastRowLastColumn="0"/>
-            </w:pPr>
+              <w:t xml:space="preserve"> Controls sheet</w:t>
+            </w:r>
+          </w:p>
+        </w:tc>
+        <w:tc>
+          <w:tcPr>
+            <w:tcW w:w="3117" w:type="dxa"/>
+          </w:tcPr>
+          <w:p>
+            <w:pPr>
+              <w:pStyle w:val="Lijstalinea"/>
+              <w:cnfStyle w:val="000000100000" w:firstRow="0" w:lastRow="0" w:firstColumn="0" w:lastColumn="0" w:oddVBand="0" w:evenVBand="0" w:oddHBand="1" w:evenHBand="0" w:firstRowFirstColumn="0" w:firstRowLastColumn="0" w:lastRowFirstColumn="0" w:lastRowLastColumn="0"/>
+            </w:pPr>
+            <w:r>
+              <w:t>Handleiding Controls. Control sheet uitgelegd, inleiding, volgens huisstijl.</w:t>
+            </w:r>
+          </w:p>
+          <w:p>
+            <w:pPr>
+              <w:pStyle w:val="Lijstalinea"/>
+              <w:cnfStyle w:val="000000100000" w:firstRow="0" w:lastRow="0" w:firstColumn="0" w:lastColumn="0" w:oddVBand="0" w:evenVBand="0" w:oddHBand="1" w:evenHBand="0" w:firstRowFirstColumn="0" w:firstRowLastColumn="0" w:lastRowFirstColumn="0" w:lastRowLastColumn="0"/>
+            </w:pPr>
+          </w:p>
+          <w:p>
+            <w:pPr>
+              <w:pStyle w:val="Lijstalinea"/>
+              <w:cnfStyle w:val="000000100000" w:firstRow="0" w:lastRow="0" w:firstColumn="0" w:lastColumn="0" w:oddVBand="0" w:evenVBand="0" w:oddHBand="1" w:evenHBand="0" w:firstRowFirstColumn="0" w:firstRowLastColumn="0" w:lastRowFirstColumn="0" w:lastRowLastColumn="0"/>
+            </w:pPr>
+            <w:r>
+              <w:t xml:space="preserve">Controls sheet. Alle </w:t>
+            </w:r>
+            <w:proofErr w:type="spellStart"/>
+            <w:r>
+              <w:t>controls</w:t>
+            </w:r>
+            <w:proofErr w:type="spellEnd"/>
+            <w:r>
+              <w:t xml:space="preserve"> die nodig zijn voor het spel, zowel </w:t>
+            </w:r>
+            <w:proofErr w:type="spellStart"/>
+            <w:r>
+              <w:t>ingame</w:t>
+            </w:r>
+            <w:proofErr w:type="spellEnd"/>
+            <w:r>
+              <w:t xml:space="preserve"> als menu’s. De </w:t>
+            </w:r>
+            <w:proofErr w:type="spellStart"/>
+            <w:r>
+              <w:t>keybindings</w:t>
+            </w:r>
+            <w:proofErr w:type="spellEnd"/>
+            <w:r>
+              <w:t xml:space="preserve"> voor een Xbox 360 controller en keyboard.</w:t>
+            </w:r>
           </w:p>
           <w:p>
             <w:pPr>
@@ -864,14 +1073,14 @@
         </w:tc>
       </w:tr>
     </w:tbl>
-    <w:p/>
-    <w:p/>
-    <w:p/>
-    <w:p/>
+    <w:p>
+      <w:bookmarkStart w:id="0" w:name="_GoBack"/>
+      <w:bookmarkEnd w:id="0"/>
+    </w:p>
     <w:p/>
     <w:tbl>
       <w:tblPr>
-        <w:tblStyle w:val="PlainTable5"/>
+        <w:tblStyle w:val="Onopgemaaktetabel5"/>
         <w:tblW w:w="9586" w:type="dxa"/>
         <w:tblLook w:val="04A0" w:firstRow="1" w:lastRow="0" w:firstColumn="1" w:lastColumn="0" w:noHBand="0" w:noVBand="1"/>
       </w:tblPr>
@@ -979,7 +1188,7 @@
           </w:tcPr>
           <w:p>
             <w:pPr>
-              <w:pStyle w:val="ListParagraph"/>
+              <w:pStyle w:val="Lijstalinea"/>
               <w:numPr>
                 <w:ilvl w:val="0"/>
                 <w:numId w:val="1"/>
@@ -987,15 +1196,12 @@
               <w:cnfStyle w:val="000000100000" w:firstRow="0" w:lastRow="0" w:firstColumn="0" w:lastColumn="0" w:oddVBand="0" w:evenVBand="0" w:oddHBand="1" w:evenHBand="0" w:firstRowFirstColumn="0" w:firstRowLastColumn="0" w:lastRowFirstColumn="0" w:lastRowLastColumn="0"/>
             </w:pPr>
             <w:r>
-              <w:t xml:space="preserve"> </w:t>
-            </w:r>
-            <w:r>
-              <w:t>Sound Assets document</w:t>
-            </w:r>
-          </w:p>
-          <w:p>
-            <w:pPr>
-              <w:pStyle w:val="ListParagraph"/>
+              <w:t xml:space="preserve"> Sound Assets document</w:t>
+            </w:r>
+          </w:p>
+          <w:p>
+            <w:pPr>
+              <w:pStyle w:val="Lijstalinea"/>
               <w:cnfStyle w:val="000000100000" w:firstRow="0" w:lastRow="0" w:firstColumn="0" w:lastColumn="0" w:oddVBand="0" w:evenVBand="0" w:oddHBand="1" w:evenHBand="0" w:firstRowFirstColumn="0" w:firstRowLastColumn="0" w:lastRowFirstColumn="0" w:lastRowLastColumn="0"/>
             </w:pPr>
           </w:p>
@@ -1006,15 +1212,12 @@
           </w:tcPr>
           <w:p>
             <w:pPr>
-              <w:pStyle w:val="ListParagraph"/>
-              <w:cnfStyle w:val="000000100000" w:firstRow="0" w:lastRow="0" w:firstColumn="0" w:lastColumn="0" w:oddVBand="0" w:evenVBand="0" w:oddHBand="1" w:evenHBand="0" w:firstRowFirstColumn="0" w:firstRowLastColumn="0" w:lastRowFirstColumn="0" w:lastRowLastColumn="0"/>
-            </w:pPr>
-          </w:p>
-          <w:p>
-            <w:pPr>
-              <w:jc w:val="center"/>
-              <w:cnfStyle w:val="000000100000" w:firstRow="0" w:lastRow="0" w:firstColumn="0" w:lastColumn="0" w:oddVBand="0" w:evenVBand="0" w:oddHBand="1" w:evenHBand="0" w:firstRowFirstColumn="0" w:firstRowLastColumn="0" w:lastRowFirstColumn="0" w:lastRowLastColumn="0"/>
-            </w:pPr>
+              <w:pStyle w:val="Lijstalinea"/>
+              <w:cnfStyle w:val="000000100000" w:firstRow="0" w:lastRow="0" w:firstColumn="0" w:lastColumn="0" w:oddVBand="0" w:evenVBand="0" w:oddHBand="1" w:evenHBand="0" w:firstRowFirstColumn="0" w:firstRowLastColumn="0" w:lastRowFirstColumn="0" w:lastRowLastColumn="0"/>
+            </w:pPr>
+            <w:r>
+              <w:t>Sound Assets. Wanneer alle geluiden en muziek gedocumenteerd staat. Volgens huisstijl.</w:t>
+            </w:r>
           </w:p>
         </w:tc>
       </w:tr>
@@ -1057,7 +1260,7 @@
     <w:p/>
     <w:tbl>
       <w:tblPr>
-        <w:tblStyle w:val="PlainTable5"/>
+        <w:tblStyle w:val="Onopgemaaktetabel5"/>
         <w:tblW w:w="9586" w:type="dxa"/>
         <w:tblLook w:val="04A0" w:firstRow="1" w:lastRow="0" w:firstColumn="1" w:lastColumn="0" w:noHBand="0" w:noVBand="1"/>
       </w:tblPr>
@@ -1170,7 +1373,7 @@
           </w:tcPr>
           <w:p>
             <w:pPr>
-              <w:pStyle w:val="ListParagraph"/>
+              <w:pStyle w:val="Lijstalinea"/>
               <w:numPr>
                 <w:ilvl w:val="0"/>
                 <w:numId w:val="1"/>
@@ -1186,7 +1389,7 @@
           </w:p>
           <w:p>
             <w:pPr>
-              <w:pStyle w:val="ListParagraph"/>
+              <w:pStyle w:val="Lijstalinea"/>
               <w:cnfStyle w:val="000000100000" w:firstRow="0" w:lastRow="0" w:firstColumn="0" w:lastColumn="0" w:oddVBand="0" w:evenVBand="0" w:oddHBand="1" w:evenHBand="0" w:firstRowFirstColumn="0" w:firstRowLastColumn="0" w:lastRowFirstColumn="0" w:lastRowLastColumn="0"/>
             </w:pPr>
           </w:p>
@@ -1197,9 +1400,20 @@
           </w:tcPr>
           <w:p>
             <w:pPr>
-              <w:pStyle w:val="ListParagraph"/>
-              <w:cnfStyle w:val="000000100000" w:firstRow="0" w:lastRow="0" w:firstColumn="0" w:lastColumn="0" w:oddVBand="0" w:evenVBand="0" w:oddHBand="1" w:evenHBand="0" w:firstRowFirstColumn="0" w:firstRowLastColumn="0" w:lastRowFirstColumn="0" w:lastRowLastColumn="0"/>
-            </w:pPr>
+              <w:pStyle w:val="Lijstalinea"/>
+              <w:cnfStyle w:val="000000100000" w:firstRow="0" w:lastRow="0" w:firstColumn="0" w:lastColumn="0" w:oddVBand="0" w:evenVBand="0" w:oddHBand="1" w:evenHBand="0" w:firstRowFirstColumn="0" w:firstRowLastColumn="0" w:lastRowFirstColumn="0" w:lastRowLastColumn="0"/>
+            </w:pPr>
+            <w:r>
+              <w:t xml:space="preserve">Storyboard vereenvoudigen. Alle informatie weghalen. Alle must </w:t>
+            </w:r>
+            <w:proofErr w:type="spellStart"/>
+            <w:r>
+              <w:t>haves</w:t>
+            </w:r>
+            <w:proofErr w:type="spellEnd"/>
+            <w:r>
+              <w:t xml:space="preserve"> van de Moscow zitten erin. Logische volgorde (hoe het spel gaat werken).</w:t>
+            </w:r>
           </w:p>
           <w:p>
             <w:pPr>
@@ -1249,7 +1463,7 @@
     <w:p/>
     <w:tbl>
       <w:tblPr>
-        <w:tblStyle w:val="PlainTable5"/>
+        <w:tblStyle w:val="Onopgemaaktetabel5"/>
         <w:tblW w:w="9586" w:type="dxa"/>
         <w:tblLook w:val="04A0" w:firstRow="1" w:lastRow="0" w:firstColumn="1" w:lastColumn="0" w:noHBand="0" w:noVBand="1"/>
       </w:tblPr>
@@ -1364,7 +1578,7 @@
           </w:tcPr>
           <w:p>
             <w:pPr>
-              <w:pStyle w:val="ListParagraph"/>
+              <w:pStyle w:val="Lijstalinea"/>
               <w:numPr>
                 <w:ilvl w:val="0"/>
                 <w:numId w:val="1"/>
@@ -1382,7 +1596,7 @@
           </w:p>
           <w:p>
             <w:pPr>
-              <w:pStyle w:val="ListParagraph"/>
+              <w:pStyle w:val="Lijstalinea"/>
               <w:numPr>
                 <w:ilvl w:val="0"/>
                 <w:numId w:val="1"/>
@@ -1390,8 +1604,52 @@
               <w:cnfStyle w:val="000000100000" w:firstRow="0" w:lastRow="0" w:firstColumn="0" w:lastColumn="0" w:oddVBand="0" w:evenVBand="0" w:oddHBand="1" w:evenHBand="0" w:firstRowFirstColumn="0" w:firstRowLastColumn="0" w:lastRowFirstColumn="0" w:lastRowLastColumn="0"/>
             </w:pPr>
             <w:r>
-              <w:t xml:space="preserve"> </w:t>
-            </w:r>
+              <w:t xml:space="preserve"> Research in </w:t>
+            </w:r>
+            <w:proofErr w:type="spellStart"/>
+            <w:r>
+              <w:t>Unity</w:t>
+            </w:r>
+            <w:proofErr w:type="spellEnd"/>
+          </w:p>
+        </w:tc>
+        <w:tc>
+          <w:tcPr>
+            <w:tcW w:w="3117" w:type="dxa"/>
+          </w:tcPr>
+          <w:p>
+            <w:pPr>
+              <w:pStyle w:val="Lijstalinea"/>
+              <w:cnfStyle w:val="000000100000" w:firstRow="0" w:lastRow="0" w:firstColumn="0" w:lastColumn="0" w:oddVBand="0" w:evenVBand="0" w:oddHBand="1" w:evenHBand="0" w:firstRowFirstColumn="0" w:firstRowLastColumn="0" w:lastRowFirstColumn="0" w:lastRowLastColumn="0"/>
+            </w:pPr>
+            <w:proofErr w:type="spellStart"/>
+            <w:r>
+              <w:t>Unity</w:t>
+            </w:r>
+            <w:proofErr w:type="spellEnd"/>
+            <w:r>
+              <w:t xml:space="preserve"> laatste versie </w:t>
+            </w:r>
+            <w:proofErr w:type="spellStart"/>
+            <w:r>
+              <w:t>geinstaleerd</w:t>
+            </w:r>
+            <w:proofErr w:type="spellEnd"/>
+            <w:r>
+              <w:t xml:space="preserve">. </w:t>
+            </w:r>
+          </w:p>
+          <w:p>
+            <w:pPr>
+              <w:pStyle w:val="Lijstalinea"/>
+              <w:cnfStyle w:val="000000100000" w:firstRow="0" w:lastRow="0" w:firstColumn="0" w:lastColumn="0" w:oddVBand="0" w:evenVBand="0" w:oddHBand="1" w:evenHBand="0" w:firstRowFirstColumn="0" w:firstRowLastColumn="0" w:lastRowFirstColumn="0" w:lastRowLastColumn="0"/>
+            </w:pPr>
+          </w:p>
+          <w:p>
+            <w:pPr>
+              <w:pStyle w:val="Lijstalinea"/>
+              <w:cnfStyle w:val="000000100000" w:firstRow="0" w:lastRow="0" w:firstColumn="0" w:lastColumn="0" w:oddVBand="0" w:evenVBand="0" w:oddHBand="1" w:evenHBand="0" w:firstRowFirstColumn="0" w:firstRowLastColumn="0" w:lastRowFirstColumn="0" w:lastRowLastColumn="0"/>
+            </w:pPr>
             <w:r>
               <w:t xml:space="preserve">Research in </w:t>
             </w:r>
@@ -1400,17 +1658,17 @@
               <w:t>Unity</w:t>
             </w:r>
             <w:proofErr w:type="spellEnd"/>
-          </w:p>
-        </w:tc>
-        <w:tc>
-          <w:tcPr>
-            <w:tcW w:w="3117" w:type="dxa"/>
-          </w:tcPr>
-          <w:p>
-            <w:pPr>
-              <w:pStyle w:val="ListParagraph"/>
-              <w:cnfStyle w:val="000000100000" w:firstRow="0" w:lastRow="0" w:firstColumn="0" w:lastColumn="0" w:oddVBand="0" w:evenVBand="0" w:oddHBand="1" w:evenHBand="0" w:firstRowFirstColumn="0" w:firstRowLastColumn="0" w:lastRowFirstColumn="0" w:lastRowLastColumn="0"/>
-            </w:pPr>
+            <w:r>
+              <w:t xml:space="preserve">. Wanneer de </w:t>
+            </w:r>
+            <w:proofErr w:type="spellStart"/>
+            <w:r>
+              <w:t>Asteroids</w:t>
+            </w:r>
+            <w:proofErr w:type="spellEnd"/>
+            <w:r>
+              <w:t xml:space="preserve"> tutorial is gedaan.</w:t>
+            </w:r>
           </w:p>
           <w:p>
             <w:pPr>
@@ -1459,7 +1717,7 @@
     <w:p/>
     <w:tbl>
       <w:tblPr>
-        <w:tblStyle w:val="PlainTable5"/>
+        <w:tblStyle w:val="Onopgemaaktetabel5"/>
         <w:tblW w:w="9586" w:type="dxa"/>
         <w:tblLook w:val="04A0" w:firstRow="1" w:lastRow="0" w:firstColumn="1" w:lastColumn="0" w:noHBand="0" w:noVBand="1"/>
       </w:tblPr>
@@ -1566,7 +1824,7 @@
           </w:tcPr>
           <w:p>
             <w:pPr>
-              <w:pStyle w:val="ListParagraph"/>
+              <w:pStyle w:val="Lijstalinea"/>
               <w:numPr>
                 <w:ilvl w:val="0"/>
                 <w:numId w:val="1"/>
@@ -1579,16 +1837,9 @@
           </w:p>
           <w:p>
             <w:pPr>
-              <w:pStyle w:val="ListParagraph"/>
-              <w:numPr>
-                <w:ilvl w:val="0"/>
-                <w:numId w:val="1"/>
-              </w:numPr>
-              <w:cnfStyle w:val="000000100000" w:firstRow="0" w:lastRow="0" w:firstColumn="0" w:lastColumn="0" w:oddVBand="0" w:evenVBand="0" w:oddHBand="1" w:evenHBand="0" w:firstRowFirstColumn="0" w:firstRowLastColumn="0" w:lastRowFirstColumn="0" w:lastRowLastColumn="0"/>
-            </w:pPr>
-            <w:r>
-              <w:t>Git documentatie</w:t>
-            </w:r>
+              <w:ind w:left="360"/>
+              <w:cnfStyle w:val="000000100000" w:firstRow="0" w:lastRow="0" w:firstColumn="0" w:lastColumn="0" w:oddVBand="0" w:evenVBand="0" w:oddHBand="1" w:evenHBand="0" w:firstRowFirstColumn="0" w:firstRowLastColumn="0" w:lastRowFirstColumn="0" w:lastRowLastColumn="0"/>
+            </w:pPr>
           </w:p>
         </w:tc>
         <w:tc>
@@ -1597,17 +1848,30 @@
           </w:tcPr>
           <w:p>
             <w:pPr>
-              <w:pStyle w:val="ListParagraph"/>
-              <w:numPr>
-                <w:ilvl w:val="0"/>
-                <w:numId w:val="6"/>
-              </w:numPr>
-              <w:cnfStyle w:val="000000100000" w:firstRow="0" w:lastRow="0" w:firstColumn="0" w:lastColumn="0" w:oddVBand="0" w:evenVBand="0" w:oddHBand="1" w:evenHBand="0" w:firstRowFirstColumn="0" w:firstRowLastColumn="0" w:lastRowFirstColumn="0" w:lastRowLastColumn="0"/>
-            </w:pPr>
-          </w:p>
-          <w:p>
-            <w:pPr>
-              <w:jc w:val="center"/>
+              <w:cnfStyle w:val="000000100000" w:firstRow="0" w:lastRow="0" w:firstColumn="0" w:lastColumn="0" w:oddVBand="0" w:evenVBand="0" w:oddHBand="1" w:evenHBand="0" w:firstRowFirstColumn="0" w:firstRowLastColumn="0" w:lastRowFirstColumn="0" w:lastRowLastColumn="0"/>
+            </w:pPr>
+            <w:r>
+              <w:t xml:space="preserve">Git omgeving aanmaken. Wanneer een organisatie is aangemaakt en een </w:t>
+            </w:r>
+            <w:proofErr w:type="spellStart"/>
+            <w:r>
+              <w:t>repository</w:t>
+            </w:r>
+            <w:proofErr w:type="spellEnd"/>
+            <w:r>
+              <w:t xml:space="preserve">. Iedereen is uitgenodigd voor de </w:t>
+            </w:r>
+            <w:proofErr w:type="spellStart"/>
+            <w:r>
+              <w:t>repository</w:t>
+            </w:r>
+            <w:proofErr w:type="spellEnd"/>
+            <w:r>
+              <w:t xml:space="preserve">. </w:t>
+            </w:r>
+          </w:p>
+          <w:p>
+            <w:pPr>
               <w:cnfStyle w:val="000000100000" w:firstRow="0" w:lastRow="0" w:firstColumn="0" w:lastColumn="0" w:oddVBand="0" w:evenVBand="0" w:oddHBand="1" w:evenHBand="0" w:firstRowFirstColumn="0" w:firstRowLastColumn="0" w:lastRowFirstColumn="0" w:lastRowLastColumn="0"/>
             </w:pPr>
           </w:p>
@@ -1650,9 +1914,11 @@
       </w:tr>
     </w:tbl>
     <w:p/>
+    <w:p/>
+    <w:p/>
     <w:tbl>
       <w:tblPr>
-        <w:tblStyle w:val="PlainTable5"/>
+        <w:tblStyle w:val="Onopgemaaktetabel5"/>
         <w:tblW w:w="9586" w:type="dxa"/>
         <w:tblLook w:val="04A0" w:firstRow="1" w:lastRow="0" w:firstColumn="1" w:lastColumn="0" w:noHBand="0" w:noVBand="1"/>
       </w:tblPr>
@@ -1684,6 +1950,7 @@
                 <w:b/>
                 <w:bCs/>
               </w:rPr>
+              <w:lastRenderedPageBreak/>
               <w:t>User-Story</w:t>
             </w:r>
           </w:p>
@@ -1762,7 +2029,7 @@
           </w:tcPr>
           <w:p>
             <w:pPr>
-              <w:pStyle w:val="ListParagraph"/>
+              <w:pStyle w:val="Lijstalinea"/>
               <w:numPr>
                 <w:ilvl w:val="0"/>
                 <w:numId w:val="1"/>
@@ -1770,15 +2037,12 @@
               <w:cnfStyle w:val="000000100000" w:firstRow="0" w:lastRow="0" w:firstColumn="0" w:lastColumn="0" w:oddVBand="0" w:evenVBand="0" w:oddHBand="1" w:evenHBand="0" w:firstRowFirstColumn="0" w:firstRowLastColumn="0" w:lastRowFirstColumn="0" w:lastRowLastColumn="0"/>
             </w:pPr>
             <w:r>
-              <w:t xml:space="preserve"> </w:t>
-            </w:r>
-            <w:r>
-              <w:t>Borden inrichten</w:t>
-            </w:r>
-          </w:p>
-          <w:p>
-            <w:pPr>
-              <w:pStyle w:val="ListParagraph"/>
+              <w:t xml:space="preserve"> Borden inrichten</w:t>
+            </w:r>
+          </w:p>
+          <w:p>
+            <w:pPr>
+              <w:pStyle w:val="Lijstalinea"/>
               <w:numPr>
                 <w:ilvl w:val="0"/>
                 <w:numId w:val="1"/>
@@ -1786,7 +2050,10 @@
               <w:cnfStyle w:val="000000100000" w:firstRow="0" w:lastRow="0" w:firstColumn="0" w:lastColumn="0" w:oddVBand="0" w:evenVBand="0" w:oddHBand="1" w:evenHBand="0" w:firstRowFirstColumn="0" w:firstRowLastColumn="0" w:lastRowFirstColumn="0" w:lastRowLastColumn="0"/>
             </w:pPr>
             <w:r>
-              <w:t xml:space="preserve">Bijhouden </w:t>
+              <w:t>Maken</w:t>
+            </w:r>
+            <w:r>
+              <w:t xml:space="preserve"> </w:t>
             </w:r>
             <w:proofErr w:type="spellStart"/>
             <w:r>
@@ -1809,13 +2076,102 @@
           </w:tcPr>
           <w:p>
             <w:pPr>
-              <w:pStyle w:val="ListParagraph"/>
-              <w:numPr>
-                <w:ilvl w:val="0"/>
-                <w:numId w:val="6"/>
-              </w:numPr>
-              <w:cnfStyle w:val="000000100000" w:firstRow="0" w:lastRow="0" w:firstColumn="0" w:lastColumn="0" w:oddVBand="0" w:evenVBand="0" w:oddHBand="1" w:evenHBand="0" w:firstRowFirstColumn="0" w:firstRowLastColumn="0" w:lastRowFirstColumn="0" w:lastRowLastColumn="0"/>
-            </w:pPr>
+              <w:cnfStyle w:val="000000100000" w:firstRow="0" w:lastRow="0" w:firstColumn="0" w:lastColumn="0" w:oddVBand="0" w:evenVBand="0" w:oddHBand="1" w:evenHBand="0" w:firstRowFirstColumn="0" w:firstRowLastColumn="0" w:lastRowFirstColumn="0" w:lastRowLastColumn="0"/>
+            </w:pPr>
+            <w:r>
+              <w:t xml:space="preserve">Borden inrichten. Wanneer het bord is ingericht. </w:t>
+            </w:r>
+            <w:proofErr w:type="spellStart"/>
+            <w:r>
+              <w:t>Stories</w:t>
+            </w:r>
+            <w:proofErr w:type="spellEnd"/>
+            <w:r>
+              <w:t xml:space="preserve">, </w:t>
+            </w:r>
+            <w:proofErr w:type="spellStart"/>
+            <w:r>
+              <w:t>Tasks</w:t>
+            </w:r>
+            <w:proofErr w:type="spellEnd"/>
+            <w:r>
+              <w:t xml:space="preserve">, namen, </w:t>
+            </w:r>
+            <w:proofErr w:type="spellStart"/>
+            <w:r>
+              <w:t>progress</w:t>
+            </w:r>
+            <w:proofErr w:type="spellEnd"/>
+            <w:r>
+              <w:t xml:space="preserve">, </w:t>
+            </w:r>
+            <w:proofErr w:type="spellStart"/>
+            <w:r>
+              <w:t>completed</w:t>
+            </w:r>
+            <w:proofErr w:type="spellEnd"/>
+            <w:r>
+              <w:t xml:space="preserve">, </w:t>
+            </w:r>
+            <w:proofErr w:type="spellStart"/>
+            <w:r>
+              <w:t>done</w:t>
+            </w:r>
+            <w:proofErr w:type="spellEnd"/>
+            <w:r>
+              <w:t>.</w:t>
+            </w:r>
+          </w:p>
+          <w:p>
+            <w:pPr>
+              <w:cnfStyle w:val="000000100000" w:firstRow="0" w:lastRow="0" w:firstColumn="0" w:lastColumn="0" w:oddVBand="0" w:evenVBand="0" w:oddHBand="1" w:evenHBand="0" w:firstRowFirstColumn="0" w:firstRowLastColumn="0" w:lastRowFirstColumn="0" w:lastRowLastColumn="0"/>
+            </w:pPr>
+          </w:p>
+          <w:p>
+            <w:pPr>
+              <w:cnfStyle w:val="000000100000" w:firstRow="0" w:lastRow="0" w:firstColumn="0" w:lastColumn="0" w:oddVBand="0" w:evenVBand="0" w:oddHBand="1" w:evenHBand="0" w:firstRowFirstColumn="0" w:firstRowLastColumn="0" w:lastRowFirstColumn="0" w:lastRowLastColumn="0"/>
+            </w:pPr>
+            <w:r>
+              <w:t>Maken</w:t>
+            </w:r>
+            <w:r>
+              <w:t xml:space="preserve"> </w:t>
+            </w:r>
+            <w:proofErr w:type="spellStart"/>
+            <w:r>
+              <w:t>burndown</w:t>
+            </w:r>
+            <w:proofErr w:type="spellEnd"/>
+            <w:r>
+              <w:t xml:space="preserve"> </w:t>
+            </w:r>
+            <w:proofErr w:type="spellStart"/>
+            <w:r>
+              <w:t>chart</w:t>
+            </w:r>
+            <w:proofErr w:type="spellEnd"/>
+            <w:r>
+              <w:t xml:space="preserve">. </w:t>
+            </w:r>
+            <w:r>
+              <w:t xml:space="preserve">Wanneer de </w:t>
+            </w:r>
+            <w:proofErr w:type="spellStart"/>
+            <w:r>
+              <w:t>burndown</w:t>
+            </w:r>
+            <w:proofErr w:type="spellEnd"/>
+            <w:r>
+              <w:t xml:space="preserve"> </w:t>
+            </w:r>
+            <w:proofErr w:type="spellStart"/>
+            <w:r>
+              <w:t>chart</w:t>
+            </w:r>
+            <w:proofErr w:type="spellEnd"/>
+            <w:r>
+              <w:t xml:space="preserve"> is gemaakt. Dagen en punten. Lijn die we moeten volgen gemaakt.</w:t>
+            </w:r>
           </w:p>
           <w:p>
             <w:pPr>
@@ -1869,7 +2225,7 @@
     <w:p/>
     <w:tbl>
       <w:tblPr>
-        <w:tblStyle w:val="PlainTable5"/>
+        <w:tblStyle w:val="Onopgemaaktetabel5"/>
         <w:tblW w:w="9586" w:type="dxa"/>
         <w:tblLook w:val="04A0" w:firstRow="1" w:lastRow="0" w:firstColumn="1" w:lastColumn="0" w:noHBand="0" w:noVBand="1"/>
       </w:tblPr>
@@ -1881,6 +2237,7 @@
       <w:tr>
         <w:trPr>
           <w:cnfStyle w:val="100000000000" w:firstRow="1" w:lastRow="0" w:firstColumn="0" w:lastColumn="0" w:oddVBand="0" w:evenVBand="0" w:oddHBand="0" w:evenHBand="0" w:firstRowFirstColumn="0" w:firstRowLastColumn="0" w:lastRowFirstColumn="0" w:lastRowLastColumn="0"/>
+          <w:trHeight w:val="380"/>
         </w:trPr>
         <w:tc>
           <w:tcPr>
@@ -1900,7 +2257,6 @@
                 <w:b/>
                 <w:bCs/>
               </w:rPr>
-              <w:lastRenderedPageBreak/>
               <w:t>User-Story</w:t>
             </w:r>
           </w:p>
@@ -1985,7 +2341,7 @@
           </w:tcPr>
           <w:p>
             <w:pPr>
-              <w:pStyle w:val="ListParagraph"/>
+              <w:pStyle w:val="Lijstalinea"/>
               <w:numPr>
                 <w:ilvl w:val="0"/>
                 <w:numId w:val="1"/>
@@ -2003,7 +2359,7 @@
           </w:p>
           <w:p>
             <w:pPr>
-              <w:pStyle w:val="ListParagraph"/>
+              <w:pStyle w:val="Lijstalinea"/>
               <w:cnfStyle w:val="000000100000" w:firstRow="0" w:lastRow="0" w:firstColumn="0" w:lastColumn="0" w:oddVBand="0" w:evenVBand="0" w:oddHBand="1" w:evenHBand="0" w:firstRowFirstColumn="0" w:firstRowLastColumn="0" w:lastRowFirstColumn="0" w:lastRowLastColumn="0"/>
             </w:pPr>
             <w:r>
@@ -2017,13 +2373,16 @@
           </w:tcPr>
           <w:p>
             <w:pPr>
-              <w:pStyle w:val="ListParagraph"/>
-              <w:numPr>
-                <w:ilvl w:val="0"/>
-                <w:numId w:val="6"/>
-              </w:numPr>
-              <w:cnfStyle w:val="000000100000" w:firstRow="0" w:lastRow="0" w:firstColumn="0" w:lastColumn="0" w:oddVBand="0" w:evenVBand="0" w:oddHBand="1" w:evenHBand="0" w:firstRowFirstColumn="0" w:firstRowLastColumn="0" w:lastRowFirstColumn="0" w:lastRowLastColumn="0"/>
-            </w:pPr>
+              <w:cnfStyle w:val="000000100000" w:firstRow="0" w:lastRow="0" w:firstColumn="0" w:lastColumn="0" w:oddVBand="0" w:evenVBand="0" w:oddHBand="1" w:evenHBand="0" w:firstRowFirstColumn="0" w:firstRowLastColumn="0" w:lastRowFirstColumn="0" w:lastRowLastColumn="0"/>
+            </w:pPr>
+            <w:proofErr w:type="spellStart"/>
+            <w:r>
+              <w:t>Asteroids</w:t>
+            </w:r>
+            <w:proofErr w:type="spellEnd"/>
+            <w:r>
+              <w:t xml:space="preserve"> gespeeld voor half uur.</w:t>
+            </w:r>
           </w:p>
           <w:p>
             <w:pPr>
@@ -2072,7 +2431,7 @@
     <w:p/>
     <w:tbl>
       <w:tblPr>
-        <w:tblStyle w:val="PlainTable5"/>
+        <w:tblStyle w:val="Onopgemaaktetabel5"/>
         <w:tblW w:w="9586" w:type="dxa"/>
         <w:tblLook w:val="04A0" w:firstRow="1" w:lastRow="0" w:firstColumn="1" w:lastColumn="0" w:noHBand="0" w:noVBand="1"/>
       </w:tblPr>
@@ -2190,7 +2549,7 @@
           </w:tcPr>
           <w:p>
             <w:pPr>
-              <w:pStyle w:val="ListParagraph"/>
+              <w:pStyle w:val="Lijstalinea"/>
               <w:numPr>
                 <w:ilvl w:val="0"/>
                 <w:numId w:val="1"/>
@@ -2211,7 +2570,7 @@
           </w:p>
           <w:p>
             <w:pPr>
-              <w:pStyle w:val="ListParagraph"/>
+              <w:pStyle w:val="Lijstalinea"/>
               <w:cnfStyle w:val="000000100000" w:firstRow="0" w:lastRow="0" w:firstColumn="0" w:lastColumn="0" w:oddVBand="0" w:evenVBand="0" w:oddHBand="1" w:evenHBand="0" w:firstRowFirstColumn="0" w:firstRowLastColumn="0" w:lastRowFirstColumn="0" w:lastRowLastColumn="0"/>
             </w:pPr>
           </w:p>
@@ -2222,9 +2581,20 @@
           </w:tcPr>
           <w:p>
             <w:pPr>
-              <w:pStyle w:val="ListParagraph"/>
-              <w:cnfStyle w:val="000000100000" w:firstRow="0" w:lastRow="0" w:firstColumn="0" w:lastColumn="0" w:oddVBand="0" w:evenVBand="0" w:oddHBand="1" w:evenHBand="0" w:firstRowFirstColumn="0" w:firstRowLastColumn="0" w:lastRowFirstColumn="0" w:lastRowLastColumn="0"/>
-            </w:pPr>
+              <w:pStyle w:val="Lijstalinea"/>
+              <w:cnfStyle w:val="000000100000" w:firstRow="0" w:lastRow="0" w:firstColumn="0" w:lastColumn="0" w:oddVBand="0" w:evenVBand="0" w:oddHBand="1" w:evenHBand="0" w:firstRowFirstColumn="0" w:firstRowLastColumn="0" w:lastRowFirstColumn="0" w:lastRowLastColumn="0"/>
+            </w:pPr>
+            <w:r>
+              <w:t xml:space="preserve">Artikelen gelezen over het maken van </w:t>
+            </w:r>
+            <w:proofErr w:type="spellStart"/>
+            <w:r>
+              <w:t>asteroids</w:t>
+            </w:r>
+            <w:proofErr w:type="spellEnd"/>
+            <w:r>
+              <w:t>.</w:t>
+            </w:r>
           </w:p>
           <w:p>
             <w:pPr>
@@ -2255,8 +2625,6 @@
               <w:jc w:val="center"/>
               <w:cnfStyle w:val="000000000000" w:firstRow="0" w:lastRow="0" w:firstColumn="0" w:lastColumn="0" w:oddVBand="0" w:evenVBand="0" w:oddHBand="0" w:evenHBand="0" w:firstRowFirstColumn="0" w:firstRowLastColumn="0" w:lastRowFirstColumn="0" w:lastRowLastColumn="0"/>
             </w:pPr>
-            <w:bookmarkStart w:id="0" w:name="_GoBack"/>
-            <w:bookmarkEnd w:id="0"/>
           </w:p>
         </w:tc>
         <w:tc>
@@ -3379,20 +3747,20 @@
     <w:lsdException w:name="Hashtag" w:semiHidden="1" w:unhideWhenUsed="1"/>
     <w:lsdException w:name="Unresolved Mention" w:semiHidden="1" w:unhideWhenUsed="1"/>
   </w:latentStyles>
-  <w:style w:type="paragraph" w:default="1" w:styleId="Normal">
+  <w:style w:type="paragraph" w:default="1" w:styleId="Standaard">
     <w:name w:val="Normal"/>
     <w:qFormat/>
     <w:rPr>
       <w:lang w:val="nl-NL"/>
     </w:rPr>
   </w:style>
-  <w:style w:type="character" w:default="1" w:styleId="DefaultParagraphFont">
+  <w:style w:type="character" w:default="1" w:styleId="Standaardalinea-lettertype">
     <w:name w:val="Default Paragraph Font"/>
     <w:uiPriority w:val="1"/>
     <w:semiHidden/>
     <w:unhideWhenUsed/>
   </w:style>
-  <w:style w:type="table" w:default="1" w:styleId="TableNormal">
+  <w:style w:type="table" w:default="1" w:styleId="Standaardtabel">
     <w:name w:val="Normal Table"/>
     <w:uiPriority w:val="99"/>
     <w:semiHidden/>
@@ -3407,15 +3775,15 @@
       </w:tblCellMar>
     </w:tblPr>
   </w:style>
-  <w:style w:type="numbering" w:default="1" w:styleId="NoList">
+  <w:style w:type="numbering" w:default="1" w:styleId="Geenlijst">
     <w:name w:val="No List"/>
     <w:uiPriority w:val="99"/>
     <w:semiHidden/>
     <w:unhideWhenUsed/>
   </w:style>
-  <w:style w:type="table" w:styleId="TableGrid">
+  <w:style w:type="table" w:styleId="Tabelraster">
     <w:name w:val="Table Grid"/>
-    <w:basedOn w:val="TableNormal"/>
+    <w:basedOn w:val="Standaardtabel"/>
     <w:uiPriority w:val="39"/>
     <w:rsid w:val="00124777"/>
     <w:pPr>
@@ -3432,9 +3800,9 @@
       </w:tblBorders>
     </w:tblPr>
   </w:style>
-  <w:style w:type="table" w:styleId="GridTable4">
+  <w:style w:type="table" w:styleId="Rastertabel4">
     <w:name w:val="Grid Table 4"/>
-    <w:basedOn w:val="TableNormal"/>
+    <w:basedOn w:val="Standaardtabel"/>
     <w:uiPriority w:val="49"/>
     <w:rsid w:val="00CD4A68"/>
     <w:pPr>
@@ -3508,9 +3876,9 @@
       </w:tcPr>
     </w:tblStylePr>
   </w:style>
-  <w:style w:type="table" w:styleId="PlainTable5">
+  <w:style w:type="table" w:styleId="Onopgemaaktetabel5">
     <w:name w:val="Plain Table 5"/>
-    <w:basedOn w:val="TableNormal"/>
+    <w:basedOn w:val="Standaardtabel"/>
     <w:uiPriority w:val="45"/>
     <w:rsid w:val="002231C6"/>
     <w:pPr>
@@ -3628,9 +3996,9 @@
       </w:tcPr>
     </w:tblStylePr>
   </w:style>
-  <w:style w:type="paragraph" w:styleId="ListParagraph">
+  <w:style w:type="paragraph" w:styleId="Lijstalinea">
     <w:name w:val="List Paragraph"/>
-    <w:basedOn w:val="Normal"/>
+    <w:basedOn w:val="Standaard"/>
     <w:uiPriority w:val="34"/>
     <w:qFormat/>
     <w:rsid w:val="002231C6"/>

</xml_diff>

<commit_message>
DOC: Updated DoD for Sprint 4
DOC: Updated DoD for Sprint 4, and personal Burndown Chart Iwan vd B
</commit_message>
<xml_diff>
--- a/Documentatie/Definition of Done.docx
+++ b/Documentatie/Definition of Done.docx
@@ -8212,10 +8212,7 @@
             </w:r>
             <w:proofErr w:type="spellEnd"/>
             <w:r>
-              <w:t>.</w:t>
-            </w:r>
-            <w:r>
-              <w:t xml:space="preserve"> </w:t>
+              <w:t xml:space="preserve">. </w:t>
             </w:r>
             <w:r>
               <w:t>Van een asteroïde moeten 2 kleinere astroïden komen.</w:t>
@@ -8517,18 +8514,4206 @@
           <w:iCs/>
         </w:rPr>
         <w:lastRenderedPageBreak/>
-        <w:t>Einde Sprint 3</w:t>
+        <w:t xml:space="preserve">Einde Sprint </w:t>
       </w:r>
-      <w:bookmarkStart w:id="0" w:name="_GoBack"/>
-      <w:bookmarkEnd w:id="0"/>
+      <w:r>
+        <w:rPr>
+          <w:rFonts w:asciiTheme="majorHAnsi" w:hAnsiTheme="majorHAnsi" w:cstheme="majorHAnsi"/>
+          <w:i/>
+          <w:iCs/>
+        </w:rPr>
+        <w:t>3</w:t>
+      </w:r>
     </w:p>
     <w:p>
       <w:pPr>
         <w:jc w:val="center"/>
         <w:rPr>
           <w:rFonts w:asciiTheme="majorHAnsi" w:hAnsiTheme="majorHAnsi" w:cstheme="majorHAnsi"/>
+          <w:b/>
           <w:i/>
           <w:iCs/>
+          <w:sz w:val="48"/>
+        </w:rPr>
+      </w:pPr>
+      <w:proofErr w:type="spellStart"/>
+      <w:r>
+        <w:rPr>
+          <w:rFonts w:asciiTheme="majorHAnsi" w:hAnsiTheme="majorHAnsi" w:cstheme="majorHAnsi"/>
+          <w:b/>
+          <w:i/>
+          <w:iCs/>
+          <w:sz w:val="48"/>
+        </w:rPr>
+        <w:lastRenderedPageBreak/>
+        <w:t>Final</w:t>
+      </w:r>
+      <w:proofErr w:type="spellEnd"/>
+      <w:r>
+        <w:rPr>
+          <w:rFonts w:asciiTheme="majorHAnsi" w:hAnsiTheme="majorHAnsi" w:cstheme="majorHAnsi"/>
+          <w:b/>
+          <w:i/>
+          <w:iCs/>
+          <w:sz w:val="48"/>
+        </w:rPr>
+        <w:t xml:space="preserve"> Sprint</w:t>
+      </w:r>
+    </w:p>
+    <w:p>
+      <w:pPr>
+        <w:rPr>
+          <w:rFonts w:asciiTheme="majorHAnsi" w:hAnsiTheme="majorHAnsi" w:cstheme="majorHAnsi"/>
+          <w:i/>
+          <w:iCs/>
+        </w:rPr>
+      </w:pPr>
+    </w:p>
+    <w:tbl>
+      <w:tblPr>
+        <w:tblStyle w:val="Onopgemaaktetabel5"/>
+        <w:tblW w:w="9312" w:type="dxa"/>
+        <w:tblLook w:val="04A0" w:firstRow="1" w:lastRow="0" w:firstColumn="1" w:lastColumn="0" w:noHBand="0" w:noVBand="1"/>
+      </w:tblPr>
+      <w:tblGrid>
+        <w:gridCol w:w="3104"/>
+        <w:gridCol w:w="3104"/>
+        <w:gridCol w:w="3104"/>
+      </w:tblGrid>
+      <w:tr>
+        <w:trPr>
+          <w:cnfStyle w:val="100000000000" w:firstRow="1" w:lastRow="0" w:firstColumn="0" w:lastColumn="0" w:oddVBand="0" w:evenVBand="0" w:oddHBand="0" w:evenHBand="0" w:firstRowFirstColumn="0" w:firstRowLastColumn="0" w:lastRowFirstColumn="0" w:lastRowLastColumn="0"/>
+        </w:trPr>
+        <w:tc>
+          <w:tcPr>
+            <w:cnfStyle w:val="001000000100" w:firstRow="0" w:lastRow="0" w:firstColumn="1" w:lastColumn="0" w:oddVBand="0" w:evenVBand="0" w:oddHBand="0" w:evenHBand="0" w:firstRowFirstColumn="1" w:firstRowLastColumn="0" w:lastRowFirstColumn="0" w:lastRowLastColumn="0"/>
+            <w:tcW w:w="3104" w:type="dxa"/>
+          </w:tcPr>
+          <w:p>
+            <w:pPr>
+              <w:jc w:val="center"/>
+              <w:rPr>
+                <w:b/>
+                <w:bCs/>
+              </w:rPr>
+            </w:pPr>
+            <w:r>
+              <w:rPr>
+                <w:b/>
+                <w:bCs/>
+              </w:rPr>
+              <w:t>User-Story</w:t>
+            </w:r>
+          </w:p>
+        </w:tc>
+        <w:tc>
+          <w:tcPr>
+            <w:tcW w:w="3104" w:type="dxa"/>
+          </w:tcPr>
+          <w:p>
+            <w:pPr>
+              <w:jc w:val="center"/>
+              <w:cnfStyle w:val="100000000000" w:firstRow="1" w:lastRow="0" w:firstColumn="0" w:lastColumn="0" w:oddVBand="0" w:evenVBand="0" w:oddHBand="0" w:evenHBand="0" w:firstRowFirstColumn="0" w:firstRowLastColumn="0" w:lastRowFirstColumn="0" w:lastRowLastColumn="0"/>
+              <w:rPr>
+                <w:b/>
+                <w:bCs/>
+              </w:rPr>
+            </w:pPr>
+            <w:proofErr w:type="spellStart"/>
+            <w:r>
+              <w:rPr>
+                <w:b/>
+                <w:bCs/>
+              </w:rPr>
+              <w:t>Task</w:t>
+            </w:r>
+            <w:proofErr w:type="spellEnd"/>
+          </w:p>
+        </w:tc>
+        <w:tc>
+          <w:tcPr>
+            <w:tcW w:w="3104" w:type="dxa"/>
+          </w:tcPr>
+          <w:p>
+            <w:pPr>
+              <w:jc w:val="center"/>
+              <w:cnfStyle w:val="100000000000" w:firstRow="1" w:lastRow="0" w:firstColumn="0" w:lastColumn="0" w:oddVBand="0" w:evenVBand="0" w:oddHBand="0" w:evenHBand="0" w:firstRowFirstColumn="0" w:firstRowLastColumn="0" w:lastRowFirstColumn="0" w:lastRowLastColumn="0"/>
+              <w:rPr>
+                <w:b/>
+                <w:bCs/>
+              </w:rPr>
+            </w:pPr>
+            <w:proofErr w:type="spellStart"/>
+            <w:r>
+              <w:rPr>
+                <w:b/>
+                <w:bCs/>
+              </w:rPr>
+              <w:t>When</w:t>
+            </w:r>
+            <w:proofErr w:type="spellEnd"/>
+            <w:r>
+              <w:rPr>
+                <w:b/>
+                <w:bCs/>
+              </w:rPr>
+              <w:t xml:space="preserve"> </w:t>
+            </w:r>
+            <w:proofErr w:type="spellStart"/>
+            <w:r>
+              <w:rPr>
+                <w:b/>
+                <w:bCs/>
+              </w:rPr>
+              <w:t>Done</w:t>
+            </w:r>
+            <w:proofErr w:type="spellEnd"/>
+          </w:p>
+        </w:tc>
+      </w:tr>
+      <w:tr>
+        <w:trPr>
+          <w:cnfStyle w:val="000000100000" w:firstRow="0" w:lastRow="0" w:firstColumn="0" w:lastColumn="0" w:oddVBand="0" w:evenVBand="0" w:oddHBand="1" w:evenHBand="0" w:firstRowFirstColumn="0" w:firstRowLastColumn="0" w:lastRowFirstColumn="0" w:lastRowLastColumn="0"/>
+          <w:trHeight w:val="274"/>
+        </w:trPr>
+        <w:tc>
+          <w:tcPr>
+            <w:cnfStyle w:val="001000000000" w:firstRow="0" w:lastRow="0" w:firstColumn="1" w:lastColumn="0" w:oddVBand="0" w:evenVBand="0" w:oddHBand="0" w:evenHBand="0" w:firstRowFirstColumn="0" w:firstRowLastColumn="0" w:lastRowFirstColumn="0" w:lastRowLastColumn="0"/>
+            <w:tcW w:w="3104" w:type="dxa"/>
+          </w:tcPr>
+          <w:p>
+            <w:pPr>
+              <w:pStyle w:val="Lijstalinea"/>
+              <w:numPr>
+                <w:ilvl w:val="0"/>
+                <w:numId w:val="12"/>
+              </w:numPr>
+              <w:jc w:val="left"/>
+            </w:pPr>
+            <w:r>
+              <w:t>Als gebruiker moet ik kunnen zien of het spel geladen wordt zodat ik weet dat de computer nog iets doet.</w:t>
+            </w:r>
+          </w:p>
+          <w:p>
+            <w:pPr>
+              <w:pStyle w:val="Lijstalinea"/>
+              <w:numPr>
+                <w:ilvl w:val="0"/>
+                <w:numId w:val="12"/>
+              </w:numPr>
+              <w:jc w:val="left"/>
+            </w:pPr>
+            <w:r>
+              <w:t>Als ontwikkelaar wil ik een wekende demo zodat ik deze kan laten zien op de open dag om anderen te tonen waar ik mee bezig ben.</w:t>
+            </w:r>
+          </w:p>
+          <w:p>
+            <w:pPr>
+              <w:rPr>
+                <w:i w:val="0"/>
+                <w:iCs w:val="0"/>
+              </w:rPr>
+            </w:pPr>
+          </w:p>
+          <w:p/>
+          <w:p/>
+          <w:p/>
+          <w:p/>
+          <w:p>
+            <w:pPr>
+              <w:rPr>
+                <w:i w:val="0"/>
+                <w:iCs w:val="0"/>
+              </w:rPr>
+            </w:pPr>
+          </w:p>
+          <w:p/>
+          <w:p>
+            <w:pPr>
+              <w:pStyle w:val="Lijstalinea"/>
+              <w:numPr>
+                <w:ilvl w:val="0"/>
+                <w:numId w:val="12"/>
+              </w:numPr>
+              <w:jc w:val="left"/>
+            </w:pPr>
+            <w:r>
+              <w:t>Als ontwikkelaar wil ik een bijgewerkt klassendiagram zien zodat ik me nooit hoef af te vragen of ik alle veranderingen heb meegekregen.</w:t>
+            </w:r>
+          </w:p>
+          <w:p>
+            <w:pPr>
+              <w:pStyle w:val="Lijstalinea"/>
+              <w:numPr>
+                <w:ilvl w:val="0"/>
+                <w:numId w:val="12"/>
+              </w:numPr>
+              <w:jc w:val="left"/>
+            </w:pPr>
+            <w:r>
+              <w:t>Als gebruiker wil ik een handleiding zodat ik niet alles zelf uit hoef te zoeken.</w:t>
+            </w:r>
+          </w:p>
+          <w:p/>
+          <w:p>
+            <w:pPr>
+              <w:pStyle w:val="Lijstalinea"/>
+              <w:numPr>
+                <w:ilvl w:val="0"/>
+                <w:numId w:val="12"/>
+              </w:numPr>
+              <w:jc w:val="left"/>
+            </w:pPr>
+            <w:r>
+              <w:lastRenderedPageBreak/>
+              <w:t>Als opdrachtgever wil ik dat het spel af is zodat ik het aan de klant kan presenteren.</w:t>
+            </w:r>
+          </w:p>
+          <w:p>
+            <w:pPr>
+              <w:pStyle w:val="Lijstalinea"/>
+              <w:numPr>
+                <w:ilvl w:val="0"/>
+                <w:numId w:val="12"/>
+              </w:numPr>
+              <w:jc w:val="left"/>
+            </w:pPr>
+            <w:r>
+              <w:t>Als ontwikkelaar wil ik dat het project 90% klaar is zodat ik nog voldoende tijd heb om alle elementen goed op elkaar af te stellen.</w:t>
+            </w:r>
+          </w:p>
+          <w:p/>
+          <w:p>
+            <w:pPr>
+              <w:pStyle w:val="Lijstalinea"/>
+              <w:numPr>
+                <w:ilvl w:val="0"/>
+                <w:numId w:val="12"/>
+              </w:numPr>
+              <w:jc w:val="left"/>
+            </w:pPr>
+            <w:r>
+              <w:t>Als opdrachtgever wil ik dat alle documentatie op orde is zodat ik het voor onderhoud eventueel aan een ander team kan geven.</w:t>
+            </w:r>
+          </w:p>
+          <w:p>
+            <w:pPr>
+              <w:jc w:val="left"/>
+            </w:pPr>
+          </w:p>
+          <w:p>
+            <w:pPr>
+              <w:pStyle w:val="Lijstalinea"/>
+              <w:numPr>
+                <w:ilvl w:val="0"/>
+                <w:numId w:val="12"/>
+              </w:numPr>
+              <w:jc w:val="left"/>
+            </w:pPr>
+            <w:r>
+              <w:t>Als ontwikkelaar moet ik er voor zorgen dat het programma niet na één keer de code doorlopen al op houdt zodat er echt een lopend programma is.</w:t>
+            </w:r>
+          </w:p>
+          <w:p>
+            <w:pPr>
+              <w:pStyle w:val="Lijstalinea"/>
+              <w:numPr>
+                <w:ilvl w:val="0"/>
+                <w:numId w:val="12"/>
+              </w:numPr>
+              <w:jc w:val="left"/>
+            </w:pPr>
+            <w:r>
+              <w:t>Als gebruiker moet ik opties kunnen aanpassen zodat ik het spel kan aanpassen aan mijn computer/laptop.</w:t>
+            </w:r>
+          </w:p>
+          <w:p>
+            <w:pPr>
+              <w:rPr>
+                <w:i w:val="0"/>
+                <w:iCs w:val="0"/>
+              </w:rPr>
+            </w:pPr>
+          </w:p>
+          <w:p/>
+          <w:p>
+            <w:pPr>
+              <w:pStyle w:val="Lijstalinea"/>
+              <w:numPr>
+                <w:ilvl w:val="0"/>
+                <w:numId w:val="12"/>
+              </w:numPr>
+              <w:jc w:val="left"/>
+            </w:pPr>
+            <w:r>
+              <w:lastRenderedPageBreak/>
+              <w:t>Als gebruiker wil ik een lijst met scores zien zodat er een competitief element in het spel zit.</w:t>
+            </w:r>
+          </w:p>
+          <w:p>
+            <w:pPr>
+              <w:rPr>
+                <w:i w:val="0"/>
+                <w:iCs w:val="0"/>
+              </w:rPr>
+            </w:pPr>
+          </w:p>
+          <w:p>
+            <w:pPr>
+              <w:rPr>
+                <w:i w:val="0"/>
+                <w:iCs w:val="0"/>
+              </w:rPr>
+            </w:pPr>
+          </w:p>
+          <w:p>
+            <w:pPr>
+              <w:rPr>
+                <w:i w:val="0"/>
+                <w:iCs w:val="0"/>
+              </w:rPr>
+            </w:pPr>
+          </w:p>
+          <w:p>
+            <w:pPr>
+              <w:jc w:val="left"/>
+            </w:pPr>
+          </w:p>
+          <w:p>
+            <w:pPr>
+              <w:pStyle w:val="Lijstalinea"/>
+              <w:numPr>
+                <w:ilvl w:val="0"/>
+                <w:numId w:val="12"/>
+              </w:numPr>
+              <w:jc w:val="left"/>
+            </w:pPr>
+            <w:r>
+              <w:t xml:space="preserve">Als ontwikkelaar wil ik dat de kleinere </w:t>
+            </w:r>
+            <w:proofErr w:type="spellStart"/>
+            <w:r>
+              <w:t>asteroids</w:t>
+            </w:r>
+            <w:proofErr w:type="spellEnd"/>
+            <w:r>
+              <w:t xml:space="preserve"> die ontstaan uit grotere, in een willekeurige richting bewegen, maar nog steeds in globaal dezelfde richting.</w:t>
+            </w:r>
+          </w:p>
+          <w:p>
+            <w:pPr>
+              <w:pStyle w:val="Lijstalinea"/>
+              <w:numPr>
+                <w:ilvl w:val="0"/>
+                <w:numId w:val="12"/>
+              </w:numPr>
+              <w:jc w:val="left"/>
+            </w:pPr>
+            <w:r>
+              <w:t>Als ontwikkelaar wil ik dat het spel in balans is, zodat het spel voor alle spelers eerlijk is.</w:t>
+            </w:r>
+          </w:p>
+          <w:p>
+            <w:pPr>
+              <w:jc w:val="left"/>
+              <w:rPr>
+                <w:i w:val="0"/>
+                <w:iCs w:val="0"/>
+              </w:rPr>
+            </w:pPr>
+          </w:p>
+          <w:p>
+            <w:pPr>
+              <w:jc w:val="left"/>
+            </w:pPr>
+          </w:p>
+          <w:p>
+            <w:pPr>
+              <w:pStyle w:val="Lijstalinea"/>
+              <w:numPr>
+                <w:ilvl w:val="0"/>
+                <w:numId w:val="12"/>
+              </w:numPr>
+              <w:jc w:val="left"/>
+            </w:pPr>
+            <w:r>
+              <w:t>Als gebruiker wil ik dat het spel een uitdaging is, zodat ik het spel wil blijven spelen om mezelf te verbeteren.</w:t>
+            </w:r>
+          </w:p>
+          <w:p>
+            <w:pPr>
+              <w:rPr>
+                <w:i w:val="0"/>
+                <w:iCs w:val="0"/>
+              </w:rPr>
+            </w:pPr>
+          </w:p>
+          <w:p/>
+          <w:p>
+            <w:pPr>
+              <w:pStyle w:val="Lijstalinea"/>
+              <w:numPr>
+                <w:ilvl w:val="0"/>
+                <w:numId w:val="12"/>
+              </w:numPr>
+              <w:jc w:val="left"/>
+            </w:pPr>
+            <w:r>
+              <w:t>Als ontwikkelaar wil ik weten of dat wat ik heb gedaan ook echt werkt, zodat ik zeker weet dat ik klaar ben.</w:t>
+            </w:r>
+          </w:p>
+          <w:p>
+            <w:pPr>
+              <w:pStyle w:val="Lijstalinea"/>
+              <w:numPr>
+                <w:ilvl w:val="0"/>
+                <w:numId w:val="12"/>
+              </w:numPr>
+              <w:jc w:val="left"/>
+            </w:pPr>
+            <w:r>
+              <w:lastRenderedPageBreak/>
+              <w:t xml:space="preserve">Als ontwikkelaar moet ik weten of de </w:t>
+            </w:r>
+            <w:proofErr w:type="spellStart"/>
+            <w:r>
+              <w:t>controls</w:t>
+            </w:r>
+            <w:proofErr w:type="spellEnd"/>
+            <w:r>
+              <w:t xml:space="preserve"> werken, zodat als dit niet is dat ik daar iets aan kan doen.</w:t>
+            </w:r>
+          </w:p>
+          <w:p>
+            <w:pPr>
+              <w:rPr>
+                <w:i w:val="0"/>
+                <w:iCs w:val="0"/>
+              </w:rPr>
+            </w:pPr>
+          </w:p>
+          <w:p>
+            <w:pPr>
+              <w:rPr>
+                <w:i w:val="0"/>
+                <w:iCs w:val="0"/>
+              </w:rPr>
+            </w:pPr>
+          </w:p>
+          <w:p/>
+          <w:p>
+            <w:pPr>
+              <w:pStyle w:val="Lijstalinea"/>
+              <w:numPr>
+                <w:ilvl w:val="0"/>
+                <w:numId w:val="12"/>
+              </w:numPr>
+              <w:jc w:val="left"/>
+            </w:pPr>
+            <w:r>
+              <w:t xml:space="preserve">Als gebruiker wil ik dat mijn </w:t>
+            </w:r>
+            <w:proofErr w:type="spellStart"/>
+            <w:r>
+              <w:t>controls</w:t>
+            </w:r>
+            <w:proofErr w:type="spellEnd"/>
+            <w:r>
+              <w:t xml:space="preserve"> precies werken zodat ik me niet hoef te ergeren aan missers die niet aan mij liggen.</w:t>
+            </w:r>
+          </w:p>
+          <w:p>
+            <w:pPr>
+              <w:jc w:val="left"/>
+            </w:pPr>
+          </w:p>
+          <w:p>
+            <w:pPr>
+              <w:pStyle w:val="Lijstalinea"/>
+              <w:numPr>
+                <w:ilvl w:val="0"/>
+                <w:numId w:val="12"/>
+              </w:numPr>
+              <w:jc w:val="left"/>
+            </w:pPr>
+            <w:r>
+              <w:t xml:space="preserve">Als gebruiker wil ik dat </w:t>
+            </w:r>
+            <w:r>
+              <w:t>het spel soepel loopt, zodat ik een zo goed mogelijke ervaring heb.</w:t>
+            </w:r>
+          </w:p>
+          <w:p>
+            <w:pPr>
+              <w:pStyle w:val="Lijstalinea"/>
+            </w:pPr>
+          </w:p>
+          <w:p>
+            <w:pPr>
+              <w:pStyle w:val="Lijstalinea"/>
+              <w:jc w:val="left"/>
+              <w:rPr>
+                <w:i w:val="0"/>
+                <w:iCs w:val="0"/>
+              </w:rPr>
+            </w:pPr>
+          </w:p>
+          <w:p>
+            <w:pPr>
+              <w:pStyle w:val="Lijstalinea"/>
+              <w:jc w:val="left"/>
+            </w:pPr>
+          </w:p>
+          <w:p>
+            <w:pPr>
+              <w:pStyle w:val="Lijstalinea"/>
+              <w:numPr>
+                <w:ilvl w:val="0"/>
+                <w:numId w:val="12"/>
+              </w:numPr>
+              <w:jc w:val="left"/>
+            </w:pPr>
+            <w:r>
+              <w:t>Als ontwikkelaar wil ik dat mijn spel geen bugs bevat.</w:t>
+            </w:r>
+          </w:p>
+          <w:p>
+            <w:pPr>
+              <w:rPr>
+                <w:i w:val="0"/>
+                <w:iCs w:val="0"/>
+              </w:rPr>
+            </w:pPr>
+          </w:p>
+          <w:p>
+            <w:pPr>
+              <w:rPr>
+                <w:i w:val="0"/>
+                <w:iCs w:val="0"/>
+              </w:rPr>
+            </w:pPr>
+          </w:p>
+          <w:p>
+            <w:pPr>
+              <w:rPr>
+                <w:i w:val="0"/>
+                <w:iCs w:val="0"/>
+              </w:rPr>
+            </w:pPr>
+          </w:p>
+          <w:p>
+            <w:pPr>
+              <w:rPr>
+                <w:i w:val="0"/>
+                <w:iCs w:val="0"/>
+              </w:rPr>
+            </w:pPr>
+          </w:p>
+          <w:p>
+            <w:pPr>
+              <w:rPr>
+                <w:i w:val="0"/>
+                <w:iCs w:val="0"/>
+              </w:rPr>
+            </w:pPr>
+          </w:p>
+          <w:p>
+            <w:pPr>
+              <w:rPr>
+                <w:i w:val="0"/>
+                <w:iCs w:val="0"/>
+              </w:rPr>
+            </w:pPr>
+          </w:p>
+          <w:p>
+            <w:pPr>
+              <w:rPr>
+                <w:i w:val="0"/>
+                <w:iCs w:val="0"/>
+              </w:rPr>
+            </w:pPr>
+          </w:p>
+          <w:p>
+            <w:pPr>
+              <w:rPr>
+                <w:i w:val="0"/>
+                <w:iCs w:val="0"/>
+              </w:rPr>
+            </w:pPr>
+          </w:p>
+          <w:p>
+            <w:pPr>
+              <w:rPr>
+                <w:i w:val="0"/>
+                <w:iCs w:val="0"/>
+              </w:rPr>
+            </w:pPr>
+          </w:p>
+          <w:p/>
+          <w:p>
+            <w:pPr>
+              <w:pStyle w:val="Lijstalinea"/>
+              <w:numPr>
+                <w:ilvl w:val="0"/>
+                <w:numId w:val="12"/>
+              </w:numPr>
+              <w:jc w:val="left"/>
+            </w:pPr>
+            <w:r>
+              <w:lastRenderedPageBreak/>
+              <w:t>Als groepslid moet ik kunnen zien dat alles werkt.</w:t>
+            </w:r>
+          </w:p>
+          <w:p>
+            <w:pPr>
+              <w:pStyle w:val="Lijstalinea"/>
+              <w:numPr>
+                <w:ilvl w:val="0"/>
+                <w:numId w:val="12"/>
+              </w:numPr>
+              <w:jc w:val="left"/>
+            </w:pPr>
+            <w:r>
+              <w:t>Als opdrachtgever moet ik kunnen zien dat alles werkt.</w:t>
+            </w:r>
+          </w:p>
+          <w:p>
+            <w:pPr>
+              <w:rPr>
+                <w:i w:val="0"/>
+                <w:iCs w:val="0"/>
+              </w:rPr>
+            </w:pPr>
+          </w:p>
+          <w:p>
+            <w:pPr>
+              <w:rPr>
+                <w:i w:val="0"/>
+                <w:iCs w:val="0"/>
+              </w:rPr>
+            </w:pPr>
+          </w:p>
+          <w:p/>
+          <w:p>
+            <w:pPr>
+              <w:pStyle w:val="Lijstalinea"/>
+              <w:numPr>
+                <w:ilvl w:val="0"/>
+                <w:numId w:val="12"/>
+              </w:numPr>
+              <w:jc w:val="left"/>
+            </w:pPr>
+            <w:r>
+              <w:t>Als ontwikkelaar wil ik het doelwit uit elkaar laten spatten zodat het de gebruiker een beter gevoel geeft.</w:t>
+            </w:r>
+          </w:p>
+          <w:p>
+            <w:pPr>
+              <w:rPr>
+                <w:i w:val="0"/>
+                <w:iCs w:val="0"/>
+              </w:rPr>
+            </w:pPr>
+          </w:p>
+          <w:p/>
+          <w:p>
+            <w:pPr>
+              <w:pStyle w:val="Lijstalinea"/>
+              <w:numPr>
+                <w:ilvl w:val="0"/>
+                <w:numId w:val="12"/>
+              </w:numPr>
+              <w:jc w:val="left"/>
+            </w:pPr>
+            <w:r>
+              <w:t>Als ontwikkelaar wil ik iets leuks laten zien als de speler een leven verliest zodat het ook leuk blijft als de speler af gaat.</w:t>
+            </w:r>
+          </w:p>
+          <w:p>
+            <w:pPr>
+              <w:pStyle w:val="Lijstalinea"/>
+              <w:numPr>
+                <w:ilvl w:val="0"/>
+                <w:numId w:val="12"/>
+              </w:numPr>
+              <w:jc w:val="left"/>
+            </w:pPr>
+            <w:r>
+              <w:t>Als ontwikkelaar wil ik ervoor zorgen dat als een gebruiker geen Xbox controller heeft de gebruiker toch het spel kan spelen, zodat zoveel mogelijk mensen het spel kunnen spelen.</w:t>
+            </w:r>
+          </w:p>
+          <w:p>
+            <w:pPr>
+              <w:pStyle w:val="Lijstalinea"/>
+              <w:numPr>
+                <w:ilvl w:val="0"/>
+                <w:numId w:val="12"/>
+              </w:numPr>
+              <w:jc w:val="left"/>
+            </w:pPr>
+            <w:r>
+              <w:t>Als ontwikkelaar moet ik een Xbox-controller kunnen aansluiten.</w:t>
+            </w:r>
+          </w:p>
+          <w:p>
+            <w:pPr>
+              <w:rPr>
+                <w:i w:val="0"/>
+                <w:iCs w:val="0"/>
+              </w:rPr>
+            </w:pPr>
+          </w:p>
+          <w:p/>
+          <w:p>
+            <w:pPr>
+              <w:pStyle w:val="Lijstalinea"/>
+              <w:numPr>
+                <w:ilvl w:val="0"/>
+                <w:numId w:val="12"/>
+              </w:numPr>
+              <w:jc w:val="left"/>
+            </w:pPr>
+            <w:r>
+              <w:lastRenderedPageBreak/>
+              <w:t xml:space="preserve">Als ontwikkelaar moet ik </w:t>
+            </w:r>
+            <w:proofErr w:type="spellStart"/>
+            <w:r>
+              <w:t>controls</w:t>
+            </w:r>
+            <w:proofErr w:type="spellEnd"/>
+            <w:r>
+              <w:t xml:space="preserve"> kunnen toevoegen aan de Xbox-controller.</w:t>
+            </w:r>
+          </w:p>
+          <w:p>
+            <w:pPr>
+              <w:rPr>
+                <w:i w:val="0"/>
+                <w:iCs w:val="0"/>
+              </w:rPr>
+            </w:pPr>
+          </w:p>
+          <w:p>
+            <w:pPr>
+              <w:jc w:val="left"/>
+              <w:rPr>
+                <w:i w:val="0"/>
+                <w:iCs w:val="0"/>
+              </w:rPr>
+            </w:pPr>
+          </w:p>
+          <w:p>
+            <w:pPr>
+              <w:jc w:val="left"/>
+            </w:pPr>
+          </w:p>
+          <w:p>
+            <w:pPr>
+              <w:pStyle w:val="Lijstalinea"/>
+              <w:numPr>
+                <w:ilvl w:val="0"/>
+                <w:numId w:val="12"/>
+              </w:numPr>
+              <w:jc w:val="left"/>
+            </w:pPr>
+            <w:r>
+              <w:t>Als ontwikkelaar moet ik de input van de Xbox-controller zichtbaar kunnen maken op het scherm.</w:t>
+            </w:r>
+          </w:p>
+          <w:p>
+            <w:pPr>
+              <w:pStyle w:val="Lijstalinea"/>
+              <w:numPr>
+                <w:ilvl w:val="0"/>
+                <w:numId w:val="12"/>
+              </w:numPr>
+              <w:jc w:val="left"/>
+            </w:pPr>
+            <w:r>
+              <w:t>Als ontwikkelaar moet ik een aanwijzer met de Xbox-controller kunnen besturen in mijn programma.</w:t>
+            </w:r>
+          </w:p>
+          <w:p>
+            <w:pPr>
+              <w:pStyle w:val="Lijstalinea"/>
+              <w:numPr>
+                <w:ilvl w:val="0"/>
+                <w:numId w:val="12"/>
+              </w:numPr>
+              <w:jc w:val="left"/>
+            </w:pPr>
+            <w:r>
+              <w:t xml:space="preserve">Als gebruiker wil ik mijn </w:t>
+            </w:r>
+            <w:proofErr w:type="spellStart"/>
+            <w:r>
+              <w:t>controls</w:t>
+            </w:r>
+            <w:proofErr w:type="spellEnd"/>
+            <w:r>
+              <w:t xml:space="preserve"> kunnen kalibreren zodat ik zeker weet dat de controller goed werkt in het spel.</w:t>
+            </w:r>
+          </w:p>
+          <w:p>
+            <w:pPr>
+              <w:pStyle w:val="Lijstalinea"/>
+              <w:numPr>
+                <w:ilvl w:val="0"/>
+                <w:numId w:val="12"/>
+              </w:numPr>
+              <w:jc w:val="left"/>
+            </w:pPr>
+            <w:r>
+              <w:t>Als teamlid wil ik een overzicht van wie hoeveel punten heeft gedaan tijdens een sprint zodat ik kan zien hoeveel de andere teamleden doen.</w:t>
+            </w:r>
+          </w:p>
+          <w:p>
+            <w:pPr>
+              <w:rPr>
+                <w:i w:val="0"/>
+                <w:iCs w:val="0"/>
+              </w:rPr>
+            </w:pPr>
+          </w:p>
+          <w:p>
+            <w:pPr>
+              <w:rPr>
+                <w:i w:val="0"/>
+                <w:iCs w:val="0"/>
+              </w:rPr>
+            </w:pPr>
+          </w:p>
+          <w:p>
+            <w:pPr>
+              <w:rPr>
+                <w:i w:val="0"/>
+                <w:iCs w:val="0"/>
+              </w:rPr>
+            </w:pPr>
+          </w:p>
+          <w:p/>
+          <w:p>
+            <w:pPr>
+              <w:pStyle w:val="Lijstalinea"/>
+              <w:numPr>
+                <w:ilvl w:val="0"/>
+                <w:numId w:val="12"/>
+              </w:numPr>
+              <w:jc w:val="left"/>
+            </w:pPr>
+            <w:r>
+              <w:lastRenderedPageBreak/>
+              <w:t>Als ontwikkelaar wil ik alle code in één project hebben zodat ik weet dat alle code samenwerkt.</w:t>
+            </w:r>
+          </w:p>
+          <w:p>
+            <w:pPr>
+              <w:pStyle w:val="Lijstalinea"/>
+              <w:numPr>
+                <w:ilvl w:val="0"/>
+                <w:numId w:val="12"/>
+              </w:numPr>
+              <w:jc w:val="left"/>
+            </w:pPr>
+            <w:r>
+              <w:t>Als ontwikkelaar wil ik mijn code goed structureren zodat ik gemakkelijk de code kan uitbreiden en onderhouden.</w:t>
+            </w:r>
+          </w:p>
+          <w:p>
+            <w:pPr>
+              <w:pStyle w:val="Lijstalinea"/>
+              <w:numPr>
+                <w:ilvl w:val="0"/>
+                <w:numId w:val="12"/>
+              </w:numPr>
+              <w:jc w:val="left"/>
+            </w:pPr>
+            <w:r>
+              <w:t xml:space="preserve">Als groep moeten we weten wanneer een onderdeel is geaccepteerd door de product </w:t>
+            </w:r>
+            <w:proofErr w:type="spellStart"/>
+            <w:r>
+              <w:t>owner</w:t>
+            </w:r>
+            <w:proofErr w:type="spellEnd"/>
+            <w:r>
+              <w:t xml:space="preserve"> zodat we weten dat we klaar zijn.</w:t>
+            </w:r>
+          </w:p>
+          <w:p>
+            <w:pPr>
+              <w:pStyle w:val="Lijstalinea"/>
+              <w:numPr>
+                <w:ilvl w:val="0"/>
+                <w:numId w:val="12"/>
+              </w:numPr>
+              <w:jc w:val="left"/>
+            </w:pPr>
+            <w:r>
+              <w:t>Als ontwikkelaar moet ik weten welke ideeën zijn aangepast zodat ik weet wat ik moet doen.</w:t>
+            </w:r>
+          </w:p>
+          <w:p>
+            <w:pPr>
+              <w:pStyle w:val="Lijstalinea"/>
+              <w:numPr>
+                <w:ilvl w:val="0"/>
+                <w:numId w:val="12"/>
+              </w:numPr>
+              <w:jc w:val="left"/>
+            </w:pPr>
+            <w:r>
+              <w:t>Als groepslid moet ik wat er getest moet worden van mijn taak, zodat ik weet wanneer iets werkt.</w:t>
+            </w:r>
+          </w:p>
+        </w:tc>
+        <w:tc>
+          <w:tcPr>
+            <w:tcW w:w="3104" w:type="dxa"/>
+            <w:tcBorders>
+              <w:top w:val="single" w:sz="4" w:space="0" w:color="7F7F7F" w:themeColor="text1" w:themeTint="80"/>
+              <w:right w:val="single" w:sz="4" w:space="0" w:color="auto"/>
+            </w:tcBorders>
+          </w:tcPr>
+          <w:p>
+            <w:pPr>
+              <w:pStyle w:val="Lijstalinea"/>
+              <w:numPr>
+                <w:ilvl w:val="0"/>
+                <w:numId w:val="12"/>
+              </w:numPr>
+              <w:cnfStyle w:val="000000100000" w:firstRow="0" w:lastRow="0" w:firstColumn="0" w:lastColumn="0" w:oddVBand="0" w:evenVBand="0" w:oddHBand="1" w:evenHBand="0" w:firstRowFirstColumn="0" w:firstRowLastColumn="0" w:lastRowFirstColumn="0" w:lastRowLastColumn="0"/>
+            </w:pPr>
+            <w:proofErr w:type="spellStart"/>
+            <w:r>
+              <w:lastRenderedPageBreak/>
+              <w:t>Loading</w:t>
+            </w:r>
+            <w:proofErr w:type="spellEnd"/>
+            <w:r>
+              <w:t xml:space="preserve"> script</w:t>
+            </w:r>
+          </w:p>
+          <w:p>
+            <w:pPr>
+              <w:pStyle w:val="Lijstalinea"/>
+              <w:cnfStyle w:val="000000100000" w:firstRow="0" w:lastRow="0" w:firstColumn="0" w:lastColumn="0" w:oddVBand="0" w:evenVBand="0" w:oddHBand="1" w:evenHBand="0" w:firstRowFirstColumn="0" w:firstRowLastColumn="0" w:lastRowFirstColumn="0" w:lastRowLastColumn="0"/>
+            </w:pPr>
+          </w:p>
+          <w:p>
+            <w:pPr>
+              <w:pStyle w:val="Lijstalinea"/>
+              <w:cnfStyle w:val="000000100000" w:firstRow="0" w:lastRow="0" w:firstColumn="0" w:lastColumn="0" w:oddVBand="0" w:evenVBand="0" w:oddHBand="1" w:evenHBand="0" w:firstRowFirstColumn="0" w:firstRowLastColumn="0" w:lastRowFirstColumn="0" w:lastRowLastColumn="0"/>
+            </w:pPr>
+          </w:p>
+          <w:p>
+            <w:pPr>
+              <w:pStyle w:val="Lijstalinea"/>
+              <w:cnfStyle w:val="000000100000" w:firstRow="0" w:lastRow="0" w:firstColumn="0" w:lastColumn="0" w:oddVBand="0" w:evenVBand="0" w:oddHBand="1" w:evenHBand="0" w:firstRowFirstColumn="0" w:firstRowLastColumn="0" w:lastRowFirstColumn="0" w:lastRowLastColumn="0"/>
+            </w:pPr>
+          </w:p>
+          <w:p>
+            <w:pPr>
+              <w:pStyle w:val="Lijstalinea"/>
+              <w:cnfStyle w:val="000000100000" w:firstRow="0" w:lastRow="0" w:firstColumn="0" w:lastColumn="0" w:oddVBand="0" w:evenVBand="0" w:oddHBand="1" w:evenHBand="0" w:firstRowFirstColumn="0" w:firstRowLastColumn="0" w:lastRowFirstColumn="0" w:lastRowLastColumn="0"/>
+            </w:pPr>
+          </w:p>
+          <w:p>
+            <w:pPr>
+              <w:pStyle w:val="Lijstalinea"/>
+              <w:cnfStyle w:val="000000100000" w:firstRow="0" w:lastRow="0" w:firstColumn="0" w:lastColumn="0" w:oddVBand="0" w:evenVBand="0" w:oddHBand="1" w:evenHBand="0" w:firstRowFirstColumn="0" w:firstRowLastColumn="0" w:lastRowFirstColumn="0" w:lastRowLastColumn="0"/>
+            </w:pPr>
+          </w:p>
+          <w:p>
+            <w:pPr>
+              <w:pStyle w:val="Lijstalinea"/>
+              <w:cnfStyle w:val="000000100000" w:firstRow="0" w:lastRow="0" w:firstColumn="0" w:lastColumn="0" w:oddVBand="0" w:evenVBand="0" w:oddHBand="1" w:evenHBand="0" w:firstRowFirstColumn="0" w:firstRowLastColumn="0" w:lastRowFirstColumn="0" w:lastRowLastColumn="0"/>
+            </w:pPr>
+          </w:p>
+          <w:p>
+            <w:pPr>
+              <w:pStyle w:val="Lijstalinea"/>
+              <w:numPr>
+                <w:ilvl w:val="0"/>
+                <w:numId w:val="12"/>
+              </w:numPr>
+              <w:cnfStyle w:val="000000100000" w:firstRow="0" w:lastRow="0" w:firstColumn="0" w:lastColumn="0" w:oddVBand="0" w:evenVBand="0" w:oddHBand="1" w:evenHBand="0" w:firstRowFirstColumn="0" w:firstRowLastColumn="0" w:lastRowFirstColumn="0" w:lastRowLastColumn="0"/>
+            </w:pPr>
+            <w:r>
+              <w:t>Demo open dag</w:t>
+            </w:r>
+          </w:p>
+          <w:p>
+            <w:pPr>
+              <w:pStyle w:val="Lijstalinea"/>
+              <w:numPr>
+                <w:ilvl w:val="0"/>
+                <w:numId w:val="12"/>
+              </w:numPr>
+              <w:cnfStyle w:val="000000100000" w:firstRow="0" w:lastRow="0" w:firstColumn="0" w:lastColumn="0" w:oddVBand="0" w:evenVBand="0" w:oddHBand="1" w:evenHBand="0" w:firstRowFirstColumn="0" w:firstRowLastColumn="0" w:lastRowFirstColumn="0" w:lastRowLastColumn="0"/>
+            </w:pPr>
+            <w:r>
+              <w:t>Handleiding open dag</w:t>
+            </w:r>
+          </w:p>
+          <w:p>
+            <w:pPr>
+              <w:pStyle w:val="Lijstalinea"/>
+              <w:cnfStyle w:val="000000100000" w:firstRow="0" w:lastRow="0" w:firstColumn="0" w:lastColumn="0" w:oddVBand="0" w:evenVBand="0" w:oddHBand="1" w:evenHBand="0" w:firstRowFirstColumn="0" w:firstRowLastColumn="0" w:lastRowFirstColumn="0" w:lastRowLastColumn="0"/>
+            </w:pPr>
+          </w:p>
+          <w:p>
+            <w:pPr>
+              <w:pStyle w:val="Lijstalinea"/>
+              <w:cnfStyle w:val="000000100000" w:firstRow="0" w:lastRow="0" w:firstColumn="0" w:lastColumn="0" w:oddVBand="0" w:evenVBand="0" w:oddHBand="1" w:evenHBand="0" w:firstRowFirstColumn="0" w:firstRowLastColumn="0" w:lastRowFirstColumn="0" w:lastRowLastColumn="0"/>
+            </w:pPr>
+          </w:p>
+          <w:p>
+            <w:pPr>
+              <w:pStyle w:val="Lijstalinea"/>
+              <w:cnfStyle w:val="000000100000" w:firstRow="0" w:lastRow="0" w:firstColumn="0" w:lastColumn="0" w:oddVBand="0" w:evenVBand="0" w:oddHBand="1" w:evenHBand="0" w:firstRowFirstColumn="0" w:firstRowLastColumn="0" w:lastRowFirstColumn="0" w:lastRowLastColumn="0"/>
+            </w:pPr>
+          </w:p>
+          <w:p>
+            <w:pPr>
+              <w:pStyle w:val="Lijstalinea"/>
+              <w:cnfStyle w:val="000000100000" w:firstRow="0" w:lastRow="0" w:firstColumn="0" w:lastColumn="0" w:oddVBand="0" w:evenVBand="0" w:oddHBand="1" w:evenHBand="0" w:firstRowFirstColumn="0" w:firstRowLastColumn="0" w:lastRowFirstColumn="0" w:lastRowLastColumn="0"/>
+            </w:pPr>
+          </w:p>
+          <w:p>
+            <w:pPr>
+              <w:pStyle w:val="Lijstalinea"/>
+              <w:cnfStyle w:val="000000100000" w:firstRow="0" w:lastRow="0" w:firstColumn="0" w:lastColumn="0" w:oddVBand="0" w:evenVBand="0" w:oddHBand="1" w:evenHBand="0" w:firstRowFirstColumn="0" w:firstRowLastColumn="0" w:lastRowFirstColumn="0" w:lastRowLastColumn="0"/>
+            </w:pPr>
+          </w:p>
+          <w:p>
+            <w:pPr>
+              <w:pStyle w:val="Lijstalinea"/>
+              <w:cnfStyle w:val="000000100000" w:firstRow="0" w:lastRow="0" w:firstColumn="0" w:lastColumn="0" w:oddVBand="0" w:evenVBand="0" w:oddHBand="1" w:evenHBand="0" w:firstRowFirstColumn="0" w:firstRowLastColumn="0" w:lastRowFirstColumn="0" w:lastRowLastColumn="0"/>
+            </w:pPr>
+          </w:p>
+          <w:p>
+            <w:pPr>
+              <w:pStyle w:val="Lijstalinea"/>
+              <w:cnfStyle w:val="000000100000" w:firstRow="0" w:lastRow="0" w:firstColumn="0" w:lastColumn="0" w:oddVBand="0" w:evenVBand="0" w:oddHBand="1" w:evenHBand="0" w:firstRowFirstColumn="0" w:firstRowLastColumn="0" w:lastRowFirstColumn="0" w:lastRowLastColumn="0"/>
+            </w:pPr>
+          </w:p>
+          <w:p>
+            <w:pPr>
+              <w:cnfStyle w:val="000000100000" w:firstRow="0" w:lastRow="0" w:firstColumn="0" w:lastColumn="0" w:oddVBand="0" w:evenVBand="0" w:oddHBand="1" w:evenHBand="0" w:firstRowFirstColumn="0" w:firstRowLastColumn="0" w:lastRowFirstColumn="0" w:lastRowLastColumn="0"/>
+            </w:pPr>
+          </w:p>
+          <w:p>
+            <w:pPr>
+              <w:cnfStyle w:val="000000100000" w:firstRow="0" w:lastRow="0" w:firstColumn="0" w:lastColumn="0" w:oddVBand="0" w:evenVBand="0" w:oddHBand="1" w:evenHBand="0" w:firstRowFirstColumn="0" w:firstRowLastColumn="0" w:lastRowFirstColumn="0" w:lastRowLastColumn="0"/>
+            </w:pPr>
+          </w:p>
+          <w:p>
+            <w:pPr>
+              <w:cnfStyle w:val="000000100000" w:firstRow="0" w:lastRow="0" w:firstColumn="0" w:lastColumn="0" w:oddVBand="0" w:evenVBand="0" w:oddHBand="1" w:evenHBand="0" w:firstRowFirstColumn="0" w:firstRowLastColumn="0" w:lastRowFirstColumn="0" w:lastRowLastColumn="0"/>
+            </w:pPr>
+          </w:p>
+          <w:p>
+            <w:pPr>
+              <w:cnfStyle w:val="000000100000" w:firstRow="0" w:lastRow="0" w:firstColumn="0" w:lastColumn="0" w:oddVBand="0" w:evenVBand="0" w:oddHBand="1" w:evenHBand="0" w:firstRowFirstColumn="0" w:firstRowLastColumn="0" w:lastRowFirstColumn="0" w:lastRowLastColumn="0"/>
+            </w:pPr>
+          </w:p>
+          <w:p>
+            <w:pPr>
+              <w:cnfStyle w:val="000000100000" w:firstRow="0" w:lastRow="0" w:firstColumn="0" w:lastColumn="0" w:oddVBand="0" w:evenVBand="0" w:oddHBand="1" w:evenHBand="0" w:firstRowFirstColumn="0" w:firstRowLastColumn="0" w:lastRowFirstColumn="0" w:lastRowLastColumn="0"/>
+            </w:pPr>
+          </w:p>
+          <w:p>
+            <w:pPr>
+              <w:cnfStyle w:val="000000100000" w:firstRow="0" w:lastRow="0" w:firstColumn="0" w:lastColumn="0" w:oddVBand="0" w:evenVBand="0" w:oddHBand="1" w:evenHBand="0" w:firstRowFirstColumn="0" w:firstRowLastColumn="0" w:lastRowFirstColumn="0" w:lastRowLastColumn="0"/>
+            </w:pPr>
+          </w:p>
+          <w:p>
+            <w:pPr>
+              <w:cnfStyle w:val="000000100000" w:firstRow="0" w:lastRow="0" w:firstColumn="0" w:lastColumn="0" w:oddVBand="0" w:evenVBand="0" w:oddHBand="1" w:evenHBand="0" w:firstRowFirstColumn="0" w:firstRowLastColumn="0" w:lastRowFirstColumn="0" w:lastRowLastColumn="0"/>
+            </w:pPr>
+          </w:p>
+          <w:p>
+            <w:pPr>
+              <w:cnfStyle w:val="000000100000" w:firstRow="0" w:lastRow="0" w:firstColumn="0" w:lastColumn="0" w:oddVBand="0" w:evenVBand="0" w:oddHBand="1" w:evenHBand="0" w:firstRowFirstColumn="0" w:firstRowLastColumn="0" w:lastRowFirstColumn="0" w:lastRowLastColumn="0"/>
+            </w:pPr>
+          </w:p>
+          <w:p>
+            <w:pPr>
+              <w:cnfStyle w:val="000000100000" w:firstRow="0" w:lastRow="0" w:firstColumn="0" w:lastColumn="0" w:oddVBand="0" w:evenVBand="0" w:oddHBand="1" w:evenHBand="0" w:firstRowFirstColumn="0" w:firstRowLastColumn="0" w:lastRowFirstColumn="0" w:lastRowLastColumn="0"/>
+            </w:pPr>
+          </w:p>
+          <w:p>
+            <w:pPr>
+              <w:pStyle w:val="Lijstalinea"/>
+              <w:numPr>
+                <w:ilvl w:val="0"/>
+                <w:numId w:val="12"/>
+              </w:numPr>
+              <w:cnfStyle w:val="000000100000" w:firstRow="0" w:lastRow="0" w:firstColumn="0" w:lastColumn="0" w:oddVBand="0" w:evenVBand="0" w:oddHBand="1" w:evenHBand="0" w:firstRowFirstColumn="0" w:firstRowLastColumn="0" w:lastRowFirstColumn="0" w:lastRowLastColumn="0"/>
+            </w:pPr>
+            <w:r>
+              <w:t>Klassen diagram maken</w:t>
+            </w:r>
+          </w:p>
+          <w:p>
+            <w:pPr>
+              <w:cnfStyle w:val="000000100000" w:firstRow="0" w:lastRow="0" w:firstColumn="0" w:lastColumn="0" w:oddVBand="0" w:evenVBand="0" w:oddHBand="1" w:evenHBand="0" w:firstRowFirstColumn="0" w:firstRowLastColumn="0" w:lastRowFirstColumn="0" w:lastRowLastColumn="0"/>
+            </w:pPr>
+          </w:p>
+          <w:p>
+            <w:pPr>
+              <w:cnfStyle w:val="000000100000" w:firstRow="0" w:lastRow="0" w:firstColumn="0" w:lastColumn="0" w:oddVBand="0" w:evenVBand="0" w:oddHBand="1" w:evenHBand="0" w:firstRowFirstColumn="0" w:firstRowLastColumn="0" w:lastRowFirstColumn="0" w:lastRowLastColumn="0"/>
+            </w:pPr>
+          </w:p>
+          <w:p>
+            <w:pPr>
+              <w:cnfStyle w:val="000000100000" w:firstRow="0" w:lastRow="0" w:firstColumn="0" w:lastColumn="0" w:oddVBand="0" w:evenVBand="0" w:oddHBand="1" w:evenHBand="0" w:firstRowFirstColumn="0" w:firstRowLastColumn="0" w:lastRowFirstColumn="0" w:lastRowLastColumn="0"/>
+            </w:pPr>
+          </w:p>
+          <w:p>
+            <w:pPr>
+              <w:cnfStyle w:val="000000100000" w:firstRow="0" w:lastRow="0" w:firstColumn="0" w:lastColumn="0" w:oddVBand="0" w:evenVBand="0" w:oddHBand="1" w:evenHBand="0" w:firstRowFirstColumn="0" w:firstRowLastColumn="0" w:lastRowFirstColumn="0" w:lastRowLastColumn="0"/>
+            </w:pPr>
+          </w:p>
+          <w:p>
+            <w:pPr>
+              <w:cnfStyle w:val="000000100000" w:firstRow="0" w:lastRow="0" w:firstColumn="0" w:lastColumn="0" w:oddVBand="0" w:evenVBand="0" w:oddHBand="1" w:evenHBand="0" w:firstRowFirstColumn="0" w:firstRowLastColumn="0" w:lastRowFirstColumn="0" w:lastRowLastColumn="0"/>
+            </w:pPr>
+          </w:p>
+          <w:p>
+            <w:pPr>
+              <w:cnfStyle w:val="000000100000" w:firstRow="0" w:lastRow="0" w:firstColumn="0" w:lastColumn="0" w:oddVBand="0" w:evenVBand="0" w:oddHBand="1" w:evenHBand="0" w:firstRowFirstColumn="0" w:firstRowLastColumn="0" w:lastRowFirstColumn="0" w:lastRowLastColumn="0"/>
+            </w:pPr>
+          </w:p>
+          <w:p>
+            <w:pPr>
+              <w:cnfStyle w:val="000000100000" w:firstRow="0" w:lastRow="0" w:firstColumn="0" w:lastColumn="0" w:oddVBand="0" w:evenVBand="0" w:oddHBand="1" w:evenHBand="0" w:firstRowFirstColumn="0" w:firstRowLastColumn="0" w:lastRowFirstColumn="0" w:lastRowLastColumn="0"/>
+            </w:pPr>
+          </w:p>
+          <w:p>
+            <w:pPr>
+              <w:pStyle w:val="Lijstalinea"/>
+              <w:numPr>
+                <w:ilvl w:val="0"/>
+                <w:numId w:val="12"/>
+              </w:numPr>
+              <w:cnfStyle w:val="000000100000" w:firstRow="0" w:lastRow="0" w:firstColumn="0" w:lastColumn="0" w:oddVBand="0" w:evenVBand="0" w:oddHBand="1" w:evenHBand="0" w:firstRowFirstColumn="0" w:firstRowLastColumn="0" w:lastRowFirstColumn="0" w:lastRowLastColumn="0"/>
+            </w:pPr>
+            <w:r>
+              <w:t>Handleiding</w:t>
+            </w:r>
+          </w:p>
+          <w:p>
+            <w:pPr>
+              <w:cnfStyle w:val="000000100000" w:firstRow="0" w:lastRow="0" w:firstColumn="0" w:lastColumn="0" w:oddVBand="0" w:evenVBand="0" w:oddHBand="1" w:evenHBand="0" w:firstRowFirstColumn="0" w:firstRowLastColumn="0" w:lastRowFirstColumn="0" w:lastRowLastColumn="0"/>
+            </w:pPr>
+          </w:p>
+          <w:p>
+            <w:pPr>
+              <w:cnfStyle w:val="000000100000" w:firstRow="0" w:lastRow="0" w:firstColumn="0" w:lastColumn="0" w:oddVBand="0" w:evenVBand="0" w:oddHBand="1" w:evenHBand="0" w:firstRowFirstColumn="0" w:firstRowLastColumn="0" w:lastRowFirstColumn="0" w:lastRowLastColumn="0"/>
+            </w:pPr>
+          </w:p>
+          <w:p>
+            <w:pPr>
+              <w:cnfStyle w:val="000000100000" w:firstRow="0" w:lastRow="0" w:firstColumn="0" w:lastColumn="0" w:oddVBand="0" w:evenVBand="0" w:oddHBand="1" w:evenHBand="0" w:firstRowFirstColumn="0" w:firstRowLastColumn="0" w:lastRowFirstColumn="0" w:lastRowLastColumn="0"/>
+            </w:pPr>
+          </w:p>
+          <w:p>
+            <w:pPr>
+              <w:cnfStyle w:val="000000100000" w:firstRow="0" w:lastRow="0" w:firstColumn="0" w:lastColumn="0" w:oddVBand="0" w:evenVBand="0" w:oddHBand="1" w:evenHBand="0" w:firstRowFirstColumn="0" w:firstRowLastColumn="0" w:lastRowFirstColumn="0" w:lastRowLastColumn="0"/>
+            </w:pPr>
+          </w:p>
+          <w:p>
+            <w:pPr>
+              <w:cnfStyle w:val="000000100000" w:firstRow="0" w:lastRow="0" w:firstColumn="0" w:lastColumn="0" w:oddVBand="0" w:evenVBand="0" w:oddHBand="1" w:evenHBand="0" w:firstRowFirstColumn="0" w:firstRowLastColumn="0" w:lastRowFirstColumn="0" w:lastRowLastColumn="0"/>
+            </w:pPr>
+          </w:p>
+          <w:p>
+            <w:pPr>
+              <w:cnfStyle w:val="000000100000" w:firstRow="0" w:lastRow="0" w:firstColumn="0" w:lastColumn="0" w:oddVBand="0" w:evenVBand="0" w:oddHBand="1" w:evenHBand="0" w:firstRowFirstColumn="0" w:firstRowLastColumn="0" w:lastRowFirstColumn="0" w:lastRowLastColumn="0"/>
+            </w:pPr>
+          </w:p>
+          <w:p>
+            <w:pPr>
+              <w:cnfStyle w:val="000000100000" w:firstRow="0" w:lastRow="0" w:firstColumn="0" w:lastColumn="0" w:oddVBand="0" w:evenVBand="0" w:oddHBand="1" w:evenHBand="0" w:firstRowFirstColumn="0" w:firstRowLastColumn="0" w:lastRowFirstColumn="0" w:lastRowLastColumn="0"/>
+            </w:pPr>
+          </w:p>
+          <w:p>
+            <w:pPr>
+              <w:cnfStyle w:val="000000100000" w:firstRow="0" w:lastRow="0" w:firstColumn="0" w:lastColumn="0" w:oddVBand="0" w:evenVBand="0" w:oddHBand="1" w:evenHBand="0" w:firstRowFirstColumn="0" w:firstRowLastColumn="0" w:lastRowFirstColumn="0" w:lastRowLastColumn="0"/>
+            </w:pPr>
+          </w:p>
+          <w:p>
+            <w:pPr>
+              <w:pStyle w:val="Lijstalinea"/>
+              <w:numPr>
+                <w:ilvl w:val="0"/>
+                <w:numId w:val="12"/>
+              </w:numPr>
+              <w:cnfStyle w:val="000000100000" w:firstRow="0" w:lastRow="0" w:firstColumn="0" w:lastColumn="0" w:oddVBand="0" w:evenVBand="0" w:oddHBand="1" w:evenHBand="0" w:firstRowFirstColumn="0" w:firstRowLastColumn="0" w:lastRowFirstColumn="0" w:lastRowLastColumn="0"/>
+            </w:pPr>
+            <w:r>
+              <w:lastRenderedPageBreak/>
+              <w:t>Acceptatietest maken</w:t>
+            </w:r>
+          </w:p>
+          <w:p>
+            <w:pPr>
+              <w:cnfStyle w:val="000000100000" w:firstRow="0" w:lastRow="0" w:firstColumn="0" w:lastColumn="0" w:oddVBand="0" w:evenVBand="0" w:oddHBand="1" w:evenHBand="0" w:firstRowFirstColumn="0" w:firstRowLastColumn="0" w:lastRowFirstColumn="0" w:lastRowLastColumn="0"/>
+            </w:pPr>
+          </w:p>
+          <w:p>
+            <w:pPr>
+              <w:cnfStyle w:val="000000100000" w:firstRow="0" w:lastRow="0" w:firstColumn="0" w:lastColumn="0" w:oddVBand="0" w:evenVBand="0" w:oddHBand="1" w:evenHBand="0" w:firstRowFirstColumn="0" w:firstRowLastColumn="0" w:lastRowFirstColumn="0" w:lastRowLastColumn="0"/>
+            </w:pPr>
+          </w:p>
+          <w:p>
+            <w:pPr>
+              <w:cnfStyle w:val="000000100000" w:firstRow="0" w:lastRow="0" w:firstColumn="0" w:lastColumn="0" w:oddVBand="0" w:evenVBand="0" w:oddHBand="1" w:evenHBand="0" w:firstRowFirstColumn="0" w:firstRowLastColumn="0" w:lastRowFirstColumn="0" w:lastRowLastColumn="0"/>
+            </w:pPr>
+          </w:p>
+          <w:p>
+            <w:pPr>
+              <w:cnfStyle w:val="000000100000" w:firstRow="0" w:lastRow="0" w:firstColumn="0" w:lastColumn="0" w:oddVBand="0" w:evenVBand="0" w:oddHBand="1" w:evenHBand="0" w:firstRowFirstColumn="0" w:firstRowLastColumn="0" w:lastRowFirstColumn="0" w:lastRowLastColumn="0"/>
+            </w:pPr>
+          </w:p>
+          <w:p>
+            <w:pPr>
+              <w:cnfStyle w:val="000000100000" w:firstRow="0" w:lastRow="0" w:firstColumn="0" w:lastColumn="0" w:oddVBand="0" w:evenVBand="0" w:oddHBand="1" w:evenHBand="0" w:firstRowFirstColumn="0" w:firstRowLastColumn="0" w:lastRowFirstColumn="0" w:lastRowLastColumn="0"/>
+            </w:pPr>
+          </w:p>
+          <w:p>
+            <w:pPr>
+              <w:pStyle w:val="Lijstalinea"/>
+              <w:numPr>
+                <w:ilvl w:val="0"/>
+                <w:numId w:val="12"/>
+              </w:numPr>
+              <w:cnfStyle w:val="000000100000" w:firstRow="0" w:lastRow="0" w:firstColumn="0" w:lastColumn="0" w:oddVBand="0" w:evenVBand="0" w:oddHBand="1" w:evenHBand="0" w:firstRowFirstColumn="0" w:firstRowLastColumn="0" w:lastRowFirstColumn="0" w:lastRowLastColumn="0"/>
+            </w:pPr>
+            <w:r>
+              <w:t>Evaluatie houden</w:t>
+            </w:r>
+          </w:p>
+          <w:p>
+            <w:pPr>
+              <w:pStyle w:val="Lijstalinea"/>
+              <w:cnfStyle w:val="000000100000" w:firstRow="0" w:lastRow="0" w:firstColumn="0" w:lastColumn="0" w:oddVBand="0" w:evenVBand="0" w:oddHBand="1" w:evenHBand="0" w:firstRowFirstColumn="0" w:firstRowLastColumn="0" w:lastRowFirstColumn="0" w:lastRowLastColumn="0"/>
+            </w:pPr>
+          </w:p>
+          <w:p>
+            <w:pPr>
+              <w:cnfStyle w:val="000000100000" w:firstRow="0" w:lastRow="0" w:firstColumn="0" w:lastColumn="0" w:oddVBand="0" w:evenVBand="0" w:oddHBand="1" w:evenHBand="0" w:firstRowFirstColumn="0" w:firstRowLastColumn="0" w:lastRowFirstColumn="0" w:lastRowLastColumn="0"/>
+            </w:pPr>
+          </w:p>
+          <w:p>
+            <w:pPr>
+              <w:pStyle w:val="Lijstalinea"/>
+              <w:numPr>
+                <w:ilvl w:val="0"/>
+                <w:numId w:val="12"/>
+              </w:numPr>
+              <w:cnfStyle w:val="000000100000" w:firstRow="0" w:lastRow="0" w:firstColumn="0" w:lastColumn="0" w:oddVBand="0" w:evenVBand="0" w:oddHBand="1" w:evenHBand="0" w:firstRowFirstColumn="0" w:firstRowLastColumn="0" w:lastRowFirstColumn="0" w:lastRowLastColumn="0"/>
+            </w:pPr>
+            <w:proofErr w:type="spellStart"/>
+            <w:r>
+              <w:t>Ingame</w:t>
+            </w:r>
+            <w:proofErr w:type="spellEnd"/>
+            <w:r>
+              <w:t xml:space="preserve"> UFO</w:t>
+            </w:r>
+          </w:p>
+          <w:p>
+            <w:pPr>
+              <w:cnfStyle w:val="000000100000" w:firstRow="0" w:lastRow="0" w:firstColumn="0" w:lastColumn="0" w:oddVBand="0" w:evenVBand="0" w:oddHBand="1" w:evenHBand="0" w:firstRowFirstColumn="0" w:firstRowLastColumn="0" w:lastRowFirstColumn="0" w:lastRowLastColumn="0"/>
+            </w:pPr>
+          </w:p>
+          <w:p>
+            <w:pPr>
+              <w:cnfStyle w:val="000000100000" w:firstRow="0" w:lastRow="0" w:firstColumn="0" w:lastColumn="0" w:oddVBand="0" w:evenVBand="0" w:oddHBand="1" w:evenHBand="0" w:firstRowFirstColumn="0" w:firstRowLastColumn="0" w:lastRowFirstColumn="0" w:lastRowLastColumn="0"/>
+            </w:pPr>
+          </w:p>
+          <w:p>
+            <w:pPr>
+              <w:cnfStyle w:val="000000100000" w:firstRow="0" w:lastRow="0" w:firstColumn="0" w:lastColumn="0" w:oddVBand="0" w:evenVBand="0" w:oddHBand="1" w:evenHBand="0" w:firstRowFirstColumn="0" w:firstRowLastColumn="0" w:lastRowFirstColumn="0" w:lastRowLastColumn="0"/>
+            </w:pPr>
+          </w:p>
+          <w:p>
+            <w:pPr>
+              <w:cnfStyle w:val="000000100000" w:firstRow="0" w:lastRow="0" w:firstColumn="0" w:lastColumn="0" w:oddVBand="0" w:evenVBand="0" w:oddHBand="1" w:evenHBand="0" w:firstRowFirstColumn="0" w:firstRowLastColumn="0" w:lastRowFirstColumn="0" w:lastRowLastColumn="0"/>
+            </w:pPr>
+          </w:p>
+          <w:p>
+            <w:pPr>
+              <w:cnfStyle w:val="000000100000" w:firstRow="0" w:lastRow="0" w:firstColumn="0" w:lastColumn="0" w:oddVBand="0" w:evenVBand="0" w:oddHBand="1" w:evenHBand="0" w:firstRowFirstColumn="0" w:firstRowLastColumn="0" w:lastRowFirstColumn="0" w:lastRowLastColumn="0"/>
+            </w:pPr>
+          </w:p>
+          <w:p>
+            <w:pPr>
+              <w:pStyle w:val="Lijstalinea"/>
+              <w:numPr>
+                <w:ilvl w:val="0"/>
+                <w:numId w:val="12"/>
+              </w:numPr>
+              <w:cnfStyle w:val="000000100000" w:firstRow="0" w:lastRow="0" w:firstColumn="0" w:lastColumn="0" w:oddVBand="0" w:evenVBand="0" w:oddHBand="1" w:evenHBand="0" w:firstRowFirstColumn="0" w:firstRowLastColumn="0" w:lastRowFirstColumn="0" w:lastRowLastColumn="0"/>
+            </w:pPr>
+            <w:r>
+              <w:t>Checklist documentatie</w:t>
+            </w:r>
+          </w:p>
+          <w:p>
+            <w:pPr>
+              <w:cnfStyle w:val="000000100000" w:firstRow="0" w:lastRow="0" w:firstColumn="0" w:lastColumn="0" w:oddVBand="0" w:evenVBand="0" w:oddHBand="1" w:evenHBand="0" w:firstRowFirstColumn="0" w:firstRowLastColumn="0" w:lastRowFirstColumn="0" w:lastRowLastColumn="0"/>
+            </w:pPr>
+          </w:p>
+          <w:p>
+            <w:pPr>
+              <w:cnfStyle w:val="000000100000" w:firstRow="0" w:lastRow="0" w:firstColumn="0" w:lastColumn="0" w:oddVBand="0" w:evenVBand="0" w:oddHBand="1" w:evenHBand="0" w:firstRowFirstColumn="0" w:firstRowLastColumn="0" w:lastRowFirstColumn="0" w:lastRowLastColumn="0"/>
+            </w:pPr>
+          </w:p>
+          <w:p>
+            <w:pPr>
+              <w:cnfStyle w:val="000000100000" w:firstRow="0" w:lastRow="0" w:firstColumn="0" w:lastColumn="0" w:oddVBand="0" w:evenVBand="0" w:oddHBand="1" w:evenHBand="0" w:firstRowFirstColumn="0" w:firstRowLastColumn="0" w:lastRowFirstColumn="0" w:lastRowLastColumn="0"/>
+            </w:pPr>
+          </w:p>
+          <w:p>
+            <w:pPr>
+              <w:pStyle w:val="Lijstalinea"/>
+              <w:numPr>
+                <w:ilvl w:val="0"/>
+                <w:numId w:val="12"/>
+              </w:numPr>
+              <w:cnfStyle w:val="000000100000" w:firstRow="0" w:lastRow="0" w:firstColumn="0" w:lastColumn="0" w:oddVBand="0" w:evenVBand="0" w:oddHBand="1" w:evenHBand="0" w:firstRowFirstColumn="0" w:firstRowLastColumn="0" w:lastRowFirstColumn="0" w:lastRowLastColumn="0"/>
+            </w:pPr>
+            <w:r>
+              <w:t>Documentatie controleren &amp; corrigeren met de checklist</w:t>
+            </w:r>
+          </w:p>
+          <w:p>
+            <w:pPr>
+              <w:cnfStyle w:val="000000100000" w:firstRow="0" w:lastRow="0" w:firstColumn="0" w:lastColumn="0" w:oddVBand="0" w:evenVBand="0" w:oddHBand="1" w:evenHBand="0" w:firstRowFirstColumn="0" w:firstRowLastColumn="0" w:lastRowFirstColumn="0" w:lastRowLastColumn="0"/>
+            </w:pPr>
+          </w:p>
+          <w:p>
+            <w:pPr>
+              <w:cnfStyle w:val="000000100000" w:firstRow="0" w:lastRow="0" w:firstColumn="0" w:lastColumn="0" w:oddVBand="0" w:evenVBand="0" w:oddHBand="1" w:evenHBand="0" w:firstRowFirstColumn="0" w:firstRowLastColumn="0" w:lastRowFirstColumn="0" w:lastRowLastColumn="0"/>
+            </w:pPr>
+          </w:p>
+          <w:p>
+            <w:pPr>
+              <w:cnfStyle w:val="000000100000" w:firstRow="0" w:lastRow="0" w:firstColumn="0" w:lastColumn="0" w:oddVBand="0" w:evenVBand="0" w:oddHBand="1" w:evenHBand="0" w:firstRowFirstColumn="0" w:firstRowLastColumn="0" w:lastRowFirstColumn="0" w:lastRowLastColumn="0"/>
+            </w:pPr>
+          </w:p>
+          <w:p>
+            <w:pPr>
+              <w:pStyle w:val="Lijstalinea"/>
+              <w:numPr>
+                <w:ilvl w:val="0"/>
+                <w:numId w:val="12"/>
+              </w:numPr>
+              <w:cnfStyle w:val="000000100000" w:firstRow="0" w:lastRow="0" w:firstColumn="0" w:lastColumn="0" w:oddVBand="0" w:evenVBand="0" w:oddHBand="1" w:evenHBand="0" w:firstRowFirstColumn="0" w:firstRowLastColumn="0" w:lastRowFirstColumn="0" w:lastRowLastColumn="0"/>
+            </w:pPr>
+            <w:r>
+              <w:t xml:space="preserve">Post game </w:t>
+            </w:r>
+            <w:proofErr w:type="spellStart"/>
+            <w:r>
+              <w:t>Game</w:t>
+            </w:r>
+            <w:proofErr w:type="spellEnd"/>
+            <w:r>
+              <w:t xml:space="preserve"> over UI </w:t>
+            </w:r>
+            <w:proofErr w:type="spellStart"/>
+            <w:r>
+              <w:t>Retry</w:t>
+            </w:r>
+            <w:proofErr w:type="spellEnd"/>
+            <w:r>
+              <w:t xml:space="preserve"> Button</w:t>
+            </w:r>
+          </w:p>
+          <w:p>
+            <w:pPr>
+              <w:cnfStyle w:val="000000100000" w:firstRow="0" w:lastRow="0" w:firstColumn="0" w:lastColumn="0" w:oddVBand="0" w:evenVBand="0" w:oddHBand="1" w:evenHBand="0" w:firstRowFirstColumn="0" w:firstRowLastColumn="0" w:lastRowFirstColumn="0" w:lastRowLastColumn="0"/>
+            </w:pPr>
+          </w:p>
+          <w:p>
+            <w:pPr>
+              <w:cnfStyle w:val="000000100000" w:firstRow="0" w:lastRow="0" w:firstColumn="0" w:lastColumn="0" w:oddVBand="0" w:evenVBand="0" w:oddHBand="1" w:evenHBand="0" w:firstRowFirstColumn="0" w:firstRowLastColumn="0" w:lastRowFirstColumn="0" w:lastRowLastColumn="0"/>
+            </w:pPr>
+          </w:p>
+          <w:p>
+            <w:pPr>
+              <w:cnfStyle w:val="000000100000" w:firstRow="0" w:lastRow="0" w:firstColumn="0" w:lastColumn="0" w:oddVBand="0" w:evenVBand="0" w:oddHBand="1" w:evenHBand="0" w:firstRowFirstColumn="0" w:firstRowLastColumn="0" w:lastRowFirstColumn="0" w:lastRowLastColumn="0"/>
+            </w:pPr>
+          </w:p>
+          <w:p>
+            <w:pPr>
+              <w:cnfStyle w:val="000000100000" w:firstRow="0" w:lastRow="0" w:firstColumn="0" w:lastColumn="0" w:oddVBand="0" w:evenVBand="0" w:oddHBand="1" w:evenHBand="0" w:firstRowFirstColumn="0" w:firstRowLastColumn="0" w:lastRowFirstColumn="0" w:lastRowLastColumn="0"/>
+            </w:pPr>
+          </w:p>
+          <w:p>
+            <w:pPr>
+              <w:cnfStyle w:val="000000100000" w:firstRow="0" w:lastRow="0" w:firstColumn="0" w:lastColumn="0" w:oddVBand="0" w:evenVBand="0" w:oddHBand="1" w:evenHBand="0" w:firstRowFirstColumn="0" w:firstRowLastColumn="0" w:lastRowFirstColumn="0" w:lastRowLastColumn="0"/>
+            </w:pPr>
+          </w:p>
+          <w:p>
+            <w:pPr>
+              <w:cnfStyle w:val="000000100000" w:firstRow="0" w:lastRow="0" w:firstColumn="0" w:lastColumn="0" w:oddVBand="0" w:evenVBand="0" w:oddHBand="1" w:evenHBand="0" w:firstRowFirstColumn="0" w:firstRowLastColumn="0" w:lastRowFirstColumn="0" w:lastRowLastColumn="0"/>
+            </w:pPr>
+          </w:p>
+          <w:p>
+            <w:pPr>
+              <w:cnfStyle w:val="000000100000" w:firstRow="0" w:lastRow="0" w:firstColumn="0" w:lastColumn="0" w:oddVBand="0" w:evenVBand="0" w:oddHBand="1" w:evenHBand="0" w:firstRowFirstColumn="0" w:firstRowLastColumn="0" w:lastRowFirstColumn="0" w:lastRowLastColumn="0"/>
+            </w:pPr>
+          </w:p>
+          <w:p>
+            <w:pPr>
+              <w:cnfStyle w:val="000000100000" w:firstRow="0" w:lastRow="0" w:firstColumn="0" w:lastColumn="0" w:oddVBand="0" w:evenVBand="0" w:oddHBand="1" w:evenHBand="0" w:firstRowFirstColumn="0" w:firstRowLastColumn="0" w:lastRowFirstColumn="0" w:lastRowLastColumn="0"/>
+            </w:pPr>
+          </w:p>
+          <w:p>
+            <w:pPr>
+              <w:pStyle w:val="Lijstalinea"/>
+              <w:numPr>
+                <w:ilvl w:val="0"/>
+                <w:numId w:val="12"/>
+              </w:numPr>
+              <w:cnfStyle w:val="000000100000" w:firstRow="0" w:lastRow="0" w:firstColumn="0" w:lastColumn="0" w:oddVBand="0" w:evenVBand="0" w:oddHBand="1" w:evenHBand="0" w:firstRowFirstColumn="0" w:firstRowLastColumn="0" w:lastRowFirstColumn="0" w:lastRowLastColumn="0"/>
+            </w:pPr>
+            <w:r>
+              <w:t>Menu options scherm</w:t>
+            </w:r>
+          </w:p>
+          <w:p>
+            <w:pPr>
+              <w:cnfStyle w:val="000000100000" w:firstRow="0" w:lastRow="0" w:firstColumn="0" w:lastColumn="0" w:oddVBand="0" w:evenVBand="0" w:oddHBand="1" w:evenHBand="0" w:firstRowFirstColumn="0" w:firstRowLastColumn="0" w:lastRowFirstColumn="0" w:lastRowLastColumn="0"/>
+            </w:pPr>
+          </w:p>
+          <w:p>
+            <w:pPr>
+              <w:cnfStyle w:val="000000100000" w:firstRow="0" w:lastRow="0" w:firstColumn="0" w:lastColumn="0" w:oddVBand="0" w:evenVBand="0" w:oddHBand="1" w:evenHBand="0" w:firstRowFirstColumn="0" w:firstRowLastColumn="0" w:lastRowFirstColumn="0" w:lastRowLastColumn="0"/>
+            </w:pPr>
+          </w:p>
+          <w:p>
+            <w:pPr>
+              <w:cnfStyle w:val="000000100000" w:firstRow="0" w:lastRow="0" w:firstColumn="0" w:lastColumn="0" w:oddVBand="0" w:evenVBand="0" w:oddHBand="1" w:evenHBand="0" w:firstRowFirstColumn="0" w:firstRowLastColumn="0" w:lastRowFirstColumn="0" w:lastRowLastColumn="0"/>
+            </w:pPr>
+          </w:p>
+          <w:p>
+            <w:pPr>
+              <w:cnfStyle w:val="000000100000" w:firstRow="0" w:lastRow="0" w:firstColumn="0" w:lastColumn="0" w:oddVBand="0" w:evenVBand="0" w:oddHBand="1" w:evenHBand="0" w:firstRowFirstColumn="0" w:firstRowLastColumn="0" w:lastRowFirstColumn="0" w:lastRowLastColumn="0"/>
+            </w:pPr>
+          </w:p>
+          <w:p>
+            <w:pPr>
+              <w:cnfStyle w:val="000000100000" w:firstRow="0" w:lastRow="0" w:firstColumn="0" w:lastColumn="0" w:oddVBand="0" w:evenVBand="0" w:oddHBand="1" w:evenHBand="0" w:firstRowFirstColumn="0" w:firstRowLastColumn="0" w:lastRowFirstColumn="0" w:lastRowLastColumn="0"/>
+            </w:pPr>
+          </w:p>
+          <w:p>
+            <w:pPr>
+              <w:cnfStyle w:val="000000100000" w:firstRow="0" w:lastRow="0" w:firstColumn="0" w:lastColumn="0" w:oddVBand="0" w:evenVBand="0" w:oddHBand="1" w:evenHBand="0" w:firstRowFirstColumn="0" w:firstRowLastColumn="0" w:lastRowFirstColumn="0" w:lastRowLastColumn="0"/>
+            </w:pPr>
+          </w:p>
+          <w:p>
+            <w:pPr>
+              <w:cnfStyle w:val="000000100000" w:firstRow="0" w:lastRow="0" w:firstColumn="0" w:lastColumn="0" w:oddVBand="0" w:evenVBand="0" w:oddHBand="1" w:evenHBand="0" w:firstRowFirstColumn="0" w:firstRowLastColumn="0" w:lastRowFirstColumn="0" w:lastRowLastColumn="0"/>
+            </w:pPr>
+          </w:p>
+          <w:p>
+            <w:pPr>
+              <w:cnfStyle w:val="000000100000" w:firstRow="0" w:lastRow="0" w:firstColumn="0" w:lastColumn="0" w:oddVBand="0" w:evenVBand="0" w:oddHBand="1" w:evenHBand="0" w:firstRowFirstColumn="0" w:firstRowLastColumn="0" w:lastRowFirstColumn="0" w:lastRowLastColumn="0"/>
+            </w:pPr>
+          </w:p>
+          <w:p>
+            <w:pPr>
+              <w:pStyle w:val="Lijstalinea"/>
+              <w:numPr>
+                <w:ilvl w:val="0"/>
+                <w:numId w:val="12"/>
+              </w:numPr>
+              <w:cnfStyle w:val="000000100000" w:firstRow="0" w:lastRow="0" w:firstColumn="0" w:lastColumn="0" w:oddVBand="0" w:evenVBand="0" w:oddHBand="1" w:evenHBand="0" w:firstRowFirstColumn="0" w:firstRowLastColumn="0" w:lastRowFirstColumn="0" w:lastRowLastColumn="0"/>
+            </w:pPr>
+            <w:r>
+              <w:lastRenderedPageBreak/>
+              <w:t>Highscore list verbeteren &amp; implementeren</w:t>
+            </w:r>
+          </w:p>
+          <w:p>
+            <w:pPr>
+              <w:cnfStyle w:val="000000100000" w:firstRow="0" w:lastRow="0" w:firstColumn="0" w:lastColumn="0" w:oddVBand="0" w:evenVBand="0" w:oddHBand="1" w:evenHBand="0" w:firstRowFirstColumn="0" w:firstRowLastColumn="0" w:lastRowFirstColumn="0" w:lastRowLastColumn="0"/>
+            </w:pPr>
+          </w:p>
+          <w:p>
+            <w:pPr>
+              <w:cnfStyle w:val="000000100000" w:firstRow="0" w:lastRow="0" w:firstColumn="0" w:lastColumn="0" w:oddVBand="0" w:evenVBand="0" w:oddHBand="1" w:evenHBand="0" w:firstRowFirstColumn="0" w:firstRowLastColumn="0" w:lastRowFirstColumn="0" w:lastRowLastColumn="0"/>
+            </w:pPr>
+          </w:p>
+          <w:p>
+            <w:pPr>
+              <w:cnfStyle w:val="000000100000" w:firstRow="0" w:lastRow="0" w:firstColumn="0" w:lastColumn="0" w:oddVBand="0" w:evenVBand="0" w:oddHBand="1" w:evenHBand="0" w:firstRowFirstColumn="0" w:firstRowLastColumn="0" w:lastRowFirstColumn="0" w:lastRowLastColumn="0"/>
+            </w:pPr>
+          </w:p>
+          <w:p>
+            <w:pPr>
+              <w:cnfStyle w:val="000000100000" w:firstRow="0" w:lastRow="0" w:firstColumn="0" w:lastColumn="0" w:oddVBand="0" w:evenVBand="0" w:oddHBand="1" w:evenHBand="0" w:firstRowFirstColumn="0" w:firstRowLastColumn="0" w:lastRowFirstColumn="0" w:lastRowLastColumn="0"/>
+            </w:pPr>
+          </w:p>
+          <w:p>
+            <w:pPr>
+              <w:pStyle w:val="Lijstalinea"/>
+              <w:numPr>
+                <w:ilvl w:val="0"/>
+                <w:numId w:val="12"/>
+              </w:numPr>
+              <w:cnfStyle w:val="000000100000" w:firstRow="0" w:lastRow="0" w:firstColumn="0" w:lastColumn="0" w:oddVBand="0" w:evenVBand="0" w:oddHBand="1" w:evenHBand="0" w:firstRowFirstColumn="0" w:firstRowLastColumn="0" w:lastRowFirstColumn="0" w:lastRowLastColumn="0"/>
+            </w:pPr>
+            <w:r>
+              <w:t>Highscore list vullen</w:t>
+            </w:r>
+          </w:p>
+          <w:p>
+            <w:pPr>
+              <w:cnfStyle w:val="000000100000" w:firstRow="0" w:lastRow="0" w:firstColumn="0" w:lastColumn="0" w:oddVBand="0" w:evenVBand="0" w:oddHBand="1" w:evenHBand="0" w:firstRowFirstColumn="0" w:firstRowLastColumn="0" w:lastRowFirstColumn="0" w:lastRowLastColumn="0"/>
+            </w:pPr>
+          </w:p>
+          <w:p>
+            <w:pPr>
+              <w:cnfStyle w:val="000000100000" w:firstRow="0" w:lastRow="0" w:firstColumn="0" w:lastColumn="0" w:oddVBand="0" w:evenVBand="0" w:oddHBand="1" w:evenHBand="0" w:firstRowFirstColumn="0" w:firstRowLastColumn="0" w:lastRowFirstColumn="0" w:lastRowLastColumn="0"/>
+            </w:pPr>
+          </w:p>
+          <w:p>
+            <w:pPr>
+              <w:cnfStyle w:val="000000100000" w:firstRow="0" w:lastRow="0" w:firstColumn="0" w:lastColumn="0" w:oddVBand="0" w:evenVBand="0" w:oddHBand="1" w:evenHBand="0" w:firstRowFirstColumn="0" w:firstRowLastColumn="0" w:lastRowFirstColumn="0" w:lastRowLastColumn="0"/>
+            </w:pPr>
+          </w:p>
+          <w:p>
+            <w:pPr>
+              <w:pStyle w:val="Lijstalinea"/>
+              <w:numPr>
+                <w:ilvl w:val="0"/>
+                <w:numId w:val="12"/>
+              </w:numPr>
+              <w:cnfStyle w:val="000000100000" w:firstRow="0" w:lastRow="0" w:firstColumn="0" w:lastColumn="0" w:oddVBand="0" w:evenVBand="0" w:oddHBand="1" w:evenHBand="0" w:firstRowFirstColumn="0" w:firstRowLastColumn="0" w:lastRowFirstColumn="0" w:lastRowLastColumn="0"/>
+            </w:pPr>
+            <w:r>
+              <w:t xml:space="preserve">Code gesplitste </w:t>
+            </w:r>
+            <w:proofErr w:type="spellStart"/>
+            <w:r>
+              <w:t>asteroids</w:t>
+            </w:r>
+            <w:proofErr w:type="spellEnd"/>
+            <w:r>
+              <w:t xml:space="preserve"> </w:t>
+            </w:r>
+            <w:proofErr w:type="spellStart"/>
+            <w:r>
+              <w:t>inherit</w:t>
+            </w:r>
+            <w:proofErr w:type="spellEnd"/>
+            <w:r>
+              <w:t xml:space="preserve"> richting</w:t>
+            </w:r>
+          </w:p>
+          <w:p>
+            <w:pPr>
+              <w:cnfStyle w:val="000000100000" w:firstRow="0" w:lastRow="0" w:firstColumn="0" w:lastColumn="0" w:oddVBand="0" w:evenVBand="0" w:oddHBand="1" w:evenHBand="0" w:firstRowFirstColumn="0" w:firstRowLastColumn="0" w:lastRowFirstColumn="0" w:lastRowLastColumn="0"/>
+            </w:pPr>
+          </w:p>
+          <w:p>
+            <w:pPr>
+              <w:cnfStyle w:val="000000100000" w:firstRow="0" w:lastRow="0" w:firstColumn="0" w:lastColumn="0" w:oddVBand="0" w:evenVBand="0" w:oddHBand="1" w:evenHBand="0" w:firstRowFirstColumn="0" w:firstRowLastColumn="0" w:lastRowFirstColumn="0" w:lastRowLastColumn="0"/>
+            </w:pPr>
+          </w:p>
+          <w:p>
+            <w:pPr>
+              <w:cnfStyle w:val="000000100000" w:firstRow="0" w:lastRow="0" w:firstColumn="0" w:lastColumn="0" w:oddVBand="0" w:evenVBand="0" w:oddHBand="1" w:evenHBand="0" w:firstRowFirstColumn="0" w:firstRowLastColumn="0" w:lastRowFirstColumn="0" w:lastRowLastColumn="0"/>
+            </w:pPr>
+          </w:p>
+          <w:p>
+            <w:pPr>
+              <w:cnfStyle w:val="000000100000" w:firstRow="0" w:lastRow="0" w:firstColumn="0" w:lastColumn="0" w:oddVBand="0" w:evenVBand="0" w:oddHBand="1" w:evenHBand="0" w:firstRowFirstColumn="0" w:firstRowLastColumn="0" w:lastRowFirstColumn="0" w:lastRowLastColumn="0"/>
+            </w:pPr>
+          </w:p>
+          <w:p>
+            <w:pPr>
+              <w:cnfStyle w:val="000000100000" w:firstRow="0" w:lastRow="0" w:firstColumn="0" w:lastColumn="0" w:oddVBand="0" w:evenVBand="0" w:oddHBand="1" w:evenHBand="0" w:firstRowFirstColumn="0" w:firstRowLastColumn="0" w:lastRowFirstColumn="0" w:lastRowLastColumn="0"/>
+            </w:pPr>
+          </w:p>
+          <w:p>
+            <w:pPr>
+              <w:cnfStyle w:val="000000100000" w:firstRow="0" w:lastRow="0" w:firstColumn="0" w:lastColumn="0" w:oddVBand="0" w:evenVBand="0" w:oddHBand="1" w:evenHBand="0" w:firstRowFirstColumn="0" w:firstRowLastColumn="0" w:lastRowFirstColumn="0" w:lastRowLastColumn="0"/>
+            </w:pPr>
+          </w:p>
+          <w:p>
+            <w:pPr>
+              <w:cnfStyle w:val="000000100000" w:firstRow="0" w:lastRow="0" w:firstColumn="0" w:lastColumn="0" w:oddVBand="0" w:evenVBand="0" w:oddHBand="1" w:evenHBand="0" w:firstRowFirstColumn="0" w:firstRowLastColumn="0" w:lastRowFirstColumn="0" w:lastRowLastColumn="0"/>
+            </w:pPr>
+          </w:p>
+          <w:p>
+            <w:pPr>
+              <w:pStyle w:val="Lijstalinea"/>
+              <w:numPr>
+                <w:ilvl w:val="0"/>
+                <w:numId w:val="12"/>
+              </w:numPr>
+              <w:cnfStyle w:val="000000100000" w:firstRow="0" w:lastRow="0" w:firstColumn="0" w:lastColumn="0" w:oddVBand="0" w:evenVBand="0" w:oddHBand="1" w:evenHBand="0" w:firstRowFirstColumn="0" w:firstRowLastColumn="0" w:lastRowFirstColumn="0" w:lastRowLastColumn="0"/>
+            </w:pPr>
+            <w:r>
+              <w:t>Fair Test maken</w:t>
+            </w:r>
+          </w:p>
+          <w:p>
+            <w:pPr>
+              <w:cnfStyle w:val="000000100000" w:firstRow="0" w:lastRow="0" w:firstColumn="0" w:lastColumn="0" w:oddVBand="0" w:evenVBand="0" w:oddHBand="1" w:evenHBand="0" w:firstRowFirstColumn="0" w:firstRowLastColumn="0" w:lastRowFirstColumn="0" w:lastRowLastColumn="0"/>
+            </w:pPr>
+          </w:p>
+          <w:p>
+            <w:pPr>
+              <w:cnfStyle w:val="000000100000" w:firstRow="0" w:lastRow="0" w:firstColumn="0" w:lastColumn="0" w:oddVBand="0" w:evenVBand="0" w:oddHBand="1" w:evenHBand="0" w:firstRowFirstColumn="0" w:firstRowLastColumn="0" w:lastRowFirstColumn="0" w:lastRowLastColumn="0"/>
+            </w:pPr>
+          </w:p>
+          <w:p>
+            <w:pPr>
+              <w:cnfStyle w:val="000000100000" w:firstRow="0" w:lastRow="0" w:firstColumn="0" w:lastColumn="0" w:oddVBand="0" w:evenVBand="0" w:oddHBand="1" w:evenHBand="0" w:firstRowFirstColumn="0" w:firstRowLastColumn="0" w:lastRowFirstColumn="0" w:lastRowLastColumn="0"/>
+            </w:pPr>
+          </w:p>
+          <w:p>
+            <w:pPr>
+              <w:pStyle w:val="Lijstalinea"/>
+              <w:numPr>
+                <w:ilvl w:val="0"/>
+                <w:numId w:val="12"/>
+              </w:numPr>
+              <w:cnfStyle w:val="000000100000" w:firstRow="0" w:lastRow="0" w:firstColumn="0" w:lastColumn="0" w:oddVBand="0" w:evenVBand="0" w:oddHBand="1" w:evenHBand="0" w:firstRowFirstColumn="0" w:firstRowLastColumn="0" w:lastRowFirstColumn="0" w:lastRowLastColumn="0"/>
+            </w:pPr>
+            <w:r>
+              <w:t>Fair Test laten uitvoeren</w:t>
+            </w:r>
+          </w:p>
+          <w:p>
+            <w:pPr>
+              <w:cnfStyle w:val="000000100000" w:firstRow="0" w:lastRow="0" w:firstColumn="0" w:lastColumn="0" w:oddVBand="0" w:evenVBand="0" w:oddHBand="1" w:evenHBand="0" w:firstRowFirstColumn="0" w:firstRowLastColumn="0" w:lastRowFirstColumn="0" w:lastRowLastColumn="0"/>
+            </w:pPr>
+          </w:p>
+          <w:p>
+            <w:pPr>
+              <w:cnfStyle w:val="000000100000" w:firstRow="0" w:lastRow="0" w:firstColumn="0" w:lastColumn="0" w:oddVBand="0" w:evenVBand="0" w:oddHBand="1" w:evenHBand="0" w:firstRowFirstColumn="0" w:firstRowLastColumn="0" w:lastRowFirstColumn="0" w:lastRowLastColumn="0"/>
+            </w:pPr>
+          </w:p>
+          <w:p>
+            <w:pPr>
+              <w:cnfStyle w:val="000000100000" w:firstRow="0" w:lastRow="0" w:firstColumn="0" w:lastColumn="0" w:oddVBand="0" w:evenVBand="0" w:oddHBand="1" w:evenHBand="0" w:firstRowFirstColumn="0" w:firstRowLastColumn="0" w:lastRowFirstColumn="0" w:lastRowLastColumn="0"/>
+            </w:pPr>
+          </w:p>
+          <w:p>
+            <w:pPr>
+              <w:pStyle w:val="Lijstalinea"/>
+              <w:numPr>
+                <w:ilvl w:val="0"/>
+                <w:numId w:val="12"/>
+              </w:numPr>
+              <w:cnfStyle w:val="000000100000" w:firstRow="0" w:lastRow="0" w:firstColumn="0" w:lastColumn="0" w:oddVBand="0" w:evenVBand="0" w:oddHBand="1" w:evenHBand="0" w:firstRowFirstColumn="0" w:firstRowLastColumn="0" w:lastRowFirstColumn="0" w:lastRowLastColumn="0"/>
+            </w:pPr>
+            <w:r>
+              <w:t>Challenge Test maken</w:t>
+            </w:r>
+          </w:p>
+          <w:p>
+            <w:pPr>
+              <w:cnfStyle w:val="000000100000" w:firstRow="0" w:lastRow="0" w:firstColumn="0" w:lastColumn="0" w:oddVBand="0" w:evenVBand="0" w:oddHBand="1" w:evenHBand="0" w:firstRowFirstColumn="0" w:firstRowLastColumn="0" w:lastRowFirstColumn="0" w:lastRowLastColumn="0"/>
+            </w:pPr>
+          </w:p>
+          <w:p>
+            <w:pPr>
+              <w:cnfStyle w:val="000000100000" w:firstRow="0" w:lastRow="0" w:firstColumn="0" w:lastColumn="0" w:oddVBand="0" w:evenVBand="0" w:oddHBand="1" w:evenHBand="0" w:firstRowFirstColumn="0" w:firstRowLastColumn="0" w:lastRowFirstColumn="0" w:lastRowLastColumn="0"/>
+            </w:pPr>
+          </w:p>
+          <w:p>
+            <w:pPr>
+              <w:cnfStyle w:val="000000100000" w:firstRow="0" w:lastRow="0" w:firstColumn="0" w:lastColumn="0" w:oddVBand="0" w:evenVBand="0" w:oddHBand="1" w:evenHBand="0" w:firstRowFirstColumn="0" w:firstRowLastColumn="0" w:lastRowFirstColumn="0" w:lastRowLastColumn="0"/>
+            </w:pPr>
+          </w:p>
+          <w:p>
+            <w:pPr>
+              <w:cnfStyle w:val="000000100000" w:firstRow="0" w:lastRow="0" w:firstColumn="0" w:lastColumn="0" w:oddVBand="0" w:evenVBand="0" w:oddHBand="1" w:evenHBand="0" w:firstRowFirstColumn="0" w:firstRowLastColumn="0" w:lastRowFirstColumn="0" w:lastRowLastColumn="0"/>
+            </w:pPr>
+          </w:p>
+          <w:p>
+            <w:pPr>
+              <w:pStyle w:val="Lijstalinea"/>
+              <w:numPr>
+                <w:ilvl w:val="0"/>
+                <w:numId w:val="12"/>
+              </w:numPr>
+              <w:cnfStyle w:val="000000100000" w:firstRow="0" w:lastRow="0" w:firstColumn="0" w:lastColumn="0" w:oddVBand="0" w:evenVBand="0" w:oddHBand="1" w:evenHBand="0" w:firstRowFirstColumn="0" w:firstRowLastColumn="0" w:lastRowFirstColumn="0" w:lastRowLastColumn="0"/>
+            </w:pPr>
+            <w:r>
+              <w:t>Challenge Test laten uitvoeren</w:t>
+            </w:r>
+          </w:p>
+          <w:p>
+            <w:pPr>
+              <w:cnfStyle w:val="000000100000" w:firstRow="0" w:lastRow="0" w:firstColumn="0" w:lastColumn="0" w:oddVBand="0" w:evenVBand="0" w:oddHBand="1" w:evenHBand="0" w:firstRowFirstColumn="0" w:firstRowLastColumn="0" w:lastRowFirstColumn="0" w:lastRowLastColumn="0"/>
+            </w:pPr>
+          </w:p>
+          <w:p>
+            <w:pPr>
+              <w:cnfStyle w:val="000000100000" w:firstRow="0" w:lastRow="0" w:firstColumn="0" w:lastColumn="0" w:oddVBand="0" w:evenVBand="0" w:oddHBand="1" w:evenHBand="0" w:firstRowFirstColumn="0" w:firstRowLastColumn="0" w:lastRowFirstColumn="0" w:lastRowLastColumn="0"/>
+            </w:pPr>
+          </w:p>
+          <w:p>
+            <w:pPr>
+              <w:pStyle w:val="Lijstalinea"/>
+              <w:numPr>
+                <w:ilvl w:val="0"/>
+                <w:numId w:val="12"/>
+              </w:numPr>
+              <w:cnfStyle w:val="000000100000" w:firstRow="0" w:lastRow="0" w:firstColumn="0" w:lastColumn="0" w:oddVBand="0" w:evenVBand="0" w:oddHBand="1" w:evenHBand="0" w:firstRowFirstColumn="0" w:firstRowLastColumn="0" w:lastRowFirstColumn="0" w:lastRowLastColumn="0"/>
+            </w:pPr>
+            <w:r>
+              <w:t xml:space="preserve">Definition of </w:t>
+            </w:r>
+            <w:proofErr w:type="spellStart"/>
+            <w:r>
+              <w:t>Done</w:t>
+            </w:r>
+            <w:proofErr w:type="spellEnd"/>
+          </w:p>
+          <w:p>
+            <w:pPr>
+              <w:cnfStyle w:val="000000100000" w:firstRow="0" w:lastRow="0" w:firstColumn="0" w:lastColumn="0" w:oddVBand="0" w:evenVBand="0" w:oddHBand="1" w:evenHBand="0" w:firstRowFirstColumn="0" w:firstRowLastColumn="0" w:lastRowFirstColumn="0" w:lastRowLastColumn="0"/>
+            </w:pPr>
+          </w:p>
+          <w:p>
+            <w:pPr>
+              <w:cnfStyle w:val="000000100000" w:firstRow="0" w:lastRow="0" w:firstColumn="0" w:lastColumn="0" w:oddVBand="0" w:evenVBand="0" w:oddHBand="1" w:evenHBand="0" w:firstRowFirstColumn="0" w:firstRowLastColumn="0" w:lastRowFirstColumn="0" w:lastRowLastColumn="0"/>
+            </w:pPr>
+          </w:p>
+          <w:p>
+            <w:pPr>
+              <w:cnfStyle w:val="000000100000" w:firstRow="0" w:lastRow="0" w:firstColumn="0" w:lastColumn="0" w:oddVBand="0" w:evenVBand="0" w:oddHBand="1" w:evenHBand="0" w:firstRowFirstColumn="0" w:firstRowLastColumn="0" w:lastRowFirstColumn="0" w:lastRowLastColumn="0"/>
+            </w:pPr>
+          </w:p>
+          <w:p>
+            <w:pPr>
+              <w:cnfStyle w:val="000000100000" w:firstRow="0" w:lastRow="0" w:firstColumn="0" w:lastColumn="0" w:oddVBand="0" w:evenVBand="0" w:oddHBand="1" w:evenHBand="0" w:firstRowFirstColumn="0" w:firstRowLastColumn="0" w:lastRowFirstColumn="0" w:lastRowLastColumn="0"/>
+            </w:pPr>
+          </w:p>
+          <w:p>
+            <w:pPr>
+              <w:cnfStyle w:val="000000100000" w:firstRow="0" w:lastRow="0" w:firstColumn="0" w:lastColumn="0" w:oddVBand="0" w:evenVBand="0" w:oddHBand="1" w:evenHBand="0" w:firstRowFirstColumn="0" w:firstRowLastColumn="0" w:lastRowFirstColumn="0" w:lastRowLastColumn="0"/>
+            </w:pPr>
+          </w:p>
+          <w:p>
+            <w:pPr>
+              <w:cnfStyle w:val="000000100000" w:firstRow="0" w:lastRow="0" w:firstColumn="0" w:lastColumn="0" w:oddVBand="0" w:evenVBand="0" w:oddHBand="1" w:evenHBand="0" w:firstRowFirstColumn="0" w:firstRowLastColumn="0" w:lastRowFirstColumn="0" w:lastRowLastColumn="0"/>
+            </w:pPr>
+          </w:p>
+          <w:p>
+            <w:pPr>
+              <w:pStyle w:val="Lijstalinea"/>
+              <w:numPr>
+                <w:ilvl w:val="0"/>
+                <w:numId w:val="12"/>
+              </w:numPr>
+              <w:cnfStyle w:val="000000100000" w:firstRow="0" w:lastRow="0" w:firstColumn="0" w:lastColumn="0" w:oddVBand="0" w:evenVBand="0" w:oddHBand="1" w:evenHBand="0" w:firstRowFirstColumn="0" w:firstRowLastColumn="0" w:lastRowFirstColumn="0" w:lastRowLastColumn="0"/>
+            </w:pPr>
+            <w:r>
+              <w:lastRenderedPageBreak/>
+              <w:t>Controls testen &amp; corrigeren indien nodig</w:t>
+            </w:r>
+          </w:p>
+          <w:p>
+            <w:pPr>
+              <w:cnfStyle w:val="000000100000" w:firstRow="0" w:lastRow="0" w:firstColumn="0" w:lastColumn="0" w:oddVBand="0" w:evenVBand="0" w:oddHBand="1" w:evenHBand="0" w:firstRowFirstColumn="0" w:firstRowLastColumn="0" w:lastRowFirstColumn="0" w:lastRowLastColumn="0"/>
+            </w:pPr>
+          </w:p>
+          <w:p>
+            <w:pPr>
+              <w:cnfStyle w:val="000000100000" w:firstRow="0" w:lastRow="0" w:firstColumn="0" w:lastColumn="0" w:oddVBand="0" w:evenVBand="0" w:oddHBand="1" w:evenHBand="0" w:firstRowFirstColumn="0" w:firstRowLastColumn="0" w:lastRowFirstColumn="0" w:lastRowLastColumn="0"/>
+            </w:pPr>
+          </w:p>
+          <w:p>
+            <w:pPr>
+              <w:cnfStyle w:val="000000100000" w:firstRow="0" w:lastRow="0" w:firstColumn="0" w:lastColumn="0" w:oddVBand="0" w:evenVBand="0" w:oddHBand="1" w:evenHBand="0" w:firstRowFirstColumn="0" w:firstRowLastColumn="0" w:lastRowFirstColumn="0" w:lastRowLastColumn="0"/>
+            </w:pPr>
+          </w:p>
+          <w:p>
+            <w:pPr>
+              <w:cnfStyle w:val="000000100000" w:firstRow="0" w:lastRow="0" w:firstColumn="0" w:lastColumn="0" w:oddVBand="0" w:evenVBand="0" w:oddHBand="1" w:evenHBand="0" w:firstRowFirstColumn="0" w:firstRowLastColumn="0" w:lastRowFirstColumn="0" w:lastRowLastColumn="0"/>
+            </w:pPr>
+          </w:p>
+          <w:p>
+            <w:pPr>
+              <w:cnfStyle w:val="000000100000" w:firstRow="0" w:lastRow="0" w:firstColumn="0" w:lastColumn="0" w:oddVBand="0" w:evenVBand="0" w:oddHBand="1" w:evenHBand="0" w:firstRowFirstColumn="0" w:firstRowLastColumn="0" w:lastRowFirstColumn="0" w:lastRowLastColumn="0"/>
+            </w:pPr>
+          </w:p>
+          <w:p>
+            <w:pPr>
+              <w:cnfStyle w:val="000000100000" w:firstRow="0" w:lastRow="0" w:firstColumn="0" w:lastColumn="0" w:oddVBand="0" w:evenVBand="0" w:oddHBand="1" w:evenHBand="0" w:firstRowFirstColumn="0" w:firstRowLastColumn="0" w:lastRowFirstColumn="0" w:lastRowLastColumn="0"/>
+            </w:pPr>
+          </w:p>
+          <w:p>
+            <w:pPr>
+              <w:cnfStyle w:val="000000100000" w:firstRow="0" w:lastRow="0" w:firstColumn="0" w:lastColumn="0" w:oddVBand="0" w:evenVBand="0" w:oddHBand="1" w:evenHBand="0" w:firstRowFirstColumn="0" w:firstRowLastColumn="0" w:lastRowFirstColumn="0" w:lastRowLastColumn="0"/>
+            </w:pPr>
+          </w:p>
+          <w:p>
+            <w:pPr>
+              <w:cnfStyle w:val="000000100000" w:firstRow="0" w:lastRow="0" w:firstColumn="0" w:lastColumn="0" w:oddVBand="0" w:evenVBand="0" w:oddHBand="1" w:evenHBand="0" w:firstRowFirstColumn="0" w:firstRowLastColumn="0" w:lastRowFirstColumn="0" w:lastRowLastColumn="0"/>
+            </w:pPr>
+          </w:p>
+          <w:p>
+            <w:pPr>
+              <w:cnfStyle w:val="000000100000" w:firstRow="0" w:lastRow="0" w:firstColumn="0" w:lastColumn="0" w:oddVBand="0" w:evenVBand="0" w:oddHBand="1" w:evenHBand="0" w:firstRowFirstColumn="0" w:firstRowLastColumn="0" w:lastRowFirstColumn="0" w:lastRowLastColumn="0"/>
+            </w:pPr>
+          </w:p>
+          <w:p>
+            <w:pPr>
+              <w:pStyle w:val="Lijstalinea"/>
+              <w:numPr>
+                <w:ilvl w:val="0"/>
+                <w:numId w:val="12"/>
+              </w:numPr>
+              <w:cnfStyle w:val="000000100000" w:firstRow="0" w:lastRow="0" w:firstColumn="0" w:lastColumn="0" w:oddVBand="0" w:evenVBand="0" w:oddHBand="1" w:evenHBand="0" w:firstRowFirstColumn="0" w:firstRowLastColumn="0" w:lastRowFirstColumn="0" w:lastRowLastColumn="0"/>
+            </w:pPr>
+            <w:r>
+              <w:t>Control Test maken</w:t>
+            </w:r>
+          </w:p>
+          <w:p>
+            <w:pPr>
+              <w:cnfStyle w:val="000000100000" w:firstRow="0" w:lastRow="0" w:firstColumn="0" w:lastColumn="0" w:oddVBand="0" w:evenVBand="0" w:oddHBand="1" w:evenHBand="0" w:firstRowFirstColumn="0" w:firstRowLastColumn="0" w:lastRowFirstColumn="0" w:lastRowLastColumn="0"/>
+            </w:pPr>
+          </w:p>
+          <w:p>
+            <w:pPr>
+              <w:cnfStyle w:val="000000100000" w:firstRow="0" w:lastRow="0" w:firstColumn="0" w:lastColumn="0" w:oddVBand="0" w:evenVBand="0" w:oddHBand="1" w:evenHBand="0" w:firstRowFirstColumn="0" w:firstRowLastColumn="0" w:lastRowFirstColumn="0" w:lastRowLastColumn="0"/>
+            </w:pPr>
+          </w:p>
+          <w:p>
+            <w:pPr>
+              <w:cnfStyle w:val="000000100000" w:firstRow="0" w:lastRow="0" w:firstColumn="0" w:lastColumn="0" w:oddVBand="0" w:evenVBand="0" w:oddHBand="1" w:evenHBand="0" w:firstRowFirstColumn="0" w:firstRowLastColumn="0" w:lastRowFirstColumn="0" w:lastRowLastColumn="0"/>
+            </w:pPr>
+          </w:p>
+          <w:p>
+            <w:pPr>
+              <w:cnfStyle w:val="000000100000" w:firstRow="0" w:lastRow="0" w:firstColumn="0" w:lastColumn="0" w:oddVBand="0" w:evenVBand="0" w:oddHBand="1" w:evenHBand="0" w:firstRowFirstColumn="0" w:firstRowLastColumn="0" w:lastRowFirstColumn="0" w:lastRowLastColumn="0"/>
+            </w:pPr>
+          </w:p>
+          <w:p>
+            <w:pPr>
+              <w:pStyle w:val="Lijstalinea"/>
+              <w:numPr>
+                <w:ilvl w:val="0"/>
+                <w:numId w:val="12"/>
+              </w:numPr>
+              <w:cnfStyle w:val="000000100000" w:firstRow="0" w:lastRow="0" w:firstColumn="0" w:lastColumn="0" w:oddVBand="0" w:evenVBand="0" w:oddHBand="1" w:evenHBand="0" w:firstRowFirstColumn="0" w:firstRowLastColumn="0" w:lastRowFirstColumn="0" w:lastRowLastColumn="0"/>
+            </w:pPr>
+            <w:r>
+              <w:t>Control Test laten uitvoeren</w:t>
+            </w:r>
+          </w:p>
+          <w:p>
+            <w:pPr>
+              <w:cnfStyle w:val="000000100000" w:firstRow="0" w:lastRow="0" w:firstColumn="0" w:lastColumn="0" w:oddVBand="0" w:evenVBand="0" w:oddHBand="1" w:evenHBand="0" w:firstRowFirstColumn="0" w:firstRowLastColumn="0" w:lastRowFirstColumn="0" w:lastRowLastColumn="0"/>
+            </w:pPr>
+          </w:p>
+          <w:p>
+            <w:pPr>
+              <w:cnfStyle w:val="000000100000" w:firstRow="0" w:lastRow="0" w:firstColumn="0" w:lastColumn="0" w:oddVBand="0" w:evenVBand="0" w:oddHBand="1" w:evenHBand="0" w:firstRowFirstColumn="0" w:firstRowLastColumn="0" w:lastRowFirstColumn="0" w:lastRowLastColumn="0"/>
+            </w:pPr>
+          </w:p>
+          <w:p>
+            <w:pPr>
+              <w:pStyle w:val="Lijstalinea"/>
+              <w:numPr>
+                <w:ilvl w:val="0"/>
+                <w:numId w:val="12"/>
+              </w:numPr>
+              <w:cnfStyle w:val="000000100000" w:firstRow="0" w:lastRow="0" w:firstColumn="0" w:lastColumn="0" w:oddVBand="0" w:evenVBand="0" w:oddHBand="1" w:evenHBand="0" w:firstRowFirstColumn="0" w:firstRowLastColumn="0" w:lastRowFirstColumn="0" w:lastRowLastColumn="0"/>
+            </w:pPr>
+            <w:r>
+              <w:t xml:space="preserve">User </w:t>
+            </w:r>
+            <w:proofErr w:type="spellStart"/>
+            <w:r>
+              <w:t>expierence</w:t>
+            </w:r>
+            <w:proofErr w:type="spellEnd"/>
+            <w:r>
+              <w:t xml:space="preserve"> Test mak</w:t>
+            </w:r>
+            <w:r>
+              <w:t>en</w:t>
+            </w:r>
+          </w:p>
+          <w:p>
+            <w:pPr>
+              <w:cnfStyle w:val="000000100000" w:firstRow="0" w:lastRow="0" w:firstColumn="0" w:lastColumn="0" w:oddVBand="0" w:evenVBand="0" w:oddHBand="1" w:evenHBand="0" w:firstRowFirstColumn="0" w:firstRowLastColumn="0" w:lastRowFirstColumn="0" w:lastRowLastColumn="0"/>
+            </w:pPr>
+          </w:p>
+          <w:p>
+            <w:pPr>
+              <w:cnfStyle w:val="000000100000" w:firstRow="0" w:lastRow="0" w:firstColumn="0" w:lastColumn="0" w:oddVBand="0" w:evenVBand="0" w:oddHBand="1" w:evenHBand="0" w:firstRowFirstColumn="0" w:firstRowLastColumn="0" w:lastRowFirstColumn="0" w:lastRowLastColumn="0"/>
+            </w:pPr>
+          </w:p>
+          <w:p>
+            <w:pPr>
+              <w:cnfStyle w:val="000000100000" w:firstRow="0" w:lastRow="0" w:firstColumn="0" w:lastColumn="0" w:oddVBand="0" w:evenVBand="0" w:oddHBand="1" w:evenHBand="0" w:firstRowFirstColumn="0" w:firstRowLastColumn="0" w:lastRowFirstColumn="0" w:lastRowLastColumn="0"/>
+            </w:pPr>
+          </w:p>
+          <w:p>
+            <w:pPr>
+              <w:pStyle w:val="Lijstalinea"/>
+              <w:numPr>
+                <w:ilvl w:val="0"/>
+                <w:numId w:val="12"/>
+              </w:numPr>
+              <w:cnfStyle w:val="000000100000" w:firstRow="0" w:lastRow="0" w:firstColumn="0" w:lastColumn="0" w:oddVBand="0" w:evenVBand="0" w:oddHBand="1" w:evenHBand="0" w:firstRowFirstColumn="0" w:firstRowLastColumn="0" w:lastRowFirstColumn="0" w:lastRowLastColumn="0"/>
+            </w:pPr>
+            <w:r>
+              <w:t xml:space="preserve">User </w:t>
+            </w:r>
+            <w:proofErr w:type="spellStart"/>
+            <w:r>
+              <w:t>expierence</w:t>
+            </w:r>
+            <w:proofErr w:type="spellEnd"/>
+            <w:r>
+              <w:t xml:space="preserve"> Test laten uitvoeren</w:t>
+            </w:r>
+          </w:p>
+          <w:p>
+            <w:pPr>
+              <w:cnfStyle w:val="000000100000" w:firstRow="0" w:lastRow="0" w:firstColumn="0" w:lastColumn="0" w:oddVBand="0" w:evenVBand="0" w:oddHBand="1" w:evenHBand="0" w:firstRowFirstColumn="0" w:firstRowLastColumn="0" w:lastRowFirstColumn="0" w:lastRowLastColumn="0"/>
+            </w:pPr>
+          </w:p>
+          <w:p>
+            <w:pPr>
+              <w:cnfStyle w:val="000000100000" w:firstRow="0" w:lastRow="0" w:firstColumn="0" w:lastColumn="0" w:oddVBand="0" w:evenVBand="0" w:oddHBand="1" w:evenHBand="0" w:firstRowFirstColumn="0" w:firstRowLastColumn="0" w:lastRowFirstColumn="0" w:lastRowLastColumn="0"/>
+            </w:pPr>
+          </w:p>
+          <w:p>
+            <w:pPr>
+              <w:cnfStyle w:val="000000100000" w:firstRow="0" w:lastRow="0" w:firstColumn="0" w:lastColumn="0" w:oddVBand="0" w:evenVBand="0" w:oddHBand="1" w:evenHBand="0" w:firstRowFirstColumn="0" w:firstRowLastColumn="0" w:lastRowFirstColumn="0" w:lastRowLastColumn="0"/>
+            </w:pPr>
+          </w:p>
+          <w:p>
+            <w:pPr>
+              <w:pStyle w:val="Lijstalinea"/>
+              <w:numPr>
+                <w:ilvl w:val="0"/>
+                <w:numId w:val="12"/>
+              </w:numPr>
+              <w:cnfStyle w:val="000000100000" w:firstRow="0" w:lastRow="0" w:firstColumn="0" w:lastColumn="0" w:oddVBand="0" w:evenVBand="0" w:oddHBand="1" w:evenHBand="0" w:firstRowFirstColumn="0" w:firstRowLastColumn="0" w:lastRowFirstColumn="0" w:lastRowLastColumn="0"/>
+            </w:pPr>
+            <w:r>
+              <w:t>Bug Test maken</w:t>
+            </w:r>
+          </w:p>
+          <w:p>
+            <w:pPr>
+              <w:cnfStyle w:val="000000100000" w:firstRow="0" w:lastRow="0" w:firstColumn="0" w:lastColumn="0" w:oddVBand="0" w:evenVBand="0" w:oddHBand="1" w:evenHBand="0" w:firstRowFirstColumn="0" w:firstRowLastColumn="0" w:lastRowFirstColumn="0" w:lastRowLastColumn="0"/>
+            </w:pPr>
+          </w:p>
+          <w:p>
+            <w:pPr>
+              <w:cnfStyle w:val="000000100000" w:firstRow="0" w:lastRow="0" w:firstColumn="0" w:lastColumn="0" w:oddVBand="0" w:evenVBand="0" w:oddHBand="1" w:evenHBand="0" w:firstRowFirstColumn="0" w:firstRowLastColumn="0" w:lastRowFirstColumn="0" w:lastRowLastColumn="0"/>
+            </w:pPr>
+          </w:p>
+          <w:p>
+            <w:pPr>
+              <w:cnfStyle w:val="000000100000" w:firstRow="0" w:lastRow="0" w:firstColumn="0" w:lastColumn="0" w:oddVBand="0" w:evenVBand="0" w:oddHBand="1" w:evenHBand="0" w:firstRowFirstColumn="0" w:firstRowLastColumn="0" w:lastRowFirstColumn="0" w:lastRowLastColumn="0"/>
+            </w:pPr>
+          </w:p>
+          <w:p>
+            <w:pPr>
+              <w:cnfStyle w:val="000000100000" w:firstRow="0" w:lastRow="0" w:firstColumn="0" w:lastColumn="0" w:oddVBand="0" w:evenVBand="0" w:oddHBand="1" w:evenHBand="0" w:firstRowFirstColumn="0" w:firstRowLastColumn="0" w:lastRowFirstColumn="0" w:lastRowLastColumn="0"/>
+            </w:pPr>
+          </w:p>
+          <w:p>
+            <w:pPr>
+              <w:cnfStyle w:val="000000100000" w:firstRow="0" w:lastRow="0" w:firstColumn="0" w:lastColumn="0" w:oddVBand="0" w:evenVBand="0" w:oddHBand="1" w:evenHBand="0" w:firstRowFirstColumn="0" w:firstRowLastColumn="0" w:lastRowFirstColumn="0" w:lastRowLastColumn="0"/>
+            </w:pPr>
+          </w:p>
+          <w:p>
+            <w:pPr>
+              <w:cnfStyle w:val="000000100000" w:firstRow="0" w:lastRow="0" w:firstColumn="0" w:lastColumn="0" w:oddVBand="0" w:evenVBand="0" w:oddHBand="1" w:evenHBand="0" w:firstRowFirstColumn="0" w:firstRowLastColumn="0" w:lastRowFirstColumn="0" w:lastRowLastColumn="0"/>
+            </w:pPr>
+          </w:p>
+          <w:p>
+            <w:pPr>
+              <w:pStyle w:val="Lijstalinea"/>
+              <w:numPr>
+                <w:ilvl w:val="0"/>
+                <w:numId w:val="12"/>
+              </w:numPr>
+              <w:cnfStyle w:val="000000100000" w:firstRow="0" w:lastRow="0" w:firstColumn="0" w:lastColumn="0" w:oddVBand="0" w:evenVBand="0" w:oddHBand="1" w:evenHBand="0" w:firstRowFirstColumn="0" w:firstRowLastColumn="0" w:lastRowFirstColumn="0" w:lastRowLastColumn="0"/>
+            </w:pPr>
+            <w:r>
+              <w:t>Bug Test laten uitvoeren</w:t>
+            </w:r>
+          </w:p>
+          <w:p>
+            <w:pPr>
+              <w:cnfStyle w:val="000000100000" w:firstRow="0" w:lastRow="0" w:firstColumn="0" w:lastColumn="0" w:oddVBand="0" w:evenVBand="0" w:oddHBand="1" w:evenHBand="0" w:firstRowFirstColumn="0" w:firstRowLastColumn="0" w:lastRowFirstColumn="0" w:lastRowLastColumn="0"/>
+            </w:pPr>
+          </w:p>
+          <w:p>
+            <w:pPr>
+              <w:cnfStyle w:val="000000100000" w:firstRow="0" w:lastRow="0" w:firstColumn="0" w:lastColumn="0" w:oddVBand="0" w:evenVBand="0" w:oddHBand="1" w:evenHBand="0" w:firstRowFirstColumn="0" w:firstRowLastColumn="0" w:lastRowFirstColumn="0" w:lastRowLastColumn="0"/>
+            </w:pPr>
+          </w:p>
+          <w:p>
+            <w:pPr>
+              <w:pStyle w:val="Lijstalinea"/>
+              <w:numPr>
+                <w:ilvl w:val="0"/>
+                <w:numId w:val="12"/>
+              </w:numPr>
+              <w:cnfStyle w:val="000000100000" w:firstRow="0" w:lastRow="0" w:firstColumn="0" w:lastColumn="0" w:oddVBand="0" w:evenVBand="0" w:oddHBand="1" w:evenHBand="0" w:firstRowFirstColumn="0" w:firstRowLastColumn="0" w:lastRowFirstColumn="0" w:lastRowLastColumn="0"/>
+            </w:pPr>
+            <w:r>
+              <w:t xml:space="preserve">Programma verbeteren met </w:t>
+            </w:r>
+            <w:r>
+              <w:rPr>
+                <w:b/>
+              </w:rPr>
+              <w:t xml:space="preserve">ALLE </w:t>
+            </w:r>
+            <w:r>
+              <w:t>test resultaten</w:t>
+            </w:r>
+          </w:p>
+          <w:p>
+            <w:pPr>
+              <w:cnfStyle w:val="000000100000" w:firstRow="0" w:lastRow="0" w:firstColumn="0" w:lastColumn="0" w:oddVBand="0" w:evenVBand="0" w:oddHBand="1" w:evenHBand="0" w:firstRowFirstColumn="0" w:firstRowLastColumn="0" w:lastRowFirstColumn="0" w:lastRowLastColumn="0"/>
+            </w:pPr>
+          </w:p>
+          <w:p>
+            <w:pPr>
+              <w:cnfStyle w:val="000000100000" w:firstRow="0" w:lastRow="0" w:firstColumn="0" w:lastColumn="0" w:oddVBand="0" w:evenVBand="0" w:oddHBand="1" w:evenHBand="0" w:firstRowFirstColumn="0" w:firstRowLastColumn="0" w:lastRowFirstColumn="0" w:lastRowLastColumn="0"/>
+            </w:pPr>
+          </w:p>
+          <w:p>
+            <w:pPr>
+              <w:pStyle w:val="Lijstalinea"/>
+              <w:numPr>
+                <w:ilvl w:val="0"/>
+                <w:numId w:val="12"/>
+              </w:numPr>
+              <w:cnfStyle w:val="000000100000" w:firstRow="0" w:lastRow="0" w:firstColumn="0" w:lastColumn="0" w:oddVBand="0" w:evenVBand="0" w:oddHBand="1" w:evenHBand="0" w:firstRowFirstColumn="0" w:firstRowLastColumn="0" w:lastRowFirstColumn="0" w:lastRowLastColumn="0"/>
+            </w:pPr>
+            <w:r>
+              <w:lastRenderedPageBreak/>
+              <w:t>Alles testen &amp; corrigeren indien nodig</w:t>
+            </w:r>
+          </w:p>
+          <w:p>
+            <w:pPr>
+              <w:cnfStyle w:val="000000100000" w:firstRow="0" w:lastRow="0" w:firstColumn="0" w:lastColumn="0" w:oddVBand="0" w:evenVBand="0" w:oddHBand="1" w:evenHBand="0" w:firstRowFirstColumn="0" w:firstRowLastColumn="0" w:lastRowFirstColumn="0" w:lastRowLastColumn="0"/>
+            </w:pPr>
+          </w:p>
+          <w:p>
+            <w:pPr>
+              <w:cnfStyle w:val="000000100000" w:firstRow="0" w:lastRow="0" w:firstColumn="0" w:lastColumn="0" w:oddVBand="0" w:evenVBand="0" w:oddHBand="1" w:evenHBand="0" w:firstRowFirstColumn="0" w:firstRowLastColumn="0" w:lastRowFirstColumn="0" w:lastRowLastColumn="0"/>
+            </w:pPr>
+          </w:p>
+          <w:p>
+            <w:pPr>
+              <w:pStyle w:val="Lijstalinea"/>
+              <w:numPr>
+                <w:ilvl w:val="0"/>
+                <w:numId w:val="12"/>
+              </w:numPr>
+              <w:cnfStyle w:val="000000100000" w:firstRow="0" w:lastRow="0" w:firstColumn="0" w:lastColumn="0" w:oddVBand="0" w:evenVBand="0" w:oddHBand="1" w:evenHBand="0" w:firstRowFirstColumn="0" w:firstRowLastColumn="0" w:lastRowFirstColumn="0" w:lastRowLastColumn="0"/>
+            </w:pPr>
+            <w:r>
+              <w:t>Functionele Test maken</w:t>
+            </w:r>
+          </w:p>
+          <w:p>
+            <w:pPr>
+              <w:cnfStyle w:val="000000100000" w:firstRow="0" w:lastRow="0" w:firstColumn="0" w:lastColumn="0" w:oddVBand="0" w:evenVBand="0" w:oddHBand="1" w:evenHBand="0" w:firstRowFirstColumn="0" w:firstRowLastColumn="0" w:lastRowFirstColumn="0" w:lastRowLastColumn="0"/>
+            </w:pPr>
+          </w:p>
+          <w:p>
+            <w:pPr>
+              <w:cnfStyle w:val="000000100000" w:firstRow="0" w:lastRow="0" w:firstColumn="0" w:lastColumn="0" w:oddVBand="0" w:evenVBand="0" w:oddHBand="1" w:evenHBand="0" w:firstRowFirstColumn="0" w:firstRowLastColumn="0" w:lastRowFirstColumn="0" w:lastRowLastColumn="0"/>
+            </w:pPr>
+          </w:p>
+          <w:p>
+            <w:pPr>
+              <w:pStyle w:val="Lijstalinea"/>
+              <w:numPr>
+                <w:ilvl w:val="0"/>
+                <w:numId w:val="12"/>
+              </w:numPr>
+              <w:cnfStyle w:val="000000100000" w:firstRow="0" w:lastRow="0" w:firstColumn="0" w:lastColumn="0" w:oddVBand="0" w:evenVBand="0" w:oddHBand="1" w:evenHBand="0" w:firstRowFirstColumn="0" w:firstRowLastColumn="0" w:lastRowFirstColumn="0" w:lastRowLastColumn="0"/>
+            </w:pPr>
+            <w:proofErr w:type="spellStart"/>
+            <w:r>
+              <w:t>Funtionele</w:t>
+            </w:r>
+            <w:proofErr w:type="spellEnd"/>
+            <w:r>
+              <w:t xml:space="preserve"> Test uitvoeren</w:t>
+            </w:r>
+          </w:p>
+          <w:p>
+            <w:pPr>
+              <w:cnfStyle w:val="000000100000" w:firstRow="0" w:lastRow="0" w:firstColumn="0" w:lastColumn="0" w:oddVBand="0" w:evenVBand="0" w:oddHBand="1" w:evenHBand="0" w:firstRowFirstColumn="0" w:firstRowLastColumn="0" w:lastRowFirstColumn="0" w:lastRowLastColumn="0"/>
+            </w:pPr>
+          </w:p>
+          <w:p>
+            <w:pPr>
+              <w:cnfStyle w:val="000000100000" w:firstRow="0" w:lastRow="0" w:firstColumn="0" w:lastColumn="0" w:oddVBand="0" w:evenVBand="0" w:oddHBand="1" w:evenHBand="0" w:firstRowFirstColumn="0" w:firstRowLastColumn="0" w:lastRowFirstColumn="0" w:lastRowLastColumn="0"/>
+            </w:pPr>
+          </w:p>
+          <w:p>
+            <w:pPr>
+              <w:pStyle w:val="Lijstalinea"/>
+              <w:numPr>
+                <w:ilvl w:val="0"/>
+                <w:numId w:val="12"/>
+              </w:numPr>
+              <w:cnfStyle w:val="000000100000" w:firstRow="0" w:lastRow="0" w:firstColumn="0" w:lastColumn="0" w:oddVBand="0" w:evenVBand="0" w:oddHBand="1" w:evenHBand="0" w:firstRowFirstColumn="0" w:firstRowLastColumn="0" w:lastRowFirstColumn="0" w:lastRowLastColumn="0"/>
+            </w:pPr>
+            <w:r>
+              <w:t>Object break effect (</w:t>
+            </w:r>
+            <w:proofErr w:type="spellStart"/>
+            <w:r>
+              <w:t>animation</w:t>
+            </w:r>
+            <w:proofErr w:type="spellEnd"/>
+            <w:r>
+              <w:t>) maken/vinden</w:t>
+            </w:r>
+          </w:p>
+          <w:p>
+            <w:pPr>
+              <w:cnfStyle w:val="000000100000" w:firstRow="0" w:lastRow="0" w:firstColumn="0" w:lastColumn="0" w:oddVBand="0" w:evenVBand="0" w:oddHBand="1" w:evenHBand="0" w:firstRowFirstColumn="0" w:firstRowLastColumn="0" w:lastRowFirstColumn="0" w:lastRowLastColumn="0"/>
+            </w:pPr>
+          </w:p>
+          <w:p>
+            <w:pPr>
+              <w:cnfStyle w:val="000000100000" w:firstRow="0" w:lastRow="0" w:firstColumn="0" w:lastColumn="0" w:oddVBand="0" w:evenVBand="0" w:oddHBand="1" w:evenHBand="0" w:firstRowFirstColumn="0" w:firstRowLastColumn="0" w:lastRowFirstColumn="0" w:lastRowLastColumn="0"/>
+            </w:pPr>
+          </w:p>
+          <w:p>
+            <w:pPr>
+              <w:pStyle w:val="Lijstalinea"/>
+              <w:numPr>
+                <w:ilvl w:val="0"/>
+                <w:numId w:val="12"/>
+              </w:numPr>
+              <w:cnfStyle w:val="000000100000" w:firstRow="0" w:lastRow="0" w:firstColumn="0" w:lastColumn="0" w:oddVBand="0" w:evenVBand="0" w:oddHBand="1" w:evenHBand="0" w:firstRowFirstColumn="0" w:firstRowLastColumn="0" w:lastRowFirstColumn="0" w:lastRowLastColumn="0"/>
+            </w:pPr>
+            <w:r>
+              <w:t>Object break effect (</w:t>
+            </w:r>
+            <w:proofErr w:type="spellStart"/>
+            <w:r>
+              <w:t>animation</w:t>
+            </w:r>
+            <w:proofErr w:type="spellEnd"/>
+            <w:r>
+              <w:t>) implementeren</w:t>
+            </w:r>
+          </w:p>
+          <w:p>
+            <w:pPr>
+              <w:cnfStyle w:val="000000100000" w:firstRow="0" w:lastRow="0" w:firstColumn="0" w:lastColumn="0" w:oddVBand="0" w:evenVBand="0" w:oddHBand="1" w:evenHBand="0" w:firstRowFirstColumn="0" w:firstRowLastColumn="0" w:lastRowFirstColumn="0" w:lastRowLastColumn="0"/>
+            </w:pPr>
+          </w:p>
+          <w:p>
+            <w:pPr>
+              <w:pStyle w:val="Lijstalinea"/>
+              <w:numPr>
+                <w:ilvl w:val="0"/>
+                <w:numId w:val="12"/>
+              </w:numPr>
+              <w:cnfStyle w:val="000000100000" w:firstRow="0" w:lastRow="0" w:firstColumn="0" w:lastColumn="0" w:oddVBand="0" w:evenVBand="0" w:oddHBand="1" w:evenHBand="0" w:firstRowFirstColumn="0" w:firstRowLastColumn="0" w:lastRowFirstColumn="0" w:lastRowLastColumn="0"/>
+            </w:pPr>
+            <w:proofErr w:type="spellStart"/>
+            <w:r>
+              <w:t>Player</w:t>
+            </w:r>
+            <w:proofErr w:type="spellEnd"/>
+            <w:r>
+              <w:t xml:space="preserve"> break effect (</w:t>
+            </w:r>
+            <w:proofErr w:type="spellStart"/>
+            <w:r>
+              <w:t>animation</w:t>
+            </w:r>
+            <w:proofErr w:type="spellEnd"/>
+            <w:r>
+              <w:t>) maken/vinden</w:t>
+            </w:r>
+          </w:p>
+          <w:p>
+            <w:pPr>
+              <w:pStyle w:val="Lijstalinea"/>
+              <w:cnfStyle w:val="000000100000" w:firstRow="0" w:lastRow="0" w:firstColumn="0" w:lastColumn="0" w:oddVBand="0" w:evenVBand="0" w:oddHBand="1" w:evenHBand="0" w:firstRowFirstColumn="0" w:firstRowLastColumn="0" w:lastRowFirstColumn="0" w:lastRowLastColumn="0"/>
+            </w:pPr>
+          </w:p>
+          <w:p>
+            <w:pPr>
+              <w:pStyle w:val="Lijstalinea"/>
+              <w:numPr>
+                <w:ilvl w:val="0"/>
+                <w:numId w:val="12"/>
+              </w:numPr>
+              <w:cnfStyle w:val="000000100000" w:firstRow="0" w:lastRow="0" w:firstColumn="0" w:lastColumn="0" w:oddVBand="0" w:evenVBand="0" w:oddHBand="1" w:evenHBand="0" w:firstRowFirstColumn="0" w:firstRowLastColumn="0" w:lastRowFirstColumn="0" w:lastRowLastColumn="0"/>
+            </w:pPr>
+            <w:proofErr w:type="spellStart"/>
+            <w:r>
+              <w:t>Player</w:t>
+            </w:r>
+            <w:proofErr w:type="spellEnd"/>
+            <w:r>
+              <w:t xml:space="preserve"> break effect (</w:t>
+            </w:r>
+            <w:proofErr w:type="spellStart"/>
+            <w:r>
+              <w:t>animation</w:t>
+            </w:r>
+            <w:proofErr w:type="spellEnd"/>
+            <w:r>
+              <w:t>) implementeren</w:t>
+            </w:r>
+          </w:p>
+          <w:p>
+            <w:pPr>
+              <w:pStyle w:val="Lijstalinea"/>
+              <w:cnfStyle w:val="000000100000" w:firstRow="0" w:lastRow="0" w:firstColumn="0" w:lastColumn="0" w:oddVBand="0" w:evenVBand="0" w:oddHBand="1" w:evenHBand="0" w:firstRowFirstColumn="0" w:firstRowLastColumn="0" w:lastRowFirstColumn="0" w:lastRowLastColumn="0"/>
+            </w:pPr>
+          </w:p>
+          <w:p>
+            <w:pPr>
+              <w:pStyle w:val="Lijstalinea"/>
+              <w:numPr>
+                <w:ilvl w:val="0"/>
+                <w:numId w:val="12"/>
+              </w:numPr>
+              <w:cnfStyle w:val="000000100000" w:firstRow="0" w:lastRow="0" w:firstColumn="0" w:lastColumn="0" w:oddVBand="0" w:evenVBand="0" w:oddHBand="1" w:evenHBand="0" w:firstRowFirstColumn="0" w:firstRowLastColumn="0" w:lastRowFirstColumn="0" w:lastRowLastColumn="0"/>
+            </w:pPr>
+            <w:r>
+              <w:t xml:space="preserve">Toetsenbord </w:t>
+            </w:r>
+            <w:proofErr w:type="spellStart"/>
+            <w:r>
+              <w:t>controls</w:t>
+            </w:r>
+            <w:proofErr w:type="spellEnd"/>
+          </w:p>
+          <w:p>
+            <w:pPr>
+              <w:pStyle w:val="Lijstalinea"/>
+              <w:cnfStyle w:val="000000100000" w:firstRow="0" w:lastRow="0" w:firstColumn="0" w:lastColumn="0" w:oddVBand="0" w:evenVBand="0" w:oddHBand="1" w:evenHBand="0" w:firstRowFirstColumn="0" w:firstRowLastColumn="0" w:lastRowFirstColumn="0" w:lastRowLastColumn="0"/>
+            </w:pPr>
+          </w:p>
+          <w:p>
+            <w:pPr>
+              <w:pStyle w:val="Lijstalinea"/>
+              <w:cnfStyle w:val="000000100000" w:firstRow="0" w:lastRow="0" w:firstColumn="0" w:lastColumn="0" w:oddVBand="0" w:evenVBand="0" w:oddHBand="1" w:evenHBand="0" w:firstRowFirstColumn="0" w:firstRowLastColumn="0" w:lastRowFirstColumn="0" w:lastRowLastColumn="0"/>
+            </w:pPr>
+          </w:p>
+          <w:p>
+            <w:pPr>
+              <w:pStyle w:val="Lijstalinea"/>
+              <w:cnfStyle w:val="000000100000" w:firstRow="0" w:lastRow="0" w:firstColumn="0" w:lastColumn="0" w:oddVBand="0" w:evenVBand="0" w:oddHBand="1" w:evenHBand="0" w:firstRowFirstColumn="0" w:firstRowLastColumn="0" w:lastRowFirstColumn="0" w:lastRowLastColumn="0"/>
+            </w:pPr>
+          </w:p>
+          <w:p>
+            <w:pPr>
+              <w:pStyle w:val="Lijstalinea"/>
+              <w:cnfStyle w:val="000000100000" w:firstRow="0" w:lastRow="0" w:firstColumn="0" w:lastColumn="0" w:oddVBand="0" w:evenVBand="0" w:oddHBand="1" w:evenHBand="0" w:firstRowFirstColumn="0" w:firstRowLastColumn="0" w:lastRowFirstColumn="0" w:lastRowLastColumn="0"/>
+            </w:pPr>
+          </w:p>
+          <w:p>
+            <w:pPr>
+              <w:pStyle w:val="Lijstalinea"/>
+              <w:cnfStyle w:val="000000100000" w:firstRow="0" w:lastRow="0" w:firstColumn="0" w:lastColumn="0" w:oddVBand="0" w:evenVBand="0" w:oddHBand="1" w:evenHBand="0" w:firstRowFirstColumn="0" w:firstRowLastColumn="0" w:lastRowFirstColumn="0" w:lastRowLastColumn="0"/>
+            </w:pPr>
+          </w:p>
+          <w:p>
+            <w:pPr>
+              <w:pStyle w:val="Lijstalinea"/>
+              <w:cnfStyle w:val="000000100000" w:firstRow="0" w:lastRow="0" w:firstColumn="0" w:lastColumn="0" w:oddVBand="0" w:evenVBand="0" w:oddHBand="1" w:evenHBand="0" w:firstRowFirstColumn="0" w:firstRowLastColumn="0" w:lastRowFirstColumn="0" w:lastRowLastColumn="0"/>
+            </w:pPr>
+          </w:p>
+          <w:p>
+            <w:pPr>
+              <w:pStyle w:val="Lijstalinea"/>
+              <w:cnfStyle w:val="000000100000" w:firstRow="0" w:lastRow="0" w:firstColumn="0" w:lastColumn="0" w:oddVBand="0" w:evenVBand="0" w:oddHBand="1" w:evenHBand="0" w:firstRowFirstColumn="0" w:firstRowLastColumn="0" w:lastRowFirstColumn="0" w:lastRowLastColumn="0"/>
+            </w:pPr>
+          </w:p>
+          <w:p>
+            <w:pPr>
+              <w:pStyle w:val="Lijstalinea"/>
+              <w:cnfStyle w:val="000000100000" w:firstRow="0" w:lastRow="0" w:firstColumn="0" w:lastColumn="0" w:oddVBand="0" w:evenVBand="0" w:oddHBand="1" w:evenHBand="0" w:firstRowFirstColumn="0" w:firstRowLastColumn="0" w:lastRowFirstColumn="0" w:lastRowLastColumn="0"/>
+            </w:pPr>
+          </w:p>
+          <w:p>
+            <w:pPr>
+              <w:pStyle w:val="Lijstalinea"/>
+              <w:cnfStyle w:val="000000100000" w:firstRow="0" w:lastRow="0" w:firstColumn="0" w:lastColumn="0" w:oddVBand="0" w:evenVBand="0" w:oddHBand="1" w:evenHBand="0" w:firstRowFirstColumn="0" w:firstRowLastColumn="0" w:lastRowFirstColumn="0" w:lastRowLastColumn="0"/>
+            </w:pPr>
+          </w:p>
+          <w:p>
+            <w:pPr>
+              <w:cnfStyle w:val="000000100000" w:firstRow="0" w:lastRow="0" w:firstColumn="0" w:lastColumn="0" w:oddVBand="0" w:evenVBand="0" w:oddHBand="1" w:evenHBand="0" w:firstRowFirstColumn="0" w:firstRowLastColumn="0" w:lastRowFirstColumn="0" w:lastRowLastColumn="0"/>
+            </w:pPr>
+          </w:p>
+          <w:p>
+            <w:pPr>
+              <w:pStyle w:val="Lijstalinea"/>
+              <w:numPr>
+                <w:ilvl w:val="0"/>
+                <w:numId w:val="12"/>
+              </w:numPr>
+              <w:cnfStyle w:val="000000100000" w:firstRow="0" w:lastRow="0" w:firstColumn="0" w:lastColumn="0" w:oddVBand="0" w:evenVBand="0" w:oddHBand="1" w:evenHBand="0" w:firstRowFirstColumn="0" w:firstRowLastColumn="0" w:lastRowFirstColumn="0" w:lastRowLastColumn="0"/>
+            </w:pPr>
+            <w:r>
+              <w:t>Connect Xbox controller</w:t>
+            </w:r>
+          </w:p>
+          <w:p>
+            <w:pPr>
+              <w:cnfStyle w:val="000000100000" w:firstRow="0" w:lastRow="0" w:firstColumn="0" w:lastColumn="0" w:oddVBand="0" w:evenVBand="0" w:oddHBand="1" w:evenHBand="0" w:firstRowFirstColumn="0" w:firstRowLastColumn="0" w:lastRowFirstColumn="0" w:lastRowLastColumn="0"/>
+            </w:pPr>
+          </w:p>
+          <w:p>
+            <w:pPr>
+              <w:cnfStyle w:val="000000100000" w:firstRow="0" w:lastRow="0" w:firstColumn="0" w:lastColumn="0" w:oddVBand="0" w:evenVBand="0" w:oddHBand="1" w:evenHBand="0" w:firstRowFirstColumn="0" w:firstRowLastColumn="0" w:lastRowFirstColumn="0" w:lastRowLastColumn="0"/>
+            </w:pPr>
+          </w:p>
+          <w:p>
+            <w:pPr>
+              <w:cnfStyle w:val="000000100000" w:firstRow="0" w:lastRow="0" w:firstColumn="0" w:lastColumn="0" w:oddVBand="0" w:evenVBand="0" w:oddHBand="1" w:evenHBand="0" w:firstRowFirstColumn="0" w:firstRowLastColumn="0" w:lastRowFirstColumn="0" w:lastRowLastColumn="0"/>
+            </w:pPr>
+          </w:p>
+          <w:p>
+            <w:pPr>
+              <w:cnfStyle w:val="000000100000" w:firstRow="0" w:lastRow="0" w:firstColumn="0" w:lastColumn="0" w:oddVBand="0" w:evenVBand="0" w:oddHBand="1" w:evenHBand="0" w:firstRowFirstColumn="0" w:firstRowLastColumn="0" w:lastRowFirstColumn="0" w:lastRowLastColumn="0"/>
+            </w:pPr>
+          </w:p>
+          <w:p>
+            <w:pPr>
+              <w:cnfStyle w:val="000000100000" w:firstRow="0" w:lastRow="0" w:firstColumn="0" w:lastColumn="0" w:oddVBand="0" w:evenVBand="0" w:oddHBand="1" w:evenHBand="0" w:firstRowFirstColumn="0" w:firstRowLastColumn="0" w:lastRowFirstColumn="0" w:lastRowLastColumn="0"/>
+            </w:pPr>
+          </w:p>
+          <w:p>
+            <w:pPr>
+              <w:pStyle w:val="Lijstalinea"/>
+              <w:cnfStyle w:val="000000100000" w:firstRow="0" w:lastRow="0" w:firstColumn="0" w:lastColumn="0" w:oddVBand="0" w:evenVBand="0" w:oddHBand="1" w:evenHBand="0" w:firstRowFirstColumn="0" w:firstRowLastColumn="0" w:lastRowFirstColumn="0" w:lastRowLastColumn="0"/>
+            </w:pPr>
+          </w:p>
+          <w:p>
+            <w:pPr>
+              <w:pStyle w:val="Lijstalinea"/>
+              <w:numPr>
+                <w:ilvl w:val="0"/>
+                <w:numId w:val="12"/>
+              </w:numPr>
+              <w:cnfStyle w:val="000000100000" w:firstRow="0" w:lastRow="0" w:firstColumn="0" w:lastColumn="0" w:oddVBand="0" w:evenVBand="0" w:oddHBand="1" w:evenHBand="0" w:firstRowFirstColumn="0" w:firstRowLastColumn="0" w:lastRowFirstColumn="0" w:lastRowLastColumn="0"/>
+            </w:pPr>
+            <w:proofErr w:type="spellStart"/>
+            <w:r>
+              <w:lastRenderedPageBreak/>
+              <w:t>Add</w:t>
+            </w:r>
+            <w:proofErr w:type="spellEnd"/>
+            <w:r>
+              <w:t xml:space="preserve"> Xbox controller </w:t>
+            </w:r>
+            <w:proofErr w:type="spellStart"/>
+            <w:r>
+              <w:t>controls</w:t>
+            </w:r>
+            <w:proofErr w:type="spellEnd"/>
+          </w:p>
+          <w:p>
+            <w:pPr>
+              <w:cnfStyle w:val="000000100000" w:firstRow="0" w:lastRow="0" w:firstColumn="0" w:lastColumn="0" w:oddVBand="0" w:evenVBand="0" w:oddHBand="1" w:evenHBand="0" w:firstRowFirstColumn="0" w:firstRowLastColumn="0" w:lastRowFirstColumn="0" w:lastRowLastColumn="0"/>
+            </w:pPr>
+          </w:p>
+          <w:p>
+            <w:pPr>
+              <w:cnfStyle w:val="000000100000" w:firstRow="0" w:lastRow="0" w:firstColumn="0" w:lastColumn="0" w:oddVBand="0" w:evenVBand="0" w:oddHBand="1" w:evenHBand="0" w:firstRowFirstColumn="0" w:firstRowLastColumn="0" w:lastRowFirstColumn="0" w:lastRowLastColumn="0"/>
+            </w:pPr>
+          </w:p>
+          <w:p>
+            <w:pPr>
+              <w:cnfStyle w:val="000000100000" w:firstRow="0" w:lastRow="0" w:firstColumn="0" w:lastColumn="0" w:oddVBand="0" w:evenVBand="0" w:oddHBand="1" w:evenHBand="0" w:firstRowFirstColumn="0" w:firstRowLastColumn="0" w:lastRowFirstColumn="0" w:lastRowLastColumn="0"/>
+            </w:pPr>
+          </w:p>
+          <w:p>
+            <w:pPr>
+              <w:cnfStyle w:val="000000100000" w:firstRow="0" w:lastRow="0" w:firstColumn="0" w:lastColumn="0" w:oddVBand="0" w:evenVBand="0" w:oddHBand="1" w:evenHBand="0" w:firstRowFirstColumn="0" w:firstRowLastColumn="0" w:lastRowFirstColumn="0" w:lastRowLastColumn="0"/>
+            </w:pPr>
+          </w:p>
+          <w:p>
+            <w:pPr>
+              <w:cnfStyle w:val="000000100000" w:firstRow="0" w:lastRow="0" w:firstColumn="0" w:lastColumn="0" w:oddVBand="0" w:evenVBand="0" w:oddHBand="1" w:evenHBand="0" w:firstRowFirstColumn="0" w:firstRowLastColumn="0" w:lastRowFirstColumn="0" w:lastRowLastColumn="0"/>
+            </w:pPr>
+          </w:p>
+          <w:p>
+            <w:pPr>
+              <w:cnfStyle w:val="000000100000" w:firstRow="0" w:lastRow="0" w:firstColumn="0" w:lastColumn="0" w:oddVBand="0" w:evenVBand="0" w:oddHBand="1" w:evenHBand="0" w:firstRowFirstColumn="0" w:firstRowLastColumn="0" w:lastRowFirstColumn="0" w:lastRowLastColumn="0"/>
+            </w:pPr>
+          </w:p>
+          <w:p>
+            <w:pPr>
+              <w:cnfStyle w:val="000000100000" w:firstRow="0" w:lastRow="0" w:firstColumn="0" w:lastColumn="0" w:oddVBand="0" w:evenVBand="0" w:oddHBand="1" w:evenHBand="0" w:firstRowFirstColumn="0" w:firstRowLastColumn="0" w:lastRowFirstColumn="0" w:lastRowLastColumn="0"/>
+            </w:pPr>
+          </w:p>
+          <w:p>
+            <w:pPr>
+              <w:cnfStyle w:val="000000100000" w:firstRow="0" w:lastRow="0" w:firstColumn="0" w:lastColumn="0" w:oddVBand="0" w:evenVBand="0" w:oddHBand="1" w:evenHBand="0" w:firstRowFirstColumn="0" w:firstRowLastColumn="0" w:lastRowFirstColumn="0" w:lastRowLastColumn="0"/>
+            </w:pPr>
+          </w:p>
+          <w:p>
+            <w:pPr>
+              <w:pStyle w:val="Lijstalinea"/>
+              <w:numPr>
+                <w:ilvl w:val="0"/>
+                <w:numId w:val="12"/>
+              </w:numPr>
+              <w:cnfStyle w:val="000000100000" w:firstRow="0" w:lastRow="0" w:firstColumn="0" w:lastColumn="0" w:oddVBand="0" w:evenVBand="0" w:oddHBand="1" w:evenHBand="0" w:firstRowFirstColumn="0" w:firstRowLastColumn="0" w:lastRowFirstColumn="0" w:lastRowLastColumn="0"/>
+            </w:pPr>
+            <w:r>
+              <w:t>Show input Xbox controller on screen</w:t>
+            </w:r>
+          </w:p>
+          <w:p>
+            <w:pPr>
+              <w:cnfStyle w:val="000000100000" w:firstRow="0" w:lastRow="0" w:firstColumn="0" w:lastColumn="0" w:oddVBand="0" w:evenVBand="0" w:oddHBand="1" w:evenHBand="0" w:firstRowFirstColumn="0" w:firstRowLastColumn="0" w:lastRowFirstColumn="0" w:lastRowLastColumn="0"/>
+            </w:pPr>
+          </w:p>
+          <w:p>
+            <w:pPr>
+              <w:cnfStyle w:val="000000100000" w:firstRow="0" w:lastRow="0" w:firstColumn="0" w:lastColumn="0" w:oddVBand="0" w:evenVBand="0" w:oddHBand="1" w:evenHBand="0" w:firstRowFirstColumn="0" w:firstRowLastColumn="0" w:lastRowFirstColumn="0" w:lastRowLastColumn="0"/>
+            </w:pPr>
+          </w:p>
+          <w:p>
+            <w:pPr>
+              <w:cnfStyle w:val="000000100000" w:firstRow="0" w:lastRow="0" w:firstColumn="0" w:lastColumn="0" w:oddVBand="0" w:evenVBand="0" w:oddHBand="1" w:evenHBand="0" w:firstRowFirstColumn="0" w:firstRowLastColumn="0" w:lastRowFirstColumn="0" w:lastRowLastColumn="0"/>
+            </w:pPr>
+          </w:p>
+          <w:p>
+            <w:pPr>
+              <w:cnfStyle w:val="000000100000" w:firstRow="0" w:lastRow="0" w:firstColumn="0" w:lastColumn="0" w:oddVBand="0" w:evenVBand="0" w:oddHBand="1" w:evenHBand="0" w:firstRowFirstColumn="0" w:firstRowLastColumn="0" w:lastRowFirstColumn="0" w:lastRowLastColumn="0"/>
+            </w:pPr>
+          </w:p>
+          <w:p>
+            <w:pPr>
+              <w:cnfStyle w:val="000000100000" w:firstRow="0" w:lastRow="0" w:firstColumn="0" w:lastColumn="0" w:oddVBand="0" w:evenVBand="0" w:oddHBand="1" w:evenHBand="0" w:firstRowFirstColumn="0" w:firstRowLastColumn="0" w:lastRowFirstColumn="0" w:lastRowLastColumn="0"/>
+            </w:pPr>
+          </w:p>
+          <w:p>
+            <w:pPr>
+              <w:pStyle w:val="Lijstalinea"/>
+              <w:numPr>
+                <w:ilvl w:val="0"/>
+                <w:numId w:val="12"/>
+              </w:numPr>
+              <w:cnfStyle w:val="000000100000" w:firstRow="0" w:lastRow="0" w:firstColumn="0" w:lastColumn="0" w:oddVBand="0" w:evenVBand="0" w:oddHBand="1" w:evenHBand="0" w:firstRowFirstColumn="0" w:firstRowLastColumn="0" w:lastRowFirstColumn="0" w:lastRowLastColumn="0"/>
+            </w:pPr>
+            <w:r>
+              <w:t xml:space="preserve">Mouse </w:t>
+            </w:r>
+            <w:proofErr w:type="spellStart"/>
+            <w:r>
+              <w:t>movement</w:t>
+            </w:r>
+            <w:proofErr w:type="spellEnd"/>
+            <w:r>
+              <w:t xml:space="preserve"> menu Xbox controller</w:t>
+            </w:r>
+          </w:p>
+          <w:p>
+            <w:pPr>
+              <w:cnfStyle w:val="000000100000" w:firstRow="0" w:lastRow="0" w:firstColumn="0" w:lastColumn="0" w:oddVBand="0" w:evenVBand="0" w:oddHBand="1" w:evenHBand="0" w:firstRowFirstColumn="0" w:firstRowLastColumn="0" w:lastRowFirstColumn="0" w:lastRowLastColumn="0"/>
+            </w:pPr>
+          </w:p>
+          <w:p>
+            <w:pPr>
+              <w:cnfStyle w:val="000000100000" w:firstRow="0" w:lastRow="0" w:firstColumn="0" w:lastColumn="0" w:oddVBand="0" w:evenVBand="0" w:oddHBand="1" w:evenHBand="0" w:firstRowFirstColumn="0" w:firstRowLastColumn="0" w:lastRowFirstColumn="0" w:lastRowLastColumn="0"/>
+            </w:pPr>
+          </w:p>
+          <w:p>
+            <w:pPr>
+              <w:cnfStyle w:val="000000100000" w:firstRow="0" w:lastRow="0" w:firstColumn="0" w:lastColumn="0" w:oddVBand="0" w:evenVBand="0" w:oddHBand="1" w:evenHBand="0" w:firstRowFirstColumn="0" w:firstRowLastColumn="0" w:lastRowFirstColumn="0" w:lastRowLastColumn="0"/>
+            </w:pPr>
+          </w:p>
+          <w:p>
+            <w:pPr>
+              <w:cnfStyle w:val="000000100000" w:firstRow="0" w:lastRow="0" w:firstColumn="0" w:lastColumn="0" w:oddVBand="0" w:evenVBand="0" w:oddHBand="1" w:evenHBand="0" w:firstRowFirstColumn="0" w:firstRowLastColumn="0" w:lastRowFirstColumn="0" w:lastRowLastColumn="0"/>
+            </w:pPr>
+          </w:p>
+          <w:p>
+            <w:pPr>
+              <w:cnfStyle w:val="000000100000" w:firstRow="0" w:lastRow="0" w:firstColumn="0" w:lastColumn="0" w:oddVBand="0" w:evenVBand="0" w:oddHBand="1" w:evenHBand="0" w:firstRowFirstColumn="0" w:firstRowLastColumn="0" w:lastRowFirstColumn="0" w:lastRowLastColumn="0"/>
+            </w:pPr>
+          </w:p>
+          <w:p>
+            <w:pPr>
+              <w:pStyle w:val="Lijstalinea"/>
+              <w:numPr>
+                <w:ilvl w:val="0"/>
+                <w:numId w:val="12"/>
+              </w:numPr>
+              <w:cnfStyle w:val="000000100000" w:firstRow="0" w:lastRow="0" w:firstColumn="0" w:lastColumn="0" w:oddVBand="0" w:evenVBand="0" w:oddHBand="1" w:evenHBand="0" w:firstRowFirstColumn="0" w:firstRowLastColumn="0" w:lastRowFirstColumn="0" w:lastRowLastColumn="0"/>
+            </w:pPr>
+            <w:r>
+              <w:t xml:space="preserve">Options controller </w:t>
+            </w:r>
+            <w:proofErr w:type="spellStart"/>
+            <w:r>
+              <w:t>calibrate</w:t>
+            </w:r>
+            <w:proofErr w:type="spellEnd"/>
+            <w:r>
+              <w:t xml:space="preserve"> screen</w:t>
+            </w:r>
+          </w:p>
+          <w:p>
+            <w:pPr>
+              <w:cnfStyle w:val="000000100000" w:firstRow="0" w:lastRow="0" w:firstColumn="0" w:lastColumn="0" w:oddVBand="0" w:evenVBand="0" w:oddHBand="1" w:evenHBand="0" w:firstRowFirstColumn="0" w:firstRowLastColumn="0" w:lastRowFirstColumn="0" w:lastRowLastColumn="0"/>
+            </w:pPr>
+          </w:p>
+          <w:p>
+            <w:pPr>
+              <w:cnfStyle w:val="000000100000" w:firstRow="0" w:lastRow="0" w:firstColumn="0" w:lastColumn="0" w:oddVBand="0" w:evenVBand="0" w:oddHBand="1" w:evenHBand="0" w:firstRowFirstColumn="0" w:firstRowLastColumn="0" w:lastRowFirstColumn="0" w:lastRowLastColumn="0"/>
+            </w:pPr>
+          </w:p>
+          <w:p>
+            <w:pPr>
+              <w:pStyle w:val="Lijstalinea"/>
+              <w:numPr>
+                <w:ilvl w:val="0"/>
+                <w:numId w:val="12"/>
+              </w:numPr>
+              <w:cnfStyle w:val="000000100000" w:firstRow="0" w:lastRow="0" w:firstColumn="0" w:lastColumn="0" w:oddVBand="0" w:evenVBand="0" w:oddHBand="1" w:evenHBand="0" w:firstRowFirstColumn="0" w:firstRowLastColumn="0" w:lastRowFirstColumn="0" w:lastRowLastColumn="0"/>
+            </w:pPr>
+            <w:r>
+              <w:t xml:space="preserve">Options Xbox controller </w:t>
+            </w:r>
+            <w:proofErr w:type="spellStart"/>
+            <w:r>
+              <w:t>calibrate</w:t>
+            </w:r>
+            <w:proofErr w:type="spellEnd"/>
+            <w:r>
+              <w:t xml:space="preserve"> (</w:t>
+            </w:r>
+            <w:proofErr w:type="spellStart"/>
+            <w:r>
+              <w:t>remap</w:t>
+            </w:r>
+            <w:proofErr w:type="spellEnd"/>
+            <w:r>
+              <w:t>)</w:t>
+            </w:r>
+          </w:p>
+          <w:p>
+            <w:pPr>
+              <w:cnfStyle w:val="000000100000" w:firstRow="0" w:lastRow="0" w:firstColumn="0" w:lastColumn="0" w:oddVBand="0" w:evenVBand="0" w:oddHBand="1" w:evenHBand="0" w:firstRowFirstColumn="0" w:firstRowLastColumn="0" w:lastRowFirstColumn="0" w:lastRowLastColumn="0"/>
+            </w:pPr>
+          </w:p>
+          <w:p>
+            <w:pPr>
+              <w:cnfStyle w:val="000000100000" w:firstRow="0" w:lastRow="0" w:firstColumn="0" w:lastColumn="0" w:oddVBand="0" w:evenVBand="0" w:oddHBand="1" w:evenHBand="0" w:firstRowFirstColumn="0" w:firstRowLastColumn="0" w:lastRowFirstColumn="0" w:lastRowLastColumn="0"/>
+            </w:pPr>
+          </w:p>
+          <w:p>
+            <w:pPr>
+              <w:pStyle w:val="Lijstalinea"/>
+              <w:numPr>
+                <w:ilvl w:val="0"/>
+                <w:numId w:val="12"/>
+              </w:numPr>
+              <w:cnfStyle w:val="000000100000" w:firstRow="0" w:lastRow="0" w:firstColumn="0" w:lastColumn="0" w:oddVBand="0" w:evenVBand="0" w:oddHBand="1" w:evenHBand="0" w:firstRowFirstColumn="0" w:firstRowLastColumn="0" w:lastRowFirstColumn="0" w:lastRowLastColumn="0"/>
+            </w:pPr>
+            <w:r>
+              <w:t xml:space="preserve">Persoonlijke </w:t>
+            </w:r>
+            <w:proofErr w:type="spellStart"/>
+            <w:r>
+              <w:t>burndown</w:t>
+            </w:r>
+            <w:proofErr w:type="spellEnd"/>
+            <w:r>
+              <w:t xml:space="preserve"> </w:t>
+            </w:r>
+            <w:proofErr w:type="spellStart"/>
+            <w:r>
+              <w:t>chart</w:t>
+            </w:r>
+            <w:proofErr w:type="spellEnd"/>
+          </w:p>
+          <w:p>
+            <w:pPr>
+              <w:cnfStyle w:val="000000100000" w:firstRow="0" w:lastRow="0" w:firstColumn="0" w:lastColumn="0" w:oddVBand="0" w:evenVBand="0" w:oddHBand="1" w:evenHBand="0" w:firstRowFirstColumn="0" w:firstRowLastColumn="0" w:lastRowFirstColumn="0" w:lastRowLastColumn="0"/>
+            </w:pPr>
+          </w:p>
+          <w:p>
+            <w:pPr>
+              <w:cnfStyle w:val="000000100000" w:firstRow="0" w:lastRow="0" w:firstColumn="0" w:lastColumn="0" w:oddVBand="0" w:evenVBand="0" w:oddHBand="1" w:evenHBand="0" w:firstRowFirstColumn="0" w:firstRowLastColumn="0" w:lastRowFirstColumn="0" w:lastRowLastColumn="0"/>
+            </w:pPr>
+          </w:p>
+          <w:p>
+            <w:pPr>
+              <w:cnfStyle w:val="000000100000" w:firstRow="0" w:lastRow="0" w:firstColumn="0" w:lastColumn="0" w:oddVBand="0" w:evenVBand="0" w:oddHBand="1" w:evenHBand="0" w:firstRowFirstColumn="0" w:firstRowLastColumn="0" w:lastRowFirstColumn="0" w:lastRowLastColumn="0"/>
+            </w:pPr>
+          </w:p>
+          <w:p>
+            <w:pPr>
+              <w:cnfStyle w:val="000000100000" w:firstRow="0" w:lastRow="0" w:firstColumn="0" w:lastColumn="0" w:oddVBand="0" w:evenVBand="0" w:oddHBand="1" w:evenHBand="0" w:firstRowFirstColumn="0" w:firstRowLastColumn="0" w:lastRowFirstColumn="0" w:lastRowLastColumn="0"/>
+            </w:pPr>
+          </w:p>
+          <w:p>
+            <w:pPr>
+              <w:cnfStyle w:val="000000100000" w:firstRow="0" w:lastRow="0" w:firstColumn="0" w:lastColumn="0" w:oddVBand="0" w:evenVBand="0" w:oddHBand="1" w:evenHBand="0" w:firstRowFirstColumn="0" w:firstRowLastColumn="0" w:lastRowFirstColumn="0" w:lastRowLastColumn="0"/>
+            </w:pPr>
+          </w:p>
+          <w:p>
+            <w:pPr>
+              <w:cnfStyle w:val="000000100000" w:firstRow="0" w:lastRow="0" w:firstColumn="0" w:lastColumn="0" w:oddVBand="0" w:evenVBand="0" w:oddHBand="1" w:evenHBand="0" w:firstRowFirstColumn="0" w:firstRowLastColumn="0" w:lastRowFirstColumn="0" w:lastRowLastColumn="0"/>
+            </w:pPr>
+          </w:p>
+          <w:p>
+            <w:pPr>
+              <w:cnfStyle w:val="000000100000" w:firstRow="0" w:lastRow="0" w:firstColumn="0" w:lastColumn="0" w:oddVBand="0" w:evenVBand="0" w:oddHBand="1" w:evenHBand="0" w:firstRowFirstColumn="0" w:firstRowLastColumn="0" w:lastRowFirstColumn="0" w:lastRowLastColumn="0"/>
+            </w:pPr>
+          </w:p>
+          <w:p>
+            <w:pPr>
+              <w:cnfStyle w:val="000000100000" w:firstRow="0" w:lastRow="0" w:firstColumn="0" w:lastColumn="0" w:oddVBand="0" w:evenVBand="0" w:oddHBand="1" w:evenHBand="0" w:firstRowFirstColumn="0" w:firstRowLastColumn="0" w:lastRowFirstColumn="0" w:lastRowLastColumn="0"/>
+            </w:pPr>
+          </w:p>
+          <w:p>
+            <w:pPr>
+              <w:cnfStyle w:val="000000100000" w:firstRow="0" w:lastRow="0" w:firstColumn="0" w:lastColumn="0" w:oddVBand="0" w:evenVBand="0" w:oddHBand="1" w:evenHBand="0" w:firstRowFirstColumn="0" w:firstRowLastColumn="0" w:lastRowFirstColumn="0" w:lastRowLastColumn="0"/>
+            </w:pPr>
+          </w:p>
+          <w:p>
+            <w:pPr>
+              <w:cnfStyle w:val="000000100000" w:firstRow="0" w:lastRow="0" w:firstColumn="0" w:lastColumn="0" w:oddVBand="0" w:evenVBand="0" w:oddHBand="1" w:evenHBand="0" w:firstRowFirstColumn="0" w:firstRowLastColumn="0" w:lastRowFirstColumn="0" w:lastRowLastColumn="0"/>
+            </w:pPr>
+          </w:p>
+          <w:p>
+            <w:pPr>
+              <w:cnfStyle w:val="000000100000" w:firstRow="0" w:lastRow="0" w:firstColumn="0" w:lastColumn="0" w:oddVBand="0" w:evenVBand="0" w:oddHBand="1" w:evenHBand="0" w:firstRowFirstColumn="0" w:firstRowLastColumn="0" w:lastRowFirstColumn="0" w:lastRowLastColumn="0"/>
+            </w:pPr>
+          </w:p>
+          <w:p>
+            <w:pPr>
+              <w:cnfStyle w:val="000000100000" w:firstRow="0" w:lastRow="0" w:firstColumn="0" w:lastColumn="0" w:oddVBand="0" w:evenVBand="0" w:oddHBand="1" w:evenHBand="0" w:firstRowFirstColumn="0" w:firstRowLastColumn="0" w:lastRowFirstColumn="0" w:lastRowLastColumn="0"/>
+            </w:pPr>
+          </w:p>
+          <w:p>
+            <w:pPr>
+              <w:pStyle w:val="Lijstalinea"/>
+              <w:numPr>
+                <w:ilvl w:val="0"/>
+                <w:numId w:val="12"/>
+              </w:numPr>
+              <w:cnfStyle w:val="000000100000" w:firstRow="0" w:lastRow="0" w:firstColumn="0" w:lastColumn="0" w:oddVBand="0" w:evenVBand="0" w:oddHBand="1" w:evenHBand="0" w:firstRowFirstColumn="0" w:firstRowLastColumn="0" w:lastRowFirstColumn="0" w:lastRowLastColumn="0"/>
+            </w:pPr>
+            <w:r>
+              <w:lastRenderedPageBreak/>
+              <w:t>Code samenvoegen in een project</w:t>
+            </w:r>
+          </w:p>
+          <w:p>
+            <w:pPr>
+              <w:cnfStyle w:val="000000100000" w:firstRow="0" w:lastRow="0" w:firstColumn="0" w:lastColumn="0" w:oddVBand="0" w:evenVBand="0" w:oddHBand="1" w:evenHBand="0" w:firstRowFirstColumn="0" w:firstRowLastColumn="0" w:lastRowFirstColumn="0" w:lastRowLastColumn="0"/>
+            </w:pPr>
+          </w:p>
+          <w:p>
+            <w:pPr>
+              <w:cnfStyle w:val="000000100000" w:firstRow="0" w:lastRow="0" w:firstColumn="0" w:lastColumn="0" w:oddVBand="0" w:evenVBand="0" w:oddHBand="1" w:evenHBand="0" w:firstRowFirstColumn="0" w:firstRowLastColumn="0" w:lastRowFirstColumn="0" w:lastRowLastColumn="0"/>
+            </w:pPr>
+          </w:p>
+          <w:p>
+            <w:pPr>
+              <w:cnfStyle w:val="000000100000" w:firstRow="0" w:lastRow="0" w:firstColumn="0" w:lastColumn="0" w:oddVBand="0" w:evenVBand="0" w:oddHBand="1" w:evenHBand="0" w:firstRowFirstColumn="0" w:firstRowLastColumn="0" w:lastRowFirstColumn="0" w:lastRowLastColumn="0"/>
+            </w:pPr>
+          </w:p>
+          <w:p>
+            <w:pPr>
+              <w:cnfStyle w:val="000000100000" w:firstRow="0" w:lastRow="0" w:firstColumn="0" w:lastColumn="0" w:oddVBand="0" w:evenVBand="0" w:oddHBand="1" w:evenHBand="0" w:firstRowFirstColumn="0" w:firstRowLastColumn="0" w:lastRowFirstColumn="0" w:lastRowLastColumn="0"/>
+            </w:pPr>
+          </w:p>
+          <w:p>
+            <w:pPr>
+              <w:cnfStyle w:val="000000100000" w:firstRow="0" w:lastRow="0" w:firstColumn="0" w:lastColumn="0" w:oddVBand="0" w:evenVBand="0" w:oddHBand="1" w:evenHBand="0" w:firstRowFirstColumn="0" w:firstRowLastColumn="0" w:lastRowFirstColumn="0" w:lastRowLastColumn="0"/>
+            </w:pPr>
+          </w:p>
+          <w:p>
+            <w:pPr>
+              <w:pStyle w:val="Lijstalinea"/>
+              <w:numPr>
+                <w:ilvl w:val="0"/>
+                <w:numId w:val="12"/>
+              </w:numPr>
+              <w:cnfStyle w:val="000000100000" w:firstRow="0" w:lastRow="0" w:firstColumn="0" w:lastColumn="0" w:oddVBand="0" w:evenVBand="0" w:oddHBand="1" w:evenHBand="0" w:firstRowFirstColumn="0" w:firstRowLastColumn="0" w:lastRowFirstColumn="0" w:lastRowLastColumn="0"/>
+            </w:pPr>
+            <w:r>
+              <w:t xml:space="preserve">Code controleren / Code corrigeren volgende code </w:t>
+            </w:r>
+            <w:proofErr w:type="spellStart"/>
+            <w:r>
+              <w:t>conventions</w:t>
+            </w:r>
+            <w:proofErr w:type="spellEnd"/>
+          </w:p>
+          <w:p>
+            <w:pPr>
+              <w:cnfStyle w:val="000000100000" w:firstRow="0" w:lastRow="0" w:firstColumn="0" w:lastColumn="0" w:oddVBand="0" w:evenVBand="0" w:oddHBand="1" w:evenHBand="0" w:firstRowFirstColumn="0" w:firstRowLastColumn="0" w:lastRowFirstColumn="0" w:lastRowLastColumn="0"/>
+            </w:pPr>
+          </w:p>
+          <w:p>
+            <w:pPr>
+              <w:cnfStyle w:val="000000100000" w:firstRow="0" w:lastRow="0" w:firstColumn="0" w:lastColumn="0" w:oddVBand="0" w:evenVBand="0" w:oddHBand="1" w:evenHBand="0" w:firstRowFirstColumn="0" w:firstRowLastColumn="0" w:lastRowFirstColumn="0" w:lastRowLastColumn="0"/>
+            </w:pPr>
+          </w:p>
+          <w:p>
+            <w:pPr>
+              <w:cnfStyle w:val="000000100000" w:firstRow="0" w:lastRow="0" w:firstColumn="0" w:lastColumn="0" w:oddVBand="0" w:evenVBand="0" w:oddHBand="1" w:evenHBand="0" w:firstRowFirstColumn="0" w:firstRowLastColumn="0" w:lastRowFirstColumn="0" w:lastRowLastColumn="0"/>
+            </w:pPr>
+          </w:p>
+          <w:p>
+            <w:pPr>
+              <w:pStyle w:val="Lijstalinea"/>
+              <w:numPr>
+                <w:ilvl w:val="0"/>
+                <w:numId w:val="12"/>
+              </w:numPr>
+              <w:cnfStyle w:val="000000100000" w:firstRow="0" w:lastRow="0" w:firstColumn="0" w:lastColumn="0" w:oddVBand="0" w:evenVBand="0" w:oddHBand="1" w:evenHBand="0" w:firstRowFirstColumn="0" w:firstRowLastColumn="0" w:lastRowFirstColumn="0" w:lastRowLastColumn="0"/>
+            </w:pPr>
+            <w:r>
+              <w:t>Acceptatie Test uitvoeren</w:t>
+            </w:r>
+          </w:p>
+          <w:p>
+            <w:pPr>
+              <w:cnfStyle w:val="000000100000" w:firstRow="0" w:lastRow="0" w:firstColumn="0" w:lastColumn="0" w:oddVBand="0" w:evenVBand="0" w:oddHBand="1" w:evenHBand="0" w:firstRowFirstColumn="0" w:firstRowLastColumn="0" w:lastRowFirstColumn="0" w:lastRowLastColumn="0"/>
+            </w:pPr>
+          </w:p>
+          <w:p>
+            <w:pPr>
+              <w:cnfStyle w:val="000000100000" w:firstRow="0" w:lastRow="0" w:firstColumn="0" w:lastColumn="0" w:oddVBand="0" w:evenVBand="0" w:oddHBand="1" w:evenHBand="0" w:firstRowFirstColumn="0" w:firstRowLastColumn="0" w:lastRowFirstColumn="0" w:lastRowLastColumn="0"/>
+            </w:pPr>
+          </w:p>
+          <w:p>
+            <w:pPr>
+              <w:cnfStyle w:val="000000100000" w:firstRow="0" w:lastRow="0" w:firstColumn="0" w:lastColumn="0" w:oddVBand="0" w:evenVBand="0" w:oddHBand="1" w:evenHBand="0" w:firstRowFirstColumn="0" w:firstRowLastColumn="0" w:lastRowFirstColumn="0" w:lastRowLastColumn="0"/>
+            </w:pPr>
+          </w:p>
+          <w:p>
+            <w:pPr>
+              <w:cnfStyle w:val="000000100000" w:firstRow="0" w:lastRow="0" w:firstColumn="0" w:lastColumn="0" w:oddVBand="0" w:evenVBand="0" w:oddHBand="1" w:evenHBand="0" w:firstRowFirstColumn="0" w:firstRowLastColumn="0" w:lastRowFirstColumn="0" w:lastRowLastColumn="0"/>
+            </w:pPr>
+          </w:p>
+          <w:p>
+            <w:pPr>
+              <w:cnfStyle w:val="000000100000" w:firstRow="0" w:lastRow="0" w:firstColumn="0" w:lastColumn="0" w:oddVBand="0" w:evenVBand="0" w:oddHBand="1" w:evenHBand="0" w:firstRowFirstColumn="0" w:firstRowLastColumn="0" w:lastRowFirstColumn="0" w:lastRowLastColumn="0"/>
+            </w:pPr>
+          </w:p>
+          <w:p>
+            <w:pPr>
+              <w:cnfStyle w:val="000000100000" w:firstRow="0" w:lastRow="0" w:firstColumn="0" w:lastColumn="0" w:oddVBand="0" w:evenVBand="0" w:oddHBand="1" w:evenHBand="0" w:firstRowFirstColumn="0" w:firstRowLastColumn="0" w:lastRowFirstColumn="0" w:lastRowLastColumn="0"/>
+            </w:pPr>
+          </w:p>
+          <w:p>
+            <w:pPr>
+              <w:cnfStyle w:val="000000100000" w:firstRow="0" w:lastRow="0" w:firstColumn="0" w:lastColumn="0" w:oddVBand="0" w:evenVBand="0" w:oddHBand="1" w:evenHBand="0" w:firstRowFirstColumn="0" w:firstRowLastColumn="0" w:lastRowFirstColumn="0" w:lastRowLastColumn="0"/>
+            </w:pPr>
+          </w:p>
+          <w:p>
+            <w:pPr>
+              <w:pStyle w:val="Lijstalinea"/>
+              <w:numPr>
+                <w:ilvl w:val="0"/>
+                <w:numId w:val="12"/>
+              </w:numPr>
+              <w:cnfStyle w:val="000000100000" w:firstRow="0" w:lastRow="0" w:firstColumn="0" w:lastColumn="0" w:oddVBand="0" w:evenVBand="0" w:oddHBand="1" w:evenHBand="0" w:firstRowFirstColumn="0" w:firstRowLastColumn="0" w:lastRowFirstColumn="0" w:lastRowLastColumn="0"/>
+            </w:pPr>
+            <w:r>
+              <w:t>Documenten Game Design Document bijwerken</w:t>
+            </w:r>
+          </w:p>
+          <w:p>
+            <w:pPr>
+              <w:cnfStyle w:val="000000100000" w:firstRow="0" w:lastRow="0" w:firstColumn="0" w:lastColumn="0" w:oddVBand="0" w:evenVBand="0" w:oddHBand="1" w:evenHBand="0" w:firstRowFirstColumn="0" w:firstRowLastColumn="0" w:lastRowFirstColumn="0" w:lastRowLastColumn="0"/>
+            </w:pPr>
+          </w:p>
+          <w:p>
+            <w:pPr>
+              <w:cnfStyle w:val="000000100000" w:firstRow="0" w:lastRow="0" w:firstColumn="0" w:lastColumn="0" w:oddVBand="0" w:evenVBand="0" w:oddHBand="1" w:evenHBand="0" w:firstRowFirstColumn="0" w:firstRowLastColumn="0" w:lastRowFirstColumn="0" w:lastRowLastColumn="0"/>
+            </w:pPr>
+          </w:p>
+          <w:p>
+            <w:pPr>
+              <w:cnfStyle w:val="000000100000" w:firstRow="0" w:lastRow="0" w:firstColumn="0" w:lastColumn="0" w:oddVBand="0" w:evenVBand="0" w:oddHBand="1" w:evenHBand="0" w:firstRowFirstColumn="0" w:firstRowLastColumn="0" w:lastRowFirstColumn="0" w:lastRowLastColumn="0"/>
+            </w:pPr>
+          </w:p>
+          <w:p>
+            <w:pPr>
+              <w:cnfStyle w:val="000000100000" w:firstRow="0" w:lastRow="0" w:firstColumn="0" w:lastColumn="0" w:oddVBand="0" w:evenVBand="0" w:oddHBand="1" w:evenHBand="0" w:firstRowFirstColumn="0" w:firstRowLastColumn="0" w:lastRowFirstColumn="0" w:lastRowLastColumn="0"/>
+            </w:pPr>
+          </w:p>
+          <w:p>
+            <w:pPr>
+              <w:pStyle w:val="Lijstalinea"/>
+              <w:numPr>
+                <w:ilvl w:val="0"/>
+                <w:numId w:val="12"/>
+              </w:numPr>
+              <w:cnfStyle w:val="000000100000" w:firstRow="0" w:lastRow="0" w:firstColumn="0" w:lastColumn="0" w:oddVBand="0" w:evenVBand="0" w:oddHBand="1" w:evenHBand="0" w:firstRowFirstColumn="0" w:firstRowLastColumn="0" w:lastRowFirstColumn="0" w:lastRowLastColumn="0"/>
+            </w:pPr>
+            <w:r>
+              <w:t xml:space="preserve">Unit </w:t>
+            </w:r>
+            <w:proofErr w:type="spellStart"/>
+            <w:r>
+              <w:t>testing</w:t>
+            </w:r>
+            <w:proofErr w:type="spellEnd"/>
+          </w:p>
+        </w:tc>
+        <w:tc>
+          <w:tcPr>
+            <w:tcW w:w="3104" w:type="dxa"/>
+            <w:tcBorders>
+              <w:left w:val="single" w:sz="4" w:space="0" w:color="auto"/>
+            </w:tcBorders>
+          </w:tcPr>
+          <w:p>
+            <w:pPr>
+              <w:pStyle w:val="Lijstalinea"/>
+              <w:numPr>
+                <w:ilvl w:val="0"/>
+                <w:numId w:val="12"/>
+              </w:numPr>
+              <w:cnfStyle w:val="000000100000" w:firstRow="0" w:lastRow="0" w:firstColumn="0" w:lastColumn="0" w:oddVBand="0" w:evenVBand="0" w:oddHBand="1" w:evenHBand="0" w:firstRowFirstColumn="0" w:firstRowLastColumn="0" w:lastRowFirstColumn="0" w:lastRowLastColumn="0"/>
+            </w:pPr>
+            <w:r>
+              <w:lastRenderedPageBreak/>
+              <w:t>Een laad scherm maken voor wanneer een nieuw game geladen moet worden. Af wanneer een zichtbare laad balk of animatie zichtbaar is.</w:t>
+            </w:r>
+          </w:p>
+          <w:p>
+            <w:pPr>
+              <w:pStyle w:val="Lijstalinea"/>
+              <w:numPr>
+                <w:ilvl w:val="0"/>
+                <w:numId w:val="12"/>
+              </w:numPr>
+              <w:cnfStyle w:val="000000100000" w:firstRow="0" w:lastRow="0" w:firstColumn="0" w:lastColumn="0" w:oddVBand="0" w:evenVBand="0" w:oddHBand="1" w:evenHBand="0" w:firstRowFirstColumn="0" w:firstRowLastColumn="0" w:lastRowFirstColumn="0" w:lastRowLastColumn="0"/>
+            </w:pPr>
+            <w:r>
+              <w:t xml:space="preserve">Demo waarin een start menu is, een game, een highscore list. </w:t>
+            </w:r>
+            <w:proofErr w:type="spellStart"/>
+            <w:r>
+              <w:t>Ingame</w:t>
+            </w:r>
+            <w:proofErr w:type="spellEnd"/>
+            <w:r>
+              <w:t xml:space="preserve"> moet je kunnen bewegen, draaien, schieten, punten verdienen, </w:t>
+            </w:r>
+            <w:proofErr w:type="spellStart"/>
+            <w:r>
+              <w:t>asteroids</w:t>
+            </w:r>
+            <w:proofErr w:type="spellEnd"/>
+            <w:r>
+              <w:t xml:space="preserve"> </w:t>
+            </w:r>
+            <w:proofErr w:type="spellStart"/>
+            <w:r>
+              <w:t>functions</w:t>
+            </w:r>
+            <w:proofErr w:type="spellEnd"/>
+            <w:r>
+              <w:t xml:space="preserve"> moeten allemaal werken.</w:t>
+            </w:r>
+          </w:p>
+          <w:p>
+            <w:pPr>
+              <w:pStyle w:val="Lijstalinea"/>
+              <w:cnfStyle w:val="000000100000" w:firstRow="0" w:lastRow="0" w:firstColumn="0" w:lastColumn="0" w:oddVBand="0" w:evenVBand="0" w:oddHBand="1" w:evenHBand="0" w:firstRowFirstColumn="0" w:firstRowLastColumn="0" w:lastRowFirstColumn="0" w:lastRowLastColumn="0"/>
+            </w:pPr>
+            <w:r>
+              <w:t xml:space="preserve">Handleiding open dag waarin </w:t>
+            </w:r>
+            <w:proofErr w:type="spellStart"/>
+            <w:r>
+              <w:t>controls</w:t>
+            </w:r>
+            <w:proofErr w:type="spellEnd"/>
+            <w:r>
+              <w:t xml:space="preserve"> van de speler staan: Bewegen, schieten, draaien voor toetsenbord en Xbox controller.</w:t>
+            </w:r>
+            <w:r>
+              <w:t xml:space="preserve"> Ook staat wat je moet doen en waarvoor je moet oppassen.</w:t>
+            </w:r>
+          </w:p>
+          <w:p>
+            <w:pPr>
+              <w:pStyle w:val="Lijstalinea"/>
+              <w:numPr>
+                <w:ilvl w:val="0"/>
+                <w:numId w:val="12"/>
+              </w:numPr>
+              <w:cnfStyle w:val="000000100000" w:firstRow="0" w:lastRow="0" w:firstColumn="0" w:lastColumn="0" w:oddVBand="0" w:evenVBand="0" w:oddHBand="1" w:evenHBand="0" w:firstRowFirstColumn="0" w:firstRowLastColumn="0" w:lastRowFirstColumn="0" w:lastRowLastColumn="0"/>
+            </w:pPr>
+            <w:r>
+              <w:t xml:space="preserve">In het klassen diagram moeten minimaal de </w:t>
+            </w:r>
+            <w:proofErr w:type="spellStart"/>
+            <w:r>
+              <w:t>asteroids</w:t>
+            </w:r>
+            <w:proofErr w:type="spellEnd"/>
+            <w:r>
+              <w:t xml:space="preserve"> </w:t>
+            </w:r>
+            <w:proofErr w:type="spellStart"/>
+            <w:r>
+              <w:t>objects</w:t>
+            </w:r>
+            <w:proofErr w:type="spellEnd"/>
+            <w:r>
+              <w:t xml:space="preserve">, groot middel en klein, de speler, de </w:t>
+            </w:r>
+            <w:proofErr w:type="spellStart"/>
+            <w:r>
+              <w:t>bullet</w:t>
+            </w:r>
+            <w:proofErr w:type="spellEnd"/>
+            <w:r>
+              <w:t xml:space="preserve"> en de UFO.</w:t>
+            </w:r>
+          </w:p>
+          <w:p>
+            <w:pPr>
+              <w:cnfStyle w:val="000000100000" w:firstRow="0" w:lastRow="0" w:firstColumn="0" w:lastColumn="0" w:oddVBand="0" w:evenVBand="0" w:oddHBand="1" w:evenHBand="0" w:firstRowFirstColumn="0" w:firstRowLastColumn="0" w:lastRowFirstColumn="0" w:lastRowLastColumn="0"/>
+            </w:pPr>
+          </w:p>
+          <w:p>
+            <w:pPr>
+              <w:cnfStyle w:val="000000100000" w:firstRow="0" w:lastRow="0" w:firstColumn="0" w:lastColumn="0" w:oddVBand="0" w:evenVBand="0" w:oddHBand="1" w:evenHBand="0" w:firstRowFirstColumn="0" w:firstRowLastColumn="0" w:lastRowFirstColumn="0" w:lastRowLastColumn="0"/>
+            </w:pPr>
+          </w:p>
+          <w:p>
+            <w:pPr>
+              <w:pStyle w:val="Lijstalinea"/>
+              <w:numPr>
+                <w:ilvl w:val="0"/>
+                <w:numId w:val="12"/>
+              </w:numPr>
+              <w:cnfStyle w:val="000000100000" w:firstRow="0" w:lastRow="0" w:firstColumn="0" w:lastColumn="0" w:oddVBand="0" w:evenVBand="0" w:oddHBand="1" w:evenHBand="0" w:firstRowFirstColumn="0" w:firstRowLastColumn="0" w:lastRowFirstColumn="0" w:lastRowLastColumn="0"/>
+            </w:pPr>
+            <w:r>
+              <w:t>Meer uitgewerkte handleiding over het spel.</w:t>
+            </w:r>
+          </w:p>
+          <w:p>
+            <w:pPr>
+              <w:cnfStyle w:val="000000100000" w:firstRow="0" w:lastRow="0" w:firstColumn="0" w:lastColumn="0" w:oddVBand="0" w:evenVBand="0" w:oddHBand="1" w:evenHBand="0" w:firstRowFirstColumn="0" w:firstRowLastColumn="0" w:lastRowFirstColumn="0" w:lastRowLastColumn="0"/>
+            </w:pPr>
+          </w:p>
+          <w:p>
+            <w:pPr>
+              <w:cnfStyle w:val="000000100000" w:firstRow="0" w:lastRow="0" w:firstColumn="0" w:lastColumn="0" w:oddVBand="0" w:evenVBand="0" w:oddHBand="1" w:evenHBand="0" w:firstRowFirstColumn="0" w:firstRowLastColumn="0" w:lastRowFirstColumn="0" w:lastRowLastColumn="0"/>
+            </w:pPr>
+          </w:p>
+          <w:p>
+            <w:pPr>
+              <w:cnfStyle w:val="000000100000" w:firstRow="0" w:lastRow="0" w:firstColumn="0" w:lastColumn="0" w:oddVBand="0" w:evenVBand="0" w:oddHBand="1" w:evenHBand="0" w:firstRowFirstColumn="0" w:firstRowLastColumn="0" w:lastRowFirstColumn="0" w:lastRowLastColumn="0"/>
+            </w:pPr>
+          </w:p>
+          <w:p>
+            <w:pPr>
+              <w:cnfStyle w:val="000000100000" w:firstRow="0" w:lastRow="0" w:firstColumn="0" w:lastColumn="0" w:oddVBand="0" w:evenVBand="0" w:oddHBand="1" w:evenHBand="0" w:firstRowFirstColumn="0" w:firstRowLastColumn="0" w:lastRowFirstColumn="0" w:lastRowLastColumn="0"/>
+            </w:pPr>
+          </w:p>
+          <w:p>
+            <w:pPr>
+              <w:cnfStyle w:val="000000100000" w:firstRow="0" w:lastRow="0" w:firstColumn="0" w:lastColumn="0" w:oddVBand="0" w:evenVBand="0" w:oddHBand="1" w:evenHBand="0" w:firstRowFirstColumn="0" w:firstRowLastColumn="0" w:lastRowFirstColumn="0" w:lastRowLastColumn="0"/>
+            </w:pPr>
+          </w:p>
+          <w:p>
+            <w:pPr>
+              <w:cnfStyle w:val="000000100000" w:firstRow="0" w:lastRow="0" w:firstColumn="0" w:lastColumn="0" w:oddVBand="0" w:evenVBand="0" w:oddHBand="1" w:evenHBand="0" w:firstRowFirstColumn="0" w:firstRowLastColumn="0" w:lastRowFirstColumn="0" w:lastRowLastColumn="0"/>
+            </w:pPr>
+          </w:p>
+          <w:p>
+            <w:pPr>
+              <w:pStyle w:val="Lijstalinea"/>
+              <w:numPr>
+                <w:ilvl w:val="0"/>
+                <w:numId w:val="12"/>
+              </w:numPr>
+              <w:cnfStyle w:val="000000100000" w:firstRow="0" w:lastRow="0" w:firstColumn="0" w:lastColumn="0" w:oddVBand="0" w:evenVBand="0" w:oddHBand="1" w:evenHBand="0" w:firstRowFirstColumn="0" w:firstRowLastColumn="0" w:lastRowFirstColumn="0" w:lastRowLastColumn="0"/>
+            </w:pPr>
+            <w:r>
+              <w:lastRenderedPageBreak/>
+              <w:t>Acceptatietest maken waarin alle MUSTS van de Moscow naar voren komen. Moet op papier uitgeprint worden.</w:t>
+            </w:r>
+          </w:p>
+          <w:p>
+            <w:pPr>
+              <w:pStyle w:val="Lijstalinea"/>
+              <w:cnfStyle w:val="000000100000" w:firstRow="0" w:lastRow="0" w:firstColumn="0" w:lastColumn="0" w:oddVBand="0" w:evenVBand="0" w:oddHBand="1" w:evenHBand="0" w:firstRowFirstColumn="0" w:firstRowLastColumn="0" w:lastRowFirstColumn="0" w:lastRowLastColumn="0"/>
+            </w:pPr>
+          </w:p>
+          <w:p>
+            <w:pPr>
+              <w:pStyle w:val="Lijstalinea"/>
+              <w:numPr>
+                <w:ilvl w:val="0"/>
+                <w:numId w:val="12"/>
+              </w:numPr>
+              <w:cnfStyle w:val="000000100000" w:firstRow="0" w:lastRow="0" w:firstColumn="0" w:lastColumn="0" w:oddVBand="0" w:evenVBand="0" w:oddHBand="1" w:evenHBand="0" w:firstRowFirstColumn="0" w:firstRowLastColumn="0" w:lastRowFirstColumn="0" w:lastRowLastColumn="0"/>
+            </w:pPr>
+            <w:r>
+              <w:t>Evaluatie houden o</w:t>
+            </w:r>
+            <w:r>
+              <w:t>v</w:t>
+            </w:r>
+            <w:r>
+              <w:t>er het hele project, door tenminste 2 mensen.</w:t>
+            </w:r>
+          </w:p>
+          <w:p>
+            <w:pPr>
+              <w:pStyle w:val="Lijstalinea"/>
+              <w:numPr>
+                <w:ilvl w:val="0"/>
+                <w:numId w:val="12"/>
+              </w:numPr>
+              <w:cnfStyle w:val="000000100000" w:firstRow="0" w:lastRow="0" w:firstColumn="0" w:lastColumn="0" w:oddVBand="0" w:evenVBand="0" w:oddHBand="1" w:evenHBand="0" w:firstRowFirstColumn="0" w:firstRowLastColumn="0" w:lastRowFirstColumn="0" w:lastRowLastColumn="0"/>
+            </w:pPr>
+            <w:r>
+              <w:t xml:space="preserve">UFO object </w:t>
+            </w:r>
+            <w:r>
+              <w:t xml:space="preserve">die beweegt, schiet op de speler en kan crashen tegen </w:t>
+            </w:r>
+            <w:proofErr w:type="spellStart"/>
+            <w:r>
+              <w:t>astroids</w:t>
+            </w:r>
+            <w:proofErr w:type="spellEnd"/>
+            <w:r>
+              <w:t xml:space="preserve"> (waardoor de speler punten verliest).</w:t>
+            </w:r>
+          </w:p>
+          <w:p>
+            <w:pPr>
+              <w:pStyle w:val="Lijstalinea"/>
+              <w:numPr>
+                <w:ilvl w:val="0"/>
+                <w:numId w:val="12"/>
+              </w:numPr>
+              <w:cnfStyle w:val="000000100000" w:firstRow="0" w:lastRow="0" w:firstColumn="0" w:lastColumn="0" w:oddVBand="0" w:evenVBand="0" w:oddHBand="1" w:evenHBand="0" w:firstRowFirstColumn="0" w:firstRowLastColumn="0" w:lastRowFirstColumn="0" w:lastRowLastColumn="0"/>
+            </w:pPr>
+            <w:r>
+              <w:t>Checklist maken waarop alle documentatie instaat.</w:t>
+            </w:r>
+          </w:p>
+          <w:p>
+            <w:pPr>
+              <w:pStyle w:val="Lijstalinea"/>
+              <w:cnfStyle w:val="000000100000" w:firstRow="0" w:lastRow="0" w:firstColumn="0" w:lastColumn="0" w:oddVBand="0" w:evenVBand="0" w:oddHBand="1" w:evenHBand="0" w:firstRowFirstColumn="0" w:firstRowLastColumn="0" w:lastRowFirstColumn="0" w:lastRowLastColumn="0"/>
+            </w:pPr>
+          </w:p>
+          <w:p>
+            <w:pPr>
+              <w:pStyle w:val="Lijstalinea"/>
+              <w:numPr>
+                <w:ilvl w:val="0"/>
+                <w:numId w:val="12"/>
+              </w:numPr>
+              <w:cnfStyle w:val="000000100000" w:firstRow="0" w:lastRow="0" w:firstColumn="0" w:lastColumn="0" w:oddVBand="0" w:evenVBand="0" w:oddHBand="1" w:evenHBand="0" w:firstRowFirstColumn="0" w:firstRowLastColumn="0" w:lastRowFirstColumn="0" w:lastRowLastColumn="0"/>
+            </w:pPr>
+            <w:r>
+              <w:t>Controleer de documentatie met de checklist, afvinken. Als iets mist, moet dit maken veranderd worden in een oranje taak.</w:t>
+            </w:r>
+          </w:p>
+          <w:p>
+            <w:pPr>
+              <w:pStyle w:val="Lijstalinea"/>
+              <w:numPr>
+                <w:ilvl w:val="0"/>
+                <w:numId w:val="12"/>
+              </w:numPr>
+              <w:cnfStyle w:val="000000100000" w:firstRow="0" w:lastRow="0" w:firstColumn="0" w:lastColumn="0" w:oddVBand="0" w:evenVBand="0" w:oddHBand="1" w:evenHBand="0" w:firstRowFirstColumn="0" w:firstRowLastColumn="0" w:lastRowFirstColumn="0" w:lastRowLastColumn="0"/>
+            </w:pPr>
+            <w:r>
+              <w:t xml:space="preserve">Demo waarin nadat je </w:t>
+            </w:r>
+            <w:proofErr w:type="spellStart"/>
+            <w:r>
+              <w:t>ingame</w:t>
+            </w:r>
+            <w:proofErr w:type="spellEnd"/>
+            <w:r>
+              <w:t xml:space="preserve"> game over gaat, een </w:t>
+            </w:r>
+            <w:proofErr w:type="spellStart"/>
+            <w:r>
+              <w:t>Retry</w:t>
+            </w:r>
+            <w:proofErr w:type="spellEnd"/>
+            <w:r>
+              <w:t xml:space="preserve"> knop verschijnt. Deze knop laat je meteen een nieuw game starten, </w:t>
+            </w:r>
+            <w:proofErr w:type="spellStart"/>
+            <w:r>
+              <w:t>inplaats</w:t>
+            </w:r>
+            <w:proofErr w:type="spellEnd"/>
+            <w:r>
+              <w:t xml:space="preserve"> van terug naar menu en dan starten.</w:t>
+            </w:r>
+          </w:p>
+          <w:p>
+            <w:pPr>
+              <w:cnfStyle w:val="000000100000" w:firstRow="0" w:lastRow="0" w:firstColumn="0" w:lastColumn="0" w:oddVBand="0" w:evenVBand="0" w:oddHBand="1" w:evenHBand="0" w:firstRowFirstColumn="0" w:firstRowLastColumn="0" w:lastRowFirstColumn="0" w:lastRowLastColumn="0"/>
+            </w:pPr>
+          </w:p>
+          <w:p>
+            <w:pPr>
+              <w:cnfStyle w:val="000000100000" w:firstRow="0" w:lastRow="0" w:firstColumn="0" w:lastColumn="0" w:oddVBand="0" w:evenVBand="0" w:oddHBand="1" w:evenHBand="0" w:firstRowFirstColumn="0" w:firstRowLastColumn="0" w:lastRowFirstColumn="0" w:lastRowLastColumn="0"/>
+            </w:pPr>
+          </w:p>
+          <w:p>
+            <w:pPr>
+              <w:pStyle w:val="Lijstalinea"/>
+              <w:numPr>
+                <w:ilvl w:val="0"/>
+                <w:numId w:val="12"/>
+              </w:numPr>
+              <w:cnfStyle w:val="000000100000" w:firstRow="0" w:lastRow="0" w:firstColumn="0" w:lastColumn="0" w:oddVBand="0" w:evenVBand="0" w:oddHBand="1" w:evenHBand="0" w:firstRowFirstColumn="0" w:firstRowLastColumn="0" w:lastRowFirstColumn="0" w:lastRowLastColumn="0"/>
+            </w:pPr>
+            <w:r>
+              <w:t xml:space="preserve">Een demo met een options menu die je kunt bereiken vanuit het </w:t>
+            </w:r>
+            <w:proofErr w:type="spellStart"/>
+            <w:r>
+              <w:t>main</w:t>
+            </w:r>
+            <w:proofErr w:type="spellEnd"/>
+            <w:r>
+              <w:t xml:space="preserve"> menu. Hier kun je verschillende opties aanpassen: Resolutie, </w:t>
+            </w:r>
+            <w:proofErr w:type="spellStart"/>
+            <w:r>
+              <w:t>Vsync</w:t>
+            </w:r>
+            <w:proofErr w:type="spellEnd"/>
+            <w:r>
+              <w:t xml:space="preserve">, </w:t>
+            </w:r>
+            <w:proofErr w:type="spellStart"/>
+            <w:r>
+              <w:t>Quality</w:t>
+            </w:r>
+            <w:proofErr w:type="spellEnd"/>
+          </w:p>
+          <w:p>
+            <w:pPr>
+              <w:cnfStyle w:val="000000100000" w:firstRow="0" w:lastRow="0" w:firstColumn="0" w:lastColumn="0" w:oddVBand="0" w:evenVBand="0" w:oddHBand="1" w:evenHBand="0" w:firstRowFirstColumn="0" w:firstRowLastColumn="0" w:lastRowFirstColumn="0" w:lastRowLastColumn="0"/>
+            </w:pPr>
+          </w:p>
+          <w:p>
+            <w:pPr>
+              <w:cnfStyle w:val="000000100000" w:firstRow="0" w:lastRow="0" w:firstColumn="0" w:lastColumn="0" w:oddVBand="0" w:evenVBand="0" w:oddHBand="1" w:evenHBand="0" w:firstRowFirstColumn="0" w:firstRowLastColumn="0" w:lastRowFirstColumn="0" w:lastRowLastColumn="0"/>
+            </w:pPr>
+          </w:p>
+          <w:p>
+            <w:pPr>
+              <w:cnfStyle w:val="000000100000" w:firstRow="0" w:lastRow="0" w:firstColumn="0" w:lastColumn="0" w:oddVBand="0" w:evenVBand="0" w:oddHBand="1" w:evenHBand="0" w:firstRowFirstColumn="0" w:firstRowLastColumn="0" w:lastRowFirstColumn="0" w:lastRowLastColumn="0"/>
+            </w:pPr>
+          </w:p>
+          <w:p>
+            <w:pPr>
+              <w:pStyle w:val="Lijstalinea"/>
+              <w:numPr>
+                <w:ilvl w:val="0"/>
+                <w:numId w:val="12"/>
+              </w:numPr>
+              <w:cnfStyle w:val="000000100000" w:firstRow="0" w:lastRow="0" w:firstColumn="0" w:lastColumn="0" w:oddVBand="0" w:evenVBand="0" w:oddHBand="1" w:evenHBand="0" w:firstRowFirstColumn="0" w:firstRowLastColumn="0" w:lastRowFirstColumn="0" w:lastRowLastColumn="0"/>
+            </w:pPr>
+            <w:r>
+              <w:lastRenderedPageBreak/>
+              <w:t>Demo met een nette, gecentreerde high score list. In deze list moet je de top 10 kunnen zien en jouw naam kunnen toevoegen.</w:t>
+            </w:r>
+          </w:p>
+          <w:p>
+            <w:pPr>
+              <w:pStyle w:val="Lijstalinea"/>
+              <w:numPr>
+                <w:ilvl w:val="0"/>
+                <w:numId w:val="12"/>
+              </w:numPr>
+              <w:cnfStyle w:val="000000100000" w:firstRow="0" w:lastRow="0" w:firstColumn="0" w:lastColumn="0" w:oddVBand="0" w:evenVBand="0" w:oddHBand="1" w:evenHBand="0" w:firstRowFirstColumn="0" w:firstRowLastColumn="0" w:lastRowFirstColumn="0" w:lastRowLastColumn="0"/>
+            </w:pPr>
+            <w:r>
+              <w:t>De top 10 vullen met scores, zodat de speler al een uitdaging heeft om in te halen.</w:t>
+            </w:r>
+          </w:p>
+          <w:p>
+            <w:pPr>
+              <w:pStyle w:val="Lijstalinea"/>
+              <w:numPr>
+                <w:ilvl w:val="0"/>
+                <w:numId w:val="12"/>
+              </w:numPr>
+              <w:cnfStyle w:val="000000100000" w:firstRow="0" w:lastRow="0" w:firstColumn="0" w:lastColumn="0" w:oddVBand="0" w:evenVBand="0" w:oddHBand="1" w:evenHBand="0" w:firstRowFirstColumn="0" w:firstRowLastColumn="0" w:lastRowFirstColumn="0" w:lastRowLastColumn="0"/>
+            </w:pPr>
+            <w:r>
+              <w:t xml:space="preserve">Demo waarin de </w:t>
+            </w:r>
+            <w:proofErr w:type="spellStart"/>
+            <w:r>
+              <w:t>asteroids</w:t>
+            </w:r>
+            <w:proofErr w:type="spellEnd"/>
+            <w:r>
+              <w:t xml:space="preserve"> op de juiste manier splitsen: kleinere </w:t>
+            </w:r>
+            <w:proofErr w:type="spellStart"/>
+            <w:r>
+              <w:t>asteroids</w:t>
+            </w:r>
+            <w:proofErr w:type="spellEnd"/>
+            <w:r>
+              <w:t xml:space="preserve"> gaat random, maar blijven wel globaal dezelfde kant op gaan.</w:t>
+            </w:r>
+          </w:p>
+          <w:p>
+            <w:pPr>
+              <w:cnfStyle w:val="000000100000" w:firstRow="0" w:lastRow="0" w:firstColumn="0" w:lastColumn="0" w:oddVBand="0" w:evenVBand="0" w:oddHBand="1" w:evenHBand="0" w:firstRowFirstColumn="0" w:firstRowLastColumn="0" w:lastRowFirstColumn="0" w:lastRowLastColumn="0"/>
+            </w:pPr>
+          </w:p>
+          <w:p>
+            <w:pPr>
+              <w:cnfStyle w:val="000000100000" w:firstRow="0" w:lastRow="0" w:firstColumn="0" w:lastColumn="0" w:oddVBand="0" w:evenVBand="0" w:oddHBand="1" w:evenHBand="0" w:firstRowFirstColumn="0" w:firstRowLastColumn="0" w:lastRowFirstColumn="0" w:lastRowLastColumn="0"/>
+            </w:pPr>
+          </w:p>
+          <w:p>
+            <w:pPr>
+              <w:cnfStyle w:val="000000100000" w:firstRow="0" w:lastRow="0" w:firstColumn="0" w:lastColumn="0" w:oddVBand="0" w:evenVBand="0" w:oddHBand="1" w:evenHBand="0" w:firstRowFirstColumn="0" w:firstRowLastColumn="0" w:lastRowFirstColumn="0" w:lastRowLastColumn="0"/>
+            </w:pPr>
+          </w:p>
+          <w:p>
+            <w:pPr>
+              <w:pStyle w:val="Lijstalinea"/>
+              <w:numPr>
+                <w:ilvl w:val="0"/>
+                <w:numId w:val="12"/>
+              </w:numPr>
+              <w:cnfStyle w:val="000000100000" w:firstRow="0" w:lastRow="0" w:firstColumn="0" w:lastColumn="0" w:oddVBand="0" w:evenVBand="0" w:oddHBand="1" w:evenHBand="0" w:firstRowFirstColumn="0" w:firstRowLastColumn="0" w:lastRowFirstColumn="0" w:lastRowLastColumn="0"/>
+            </w:pPr>
+            <w:r>
+              <w:t>Documentatie maken voor een test waarmee je kan testen of het spel eerlijk is.</w:t>
+            </w:r>
+          </w:p>
+          <w:p>
+            <w:pPr>
+              <w:pStyle w:val="Lijstalinea"/>
+              <w:numPr>
+                <w:ilvl w:val="0"/>
+                <w:numId w:val="12"/>
+              </w:numPr>
+              <w:cnfStyle w:val="000000100000" w:firstRow="0" w:lastRow="0" w:firstColumn="0" w:lastColumn="0" w:oddVBand="0" w:evenVBand="0" w:oddHBand="1" w:evenHBand="0" w:firstRowFirstColumn="0" w:firstRowLastColumn="0" w:lastRowFirstColumn="0" w:lastRowLastColumn="0"/>
+            </w:pPr>
+            <w:r>
+              <w:t xml:space="preserve">Test laten uitvoeren door 3 verschillende mensen, op papier </w:t>
+            </w:r>
+            <w:r>
+              <w:t>uitgeschreven</w:t>
+            </w:r>
+            <w:r>
+              <w:t>.</w:t>
+            </w:r>
+          </w:p>
+          <w:p>
+            <w:pPr>
+              <w:pStyle w:val="Lijstalinea"/>
+              <w:cnfStyle w:val="000000100000" w:firstRow="0" w:lastRow="0" w:firstColumn="0" w:lastColumn="0" w:oddVBand="0" w:evenVBand="0" w:oddHBand="1" w:evenHBand="0" w:firstRowFirstColumn="0" w:firstRowLastColumn="0" w:lastRowFirstColumn="0" w:lastRowLastColumn="0"/>
+            </w:pPr>
+          </w:p>
+          <w:p>
+            <w:pPr>
+              <w:pStyle w:val="Lijstalinea"/>
+              <w:numPr>
+                <w:ilvl w:val="0"/>
+                <w:numId w:val="12"/>
+              </w:numPr>
+              <w:cnfStyle w:val="000000100000" w:firstRow="0" w:lastRow="0" w:firstColumn="0" w:lastColumn="0" w:oddVBand="0" w:evenVBand="0" w:oddHBand="1" w:evenHBand="0" w:firstRowFirstColumn="0" w:firstRowLastColumn="0" w:lastRowFirstColumn="0" w:lastRowLastColumn="0"/>
+            </w:pPr>
+            <w:r>
+              <w:t>Documentatie maken voor een test</w:t>
+            </w:r>
+            <w:r>
+              <w:t xml:space="preserve"> waarmee je kan testen of het spel wel genoeg uitdaging heeft.</w:t>
+            </w:r>
+          </w:p>
+          <w:p>
+            <w:pPr>
+              <w:pStyle w:val="Lijstalinea"/>
+              <w:numPr>
+                <w:ilvl w:val="0"/>
+                <w:numId w:val="12"/>
+              </w:numPr>
+              <w:cnfStyle w:val="000000100000" w:firstRow="0" w:lastRow="0" w:firstColumn="0" w:lastColumn="0" w:oddVBand="0" w:evenVBand="0" w:oddHBand="1" w:evenHBand="0" w:firstRowFirstColumn="0" w:firstRowLastColumn="0" w:lastRowFirstColumn="0" w:lastRowLastColumn="0"/>
+            </w:pPr>
+            <w:r>
+              <w:t xml:space="preserve">Test laten uitvoeren door 3 verschillende mensen, op papier </w:t>
+            </w:r>
+            <w:r>
+              <w:t>uitgeschreven</w:t>
+            </w:r>
+            <w:r>
+              <w:t>.</w:t>
+            </w:r>
+          </w:p>
+          <w:p>
+            <w:pPr>
+              <w:pStyle w:val="Lijstalinea"/>
+              <w:numPr>
+                <w:ilvl w:val="0"/>
+                <w:numId w:val="12"/>
+              </w:numPr>
+              <w:cnfStyle w:val="000000100000" w:firstRow="0" w:lastRow="0" w:firstColumn="0" w:lastColumn="0" w:oddVBand="0" w:evenVBand="0" w:oddHBand="1" w:evenHBand="0" w:firstRowFirstColumn="0" w:firstRowLastColumn="0" w:lastRowFirstColumn="0" w:lastRowLastColumn="0"/>
+            </w:pPr>
+            <w:r>
+              <w:t xml:space="preserve">Definition of </w:t>
+            </w:r>
+            <w:proofErr w:type="spellStart"/>
+            <w:r>
+              <w:t>Done</w:t>
+            </w:r>
+            <w:proofErr w:type="spellEnd"/>
+            <w:r>
+              <w:t xml:space="preserve"> bijwerken voor huidige sprint. Hierin komen de eisen te staan waaraan een taak moet voldoen voordat het “</w:t>
+            </w:r>
+            <w:proofErr w:type="spellStart"/>
+            <w:r>
+              <w:t>Done</w:t>
+            </w:r>
+            <w:proofErr w:type="spellEnd"/>
+            <w:r>
+              <w:t>” is.</w:t>
+            </w:r>
+          </w:p>
+          <w:p>
+            <w:pPr>
+              <w:cnfStyle w:val="000000100000" w:firstRow="0" w:lastRow="0" w:firstColumn="0" w:lastColumn="0" w:oddVBand="0" w:evenVBand="0" w:oddHBand="1" w:evenHBand="0" w:firstRowFirstColumn="0" w:firstRowLastColumn="0" w:lastRowFirstColumn="0" w:lastRowLastColumn="0"/>
+            </w:pPr>
+          </w:p>
+          <w:p>
+            <w:pPr>
+              <w:cnfStyle w:val="000000100000" w:firstRow="0" w:lastRow="0" w:firstColumn="0" w:lastColumn="0" w:oddVBand="0" w:evenVBand="0" w:oddHBand="1" w:evenHBand="0" w:firstRowFirstColumn="0" w:firstRowLastColumn="0" w:lastRowFirstColumn="0" w:lastRowLastColumn="0"/>
+            </w:pPr>
+          </w:p>
+          <w:p>
+            <w:pPr>
+              <w:pStyle w:val="Lijstalinea"/>
+              <w:numPr>
+                <w:ilvl w:val="0"/>
+                <w:numId w:val="12"/>
+              </w:numPr>
+              <w:cnfStyle w:val="000000100000" w:firstRow="0" w:lastRow="0" w:firstColumn="0" w:lastColumn="0" w:oddVBand="0" w:evenVBand="0" w:oddHBand="1" w:evenHBand="0" w:firstRowFirstColumn="0" w:firstRowLastColumn="0" w:lastRowFirstColumn="0" w:lastRowLastColumn="0"/>
+            </w:pPr>
+            <w:proofErr w:type="spellStart"/>
+            <w:r>
+              <w:lastRenderedPageBreak/>
+              <w:t>Ingame</w:t>
+            </w:r>
+            <w:proofErr w:type="spellEnd"/>
+            <w:r>
+              <w:t xml:space="preserve"> demo waarin de volgende </w:t>
+            </w:r>
+            <w:proofErr w:type="spellStart"/>
+            <w:r>
+              <w:t>controls</w:t>
+            </w:r>
+            <w:proofErr w:type="spellEnd"/>
+            <w:r>
+              <w:t xml:space="preserve"> werken: Menu bewegen, menu selecteren, (options) menu terug gaan, </w:t>
+            </w:r>
+            <w:proofErr w:type="spellStart"/>
+            <w:r>
+              <w:t>ingame</w:t>
+            </w:r>
+            <w:proofErr w:type="spellEnd"/>
+            <w:r>
+              <w:t xml:space="preserve"> draaien, </w:t>
+            </w:r>
+            <w:proofErr w:type="spellStart"/>
+            <w:r>
+              <w:t>ingame</w:t>
+            </w:r>
+            <w:proofErr w:type="spellEnd"/>
+            <w:r>
+              <w:t xml:space="preserve"> bewegen (vooruit gaan), </w:t>
+            </w:r>
+            <w:proofErr w:type="spellStart"/>
+            <w:r>
+              <w:t>ingame</w:t>
+            </w:r>
+            <w:proofErr w:type="spellEnd"/>
+            <w:r>
+              <w:t xml:space="preserve"> schieten. (Met beide toetsenbord en controller)</w:t>
+            </w:r>
+          </w:p>
+          <w:p>
+            <w:pPr>
+              <w:pStyle w:val="Lijstalinea"/>
+              <w:numPr>
+                <w:ilvl w:val="0"/>
+                <w:numId w:val="12"/>
+              </w:numPr>
+              <w:cnfStyle w:val="000000100000" w:firstRow="0" w:lastRow="0" w:firstColumn="0" w:lastColumn="0" w:oddVBand="0" w:evenVBand="0" w:oddHBand="1" w:evenHBand="0" w:firstRowFirstColumn="0" w:firstRowLastColumn="0" w:lastRowFirstColumn="0" w:lastRowLastColumn="0"/>
+            </w:pPr>
+            <w:r>
+              <w:t xml:space="preserve">Documentatie maken voor een test waarmee je kan testen of </w:t>
+            </w:r>
+            <w:r>
+              <w:t xml:space="preserve">de </w:t>
+            </w:r>
+            <w:proofErr w:type="spellStart"/>
+            <w:r>
+              <w:t>controls</w:t>
+            </w:r>
+            <w:proofErr w:type="spellEnd"/>
+            <w:r>
+              <w:t xml:space="preserve"> van het spel werken.</w:t>
+            </w:r>
+          </w:p>
+          <w:p>
+            <w:pPr>
+              <w:pStyle w:val="Lijstalinea"/>
+              <w:numPr>
+                <w:ilvl w:val="0"/>
+                <w:numId w:val="12"/>
+              </w:numPr>
+              <w:cnfStyle w:val="000000100000" w:firstRow="0" w:lastRow="0" w:firstColumn="0" w:lastColumn="0" w:oddVBand="0" w:evenVBand="0" w:oddHBand="1" w:evenHBand="0" w:firstRowFirstColumn="0" w:firstRowLastColumn="0" w:lastRowFirstColumn="0" w:lastRowLastColumn="0"/>
+            </w:pPr>
+            <w:r>
+              <w:t xml:space="preserve">Test laten uitvoeren door 3 verschillende mensen, op papier </w:t>
+            </w:r>
+            <w:r>
+              <w:t>uitgeschreven</w:t>
+            </w:r>
+            <w:r>
+              <w:t>.</w:t>
+            </w:r>
+          </w:p>
+          <w:p>
+            <w:pPr>
+              <w:pStyle w:val="Lijstalinea"/>
+              <w:numPr>
+                <w:ilvl w:val="0"/>
+                <w:numId w:val="12"/>
+              </w:numPr>
+              <w:cnfStyle w:val="000000100000" w:firstRow="0" w:lastRow="0" w:firstColumn="0" w:lastColumn="0" w:oddVBand="0" w:evenVBand="0" w:oddHBand="1" w:evenHBand="0" w:firstRowFirstColumn="0" w:firstRowLastColumn="0" w:lastRowFirstColumn="0" w:lastRowLastColumn="0"/>
+            </w:pPr>
+            <w:r>
+              <w:t>Documentatie maken voor een test waarmee je kan testen hoe de ervaring van de gebruiker is.</w:t>
+            </w:r>
+          </w:p>
+          <w:p>
+            <w:pPr>
+              <w:pStyle w:val="Lijstalinea"/>
+              <w:numPr>
+                <w:ilvl w:val="0"/>
+                <w:numId w:val="12"/>
+              </w:numPr>
+              <w:cnfStyle w:val="000000100000" w:firstRow="0" w:lastRow="0" w:firstColumn="0" w:lastColumn="0" w:oddVBand="0" w:evenVBand="0" w:oddHBand="1" w:evenHBand="0" w:firstRowFirstColumn="0" w:firstRowLastColumn="0" w:lastRowFirstColumn="0" w:lastRowLastColumn="0"/>
+            </w:pPr>
+            <w:r>
+              <w:t>Test laten uitvoeren door 3 verschillende mensen, op papier uitgeschreven.</w:t>
+            </w:r>
+          </w:p>
+          <w:p>
+            <w:pPr>
+              <w:cnfStyle w:val="000000100000" w:firstRow="0" w:lastRow="0" w:firstColumn="0" w:lastColumn="0" w:oddVBand="0" w:evenVBand="0" w:oddHBand="1" w:evenHBand="0" w:firstRowFirstColumn="0" w:firstRowLastColumn="0" w:lastRowFirstColumn="0" w:lastRowLastColumn="0"/>
+            </w:pPr>
+          </w:p>
+          <w:p>
+            <w:pPr>
+              <w:pStyle w:val="Lijstalinea"/>
+              <w:numPr>
+                <w:ilvl w:val="0"/>
+                <w:numId w:val="12"/>
+              </w:numPr>
+              <w:cnfStyle w:val="000000100000" w:firstRow="0" w:lastRow="0" w:firstColumn="0" w:lastColumn="0" w:oddVBand="0" w:evenVBand="0" w:oddHBand="1" w:evenHBand="0" w:firstRowFirstColumn="0" w:firstRowLastColumn="0" w:lastRowFirstColumn="0" w:lastRowLastColumn="0"/>
+            </w:pPr>
+            <w:r>
+              <w:t>Documentatie maken voor een test waarmee de uitvoerder bugs kan vinden. Bugs die gevonden zijn moeten bijgewerkt worden voor de volgende tester.</w:t>
+            </w:r>
+          </w:p>
+          <w:p>
+            <w:pPr>
+              <w:pStyle w:val="Lijstalinea"/>
+              <w:numPr>
+                <w:ilvl w:val="0"/>
+                <w:numId w:val="12"/>
+              </w:numPr>
+              <w:cnfStyle w:val="000000100000" w:firstRow="0" w:lastRow="0" w:firstColumn="0" w:lastColumn="0" w:oddVBand="0" w:evenVBand="0" w:oddHBand="1" w:evenHBand="0" w:firstRowFirstColumn="0" w:firstRowLastColumn="0" w:lastRowFirstColumn="0" w:lastRowLastColumn="0"/>
+            </w:pPr>
+            <w:r>
+              <w:t>Test laten uitvoeren door 3 verschillende mensen, op papier uitgeschreven.</w:t>
+            </w:r>
+          </w:p>
+          <w:p>
+            <w:pPr>
+              <w:pStyle w:val="Lijstalinea"/>
+              <w:numPr>
+                <w:ilvl w:val="0"/>
+                <w:numId w:val="12"/>
+              </w:numPr>
+              <w:cnfStyle w:val="000000100000" w:firstRow="0" w:lastRow="0" w:firstColumn="0" w:lastColumn="0" w:oddVBand="0" w:evenVBand="0" w:oddHBand="1" w:evenHBand="0" w:firstRowFirstColumn="0" w:firstRowLastColumn="0" w:lastRowFirstColumn="0" w:lastRowLastColumn="0"/>
+            </w:pPr>
+            <w:r>
+              <w:t>Met de resultaten van alle testen, het volledig programma verbeteren</w:t>
+            </w:r>
+            <w:r>
+              <w:t>. Deze aanpassingen moet eerst besproken worden.</w:t>
+            </w:r>
+          </w:p>
+          <w:p>
+            <w:pPr>
+              <w:pStyle w:val="Lijstalinea"/>
+              <w:numPr>
+                <w:ilvl w:val="0"/>
+                <w:numId w:val="12"/>
+              </w:numPr>
+              <w:cnfStyle w:val="000000100000" w:firstRow="0" w:lastRow="0" w:firstColumn="0" w:lastColumn="0" w:oddVBand="0" w:evenVBand="0" w:oddHBand="1" w:evenHBand="0" w:firstRowFirstColumn="0" w:firstRowLastColumn="0" w:lastRowFirstColumn="0" w:lastRowLastColumn="0"/>
+            </w:pPr>
+            <w:r>
+              <w:lastRenderedPageBreak/>
+              <w:t>Volledig programma testen. Door 2 mensen. Corrigeren indien nodig.</w:t>
+            </w:r>
+          </w:p>
+          <w:p>
+            <w:pPr>
+              <w:cnfStyle w:val="000000100000" w:firstRow="0" w:lastRow="0" w:firstColumn="0" w:lastColumn="0" w:oddVBand="0" w:evenVBand="0" w:oddHBand="1" w:evenHBand="0" w:firstRowFirstColumn="0" w:firstRowLastColumn="0" w:lastRowFirstColumn="0" w:lastRowLastColumn="0"/>
+            </w:pPr>
+          </w:p>
+          <w:p>
+            <w:pPr>
+              <w:pStyle w:val="Lijstalinea"/>
+              <w:numPr>
+                <w:ilvl w:val="0"/>
+                <w:numId w:val="12"/>
+              </w:numPr>
+              <w:cnfStyle w:val="000000100000" w:firstRow="0" w:lastRow="0" w:firstColumn="0" w:lastColumn="0" w:oddVBand="0" w:evenVBand="0" w:oddHBand="1" w:evenHBand="0" w:firstRowFirstColumn="0" w:firstRowLastColumn="0" w:lastRowFirstColumn="0" w:lastRowLastColumn="0"/>
+            </w:pPr>
+            <w:r>
+              <w:t>Documentatie maken waarin alle functies van het spel getest worden.</w:t>
+            </w:r>
+          </w:p>
+          <w:p>
+            <w:pPr>
+              <w:pStyle w:val="Lijstalinea"/>
+              <w:numPr>
+                <w:ilvl w:val="0"/>
+                <w:numId w:val="12"/>
+              </w:numPr>
+              <w:cnfStyle w:val="000000100000" w:firstRow="0" w:lastRow="0" w:firstColumn="0" w:lastColumn="0" w:oddVBand="0" w:evenVBand="0" w:oddHBand="1" w:evenHBand="0" w:firstRowFirstColumn="0" w:firstRowLastColumn="0" w:lastRowFirstColumn="0" w:lastRowLastColumn="0"/>
+            </w:pPr>
+            <w:r>
+              <w:t>Test laten uitvoeren door 3 verschillende mensen, op papier uitgeschreven.</w:t>
+            </w:r>
+          </w:p>
+          <w:p>
+            <w:pPr>
+              <w:pStyle w:val="Lijstalinea"/>
+              <w:numPr>
+                <w:ilvl w:val="0"/>
+                <w:numId w:val="12"/>
+              </w:numPr>
+              <w:cnfStyle w:val="000000100000" w:firstRow="0" w:lastRow="0" w:firstColumn="0" w:lastColumn="0" w:oddVBand="0" w:evenVBand="0" w:oddHBand="1" w:evenHBand="0" w:firstRowFirstColumn="0" w:firstRowLastColumn="0" w:lastRowFirstColumn="0" w:lastRowLastColumn="0"/>
+            </w:pPr>
+            <w:r>
+              <w:t xml:space="preserve">Effect voor het breken van een object maken of vinden. Dit kan een simpele animatie zijn of een </w:t>
+            </w:r>
+            <w:proofErr w:type="spellStart"/>
+            <w:r>
+              <w:t>sprite</w:t>
+            </w:r>
+            <w:proofErr w:type="spellEnd"/>
+            <w:r>
+              <w:t>.</w:t>
+            </w:r>
+          </w:p>
+          <w:p>
+            <w:pPr>
+              <w:pStyle w:val="Lijstalinea"/>
+              <w:numPr>
+                <w:ilvl w:val="0"/>
+                <w:numId w:val="12"/>
+              </w:numPr>
+              <w:cnfStyle w:val="000000100000" w:firstRow="0" w:lastRow="0" w:firstColumn="0" w:lastColumn="0" w:oddVBand="0" w:evenVBand="0" w:oddHBand="1" w:evenHBand="0" w:firstRowFirstColumn="0" w:firstRowLastColumn="0" w:lastRowFirstColumn="0" w:lastRowLastColumn="0"/>
+            </w:pPr>
+            <w:r>
+              <w:t>Gevonden of gemaakte effect in een demo implementeren.</w:t>
+            </w:r>
+          </w:p>
+          <w:p>
+            <w:pPr>
+              <w:cnfStyle w:val="000000100000" w:firstRow="0" w:lastRow="0" w:firstColumn="0" w:lastColumn="0" w:oddVBand="0" w:evenVBand="0" w:oddHBand="1" w:evenHBand="0" w:firstRowFirstColumn="0" w:firstRowLastColumn="0" w:lastRowFirstColumn="0" w:lastRowLastColumn="0"/>
+            </w:pPr>
+          </w:p>
+          <w:p>
+            <w:pPr>
+              <w:pStyle w:val="Lijstalinea"/>
+              <w:numPr>
+                <w:ilvl w:val="0"/>
+                <w:numId w:val="12"/>
+              </w:numPr>
+              <w:cnfStyle w:val="000000100000" w:firstRow="0" w:lastRow="0" w:firstColumn="0" w:lastColumn="0" w:oddVBand="0" w:evenVBand="0" w:oddHBand="1" w:evenHBand="0" w:firstRowFirstColumn="0" w:firstRowLastColumn="0" w:lastRowFirstColumn="0" w:lastRowLastColumn="0"/>
+            </w:pPr>
+            <w:r>
+              <w:t xml:space="preserve">Effect voor het breken van de </w:t>
+            </w:r>
+            <w:proofErr w:type="spellStart"/>
+            <w:r>
+              <w:t>player</w:t>
+            </w:r>
+            <w:proofErr w:type="spellEnd"/>
+            <w:r>
+              <w:t xml:space="preserve"> maken of vinden. Dit kan een simpele animatie zijn of een </w:t>
+            </w:r>
+            <w:proofErr w:type="spellStart"/>
+            <w:r>
+              <w:t>sprite</w:t>
+            </w:r>
+            <w:proofErr w:type="spellEnd"/>
+            <w:r>
+              <w:t>.</w:t>
+            </w:r>
+          </w:p>
+          <w:p>
+            <w:pPr>
+              <w:pStyle w:val="Lijstalinea"/>
+              <w:numPr>
+                <w:ilvl w:val="0"/>
+                <w:numId w:val="12"/>
+              </w:numPr>
+              <w:cnfStyle w:val="000000100000" w:firstRow="0" w:lastRow="0" w:firstColumn="0" w:lastColumn="0" w:oddVBand="0" w:evenVBand="0" w:oddHBand="1" w:evenHBand="0" w:firstRowFirstColumn="0" w:firstRowLastColumn="0" w:lastRowFirstColumn="0" w:lastRowLastColumn="0"/>
+            </w:pPr>
+            <w:r>
+              <w:t>Gevonden of gemaakte effect in een demo implementeren.</w:t>
+            </w:r>
+          </w:p>
+          <w:p>
+            <w:pPr>
+              <w:pStyle w:val="Lijstalinea"/>
+              <w:numPr>
+                <w:ilvl w:val="0"/>
+                <w:numId w:val="12"/>
+              </w:numPr>
+              <w:cnfStyle w:val="000000100000" w:firstRow="0" w:lastRow="0" w:firstColumn="0" w:lastColumn="0" w:oddVBand="0" w:evenVBand="0" w:oddHBand="1" w:evenHBand="0" w:firstRowFirstColumn="0" w:firstRowLastColumn="0" w:lastRowFirstColumn="0" w:lastRowLastColumn="0"/>
+            </w:pPr>
+            <w:r>
+              <w:t xml:space="preserve">De volgende </w:t>
+            </w:r>
+            <w:proofErr w:type="spellStart"/>
+            <w:r>
+              <w:t>controls</w:t>
+            </w:r>
+            <w:proofErr w:type="spellEnd"/>
+            <w:r>
+              <w:t xml:space="preserve"> gebruikelijk maken met toetsenbord: </w:t>
+            </w:r>
+            <w:r>
+              <w:t xml:space="preserve">Menu bewegen, menu selecteren, (options) menu terug gaan, </w:t>
+            </w:r>
+            <w:proofErr w:type="spellStart"/>
+            <w:r>
+              <w:t>ingame</w:t>
+            </w:r>
+            <w:proofErr w:type="spellEnd"/>
+            <w:r>
+              <w:t xml:space="preserve"> draaien, </w:t>
+            </w:r>
+            <w:proofErr w:type="spellStart"/>
+            <w:r>
+              <w:t>ingame</w:t>
+            </w:r>
+            <w:proofErr w:type="spellEnd"/>
+            <w:r>
+              <w:t xml:space="preserve"> bewegen (vooruit gaan), </w:t>
+            </w:r>
+            <w:proofErr w:type="spellStart"/>
+            <w:r>
+              <w:t>ingame</w:t>
+            </w:r>
+            <w:proofErr w:type="spellEnd"/>
+            <w:r>
+              <w:t xml:space="preserve"> schieten</w:t>
+            </w:r>
+            <w:r>
+              <w:t>.</w:t>
+            </w:r>
+          </w:p>
+          <w:p>
+            <w:pPr>
+              <w:cnfStyle w:val="000000100000" w:firstRow="0" w:lastRow="0" w:firstColumn="0" w:lastColumn="0" w:oddVBand="0" w:evenVBand="0" w:oddHBand="1" w:evenHBand="0" w:firstRowFirstColumn="0" w:firstRowLastColumn="0" w:lastRowFirstColumn="0" w:lastRowLastColumn="0"/>
+            </w:pPr>
+          </w:p>
+          <w:p>
+            <w:pPr>
+              <w:cnfStyle w:val="000000100000" w:firstRow="0" w:lastRow="0" w:firstColumn="0" w:lastColumn="0" w:oddVBand="0" w:evenVBand="0" w:oddHBand="1" w:evenHBand="0" w:firstRowFirstColumn="0" w:firstRowLastColumn="0" w:lastRowFirstColumn="0" w:lastRowLastColumn="0"/>
+            </w:pPr>
+          </w:p>
+          <w:p>
+            <w:pPr>
+              <w:pStyle w:val="Lijstalinea"/>
+              <w:numPr>
+                <w:ilvl w:val="0"/>
+                <w:numId w:val="12"/>
+              </w:numPr>
+              <w:cnfStyle w:val="000000100000" w:firstRow="0" w:lastRow="0" w:firstColumn="0" w:lastColumn="0" w:oddVBand="0" w:evenVBand="0" w:oddHBand="1" w:evenHBand="0" w:firstRowFirstColumn="0" w:firstRowLastColumn="0" w:lastRowFirstColumn="0" w:lastRowLastColumn="0"/>
+            </w:pPr>
+            <w:r>
+              <w:t>Xbox controller verbonden met computer/laptop.</w:t>
+            </w:r>
+          </w:p>
+          <w:p>
+            <w:pPr>
+              <w:cnfStyle w:val="000000100000" w:firstRow="0" w:lastRow="0" w:firstColumn="0" w:lastColumn="0" w:oddVBand="0" w:evenVBand="0" w:oddHBand="1" w:evenHBand="0" w:firstRowFirstColumn="0" w:firstRowLastColumn="0" w:lastRowFirstColumn="0" w:lastRowLastColumn="0"/>
+            </w:pPr>
+          </w:p>
+          <w:p>
+            <w:pPr>
+              <w:cnfStyle w:val="000000100000" w:firstRow="0" w:lastRow="0" w:firstColumn="0" w:lastColumn="0" w:oddVBand="0" w:evenVBand="0" w:oddHBand="1" w:evenHBand="0" w:firstRowFirstColumn="0" w:firstRowLastColumn="0" w:lastRowFirstColumn="0" w:lastRowLastColumn="0"/>
+            </w:pPr>
+          </w:p>
+          <w:p>
+            <w:pPr>
+              <w:cnfStyle w:val="000000100000" w:firstRow="0" w:lastRow="0" w:firstColumn="0" w:lastColumn="0" w:oddVBand="0" w:evenVBand="0" w:oddHBand="1" w:evenHBand="0" w:firstRowFirstColumn="0" w:firstRowLastColumn="0" w:lastRowFirstColumn="0" w:lastRowLastColumn="0"/>
+            </w:pPr>
+          </w:p>
+          <w:p>
+            <w:pPr>
+              <w:cnfStyle w:val="000000100000" w:firstRow="0" w:lastRow="0" w:firstColumn="0" w:lastColumn="0" w:oddVBand="0" w:evenVBand="0" w:oddHBand="1" w:evenHBand="0" w:firstRowFirstColumn="0" w:firstRowLastColumn="0" w:lastRowFirstColumn="0" w:lastRowLastColumn="0"/>
+            </w:pPr>
+          </w:p>
+          <w:p>
+            <w:pPr>
+              <w:cnfStyle w:val="000000100000" w:firstRow="0" w:lastRow="0" w:firstColumn="0" w:lastColumn="0" w:oddVBand="0" w:evenVBand="0" w:oddHBand="1" w:evenHBand="0" w:firstRowFirstColumn="0" w:firstRowLastColumn="0" w:lastRowFirstColumn="0" w:lastRowLastColumn="0"/>
+            </w:pPr>
+          </w:p>
+          <w:p>
+            <w:pPr>
+              <w:pStyle w:val="Lijstalinea"/>
+              <w:numPr>
+                <w:ilvl w:val="0"/>
+                <w:numId w:val="12"/>
+              </w:numPr>
+              <w:cnfStyle w:val="000000100000" w:firstRow="0" w:lastRow="0" w:firstColumn="0" w:lastColumn="0" w:oddVBand="0" w:evenVBand="0" w:oddHBand="1" w:evenHBand="0" w:firstRowFirstColumn="0" w:firstRowLastColumn="0" w:lastRowFirstColumn="0" w:lastRowLastColumn="0"/>
+            </w:pPr>
+            <w:r>
+              <w:lastRenderedPageBreak/>
+              <w:t xml:space="preserve">De volgende </w:t>
+            </w:r>
+            <w:proofErr w:type="spellStart"/>
+            <w:r>
+              <w:t>controls</w:t>
+            </w:r>
+            <w:proofErr w:type="spellEnd"/>
+            <w:r>
+              <w:t xml:space="preserve"> gebruikelijk maken met </w:t>
+            </w:r>
+            <w:r>
+              <w:t>Xbox controller</w:t>
+            </w:r>
+            <w:r>
+              <w:t xml:space="preserve">: Menu bewegen, menu selecteren, (options) menu terug gaan, </w:t>
+            </w:r>
+            <w:proofErr w:type="spellStart"/>
+            <w:r>
+              <w:t>ingame</w:t>
+            </w:r>
+            <w:proofErr w:type="spellEnd"/>
+            <w:r>
+              <w:t xml:space="preserve"> draaien, </w:t>
+            </w:r>
+            <w:proofErr w:type="spellStart"/>
+            <w:r>
+              <w:t>ingame</w:t>
+            </w:r>
+            <w:proofErr w:type="spellEnd"/>
+            <w:r>
+              <w:t xml:space="preserve"> bewegen (vooruit gaan), </w:t>
+            </w:r>
+            <w:proofErr w:type="spellStart"/>
+            <w:r>
+              <w:t>ingame</w:t>
+            </w:r>
+            <w:proofErr w:type="spellEnd"/>
+            <w:r>
+              <w:t xml:space="preserve"> schieten.</w:t>
+            </w:r>
+          </w:p>
+          <w:p>
+            <w:pPr>
+              <w:pStyle w:val="Lijstalinea"/>
+              <w:cnfStyle w:val="000000100000" w:firstRow="0" w:lastRow="0" w:firstColumn="0" w:lastColumn="0" w:oddVBand="0" w:evenVBand="0" w:oddHBand="1" w:evenHBand="0" w:firstRowFirstColumn="0" w:firstRowLastColumn="0" w:lastRowFirstColumn="0" w:lastRowLastColumn="0"/>
+            </w:pPr>
+          </w:p>
+          <w:p>
+            <w:pPr>
+              <w:pStyle w:val="Lijstalinea"/>
+              <w:numPr>
+                <w:ilvl w:val="0"/>
+                <w:numId w:val="12"/>
+              </w:numPr>
+              <w:cnfStyle w:val="000000100000" w:firstRow="0" w:lastRow="0" w:firstColumn="0" w:lastColumn="0" w:oddVBand="0" w:evenVBand="0" w:oddHBand="1" w:evenHBand="0" w:firstRowFirstColumn="0" w:firstRowLastColumn="0" w:lastRowFirstColumn="0" w:lastRowLastColumn="0"/>
+            </w:pPr>
+            <w:r>
+              <w:t>Demo waarin je kan zien dat de input van de Xbox controller werkt.</w:t>
+            </w:r>
+          </w:p>
+          <w:p>
+            <w:pPr>
+              <w:pStyle w:val="Lijstalinea"/>
+              <w:cnfStyle w:val="000000100000" w:firstRow="0" w:lastRow="0" w:firstColumn="0" w:lastColumn="0" w:oddVBand="0" w:evenVBand="0" w:oddHBand="1" w:evenHBand="0" w:firstRowFirstColumn="0" w:firstRowLastColumn="0" w:lastRowFirstColumn="0" w:lastRowLastColumn="0"/>
+            </w:pPr>
+          </w:p>
+          <w:p>
+            <w:pPr>
+              <w:cnfStyle w:val="000000100000" w:firstRow="0" w:lastRow="0" w:firstColumn="0" w:lastColumn="0" w:oddVBand="0" w:evenVBand="0" w:oddHBand="1" w:evenHBand="0" w:firstRowFirstColumn="0" w:firstRowLastColumn="0" w:lastRowFirstColumn="0" w:lastRowLastColumn="0"/>
+            </w:pPr>
+          </w:p>
+          <w:p>
+            <w:pPr>
+              <w:cnfStyle w:val="000000100000" w:firstRow="0" w:lastRow="0" w:firstColumn="0" w:lastColumn="0" w:oddVBand="0" w:evenVBand="0" w:oddHBand="1" w:evenHBand="0" w:firstRowFirstColumn="0" w:firstRowLastColumn="0" w:lastRowFirstColumn="0" w:lastRowLastColumn="0"/>
+            </w:pPr>
+          </w:p>
+          <w:p>
+            <w:pPr>
+              <w:pStyle w:val="Lijstalinea"/>
+              <w:cnfStyle w:val="000000100000" w:firstRow="0" w:lastRow="0" w:firstColumn="0" w:lastColumn="0" w:oddVBand="0" w:evenVBand="0" w:oddHBand="1" w:evenHBand="0" w:firstRowFirstColumn="0" w:firstRowLastColumn="0" w:lastRowFirstColumn="0" w:lastRowLastColumn="0"/>
+            </w:pPr>
+          </w:p>
+          <w:p>
+            <w:pPr>
+              <w:pStyle w:val="Lijstalinea"/>
+              <w:numPr>
+                <w:ilvl w:val="0"/>
+                <w:numId w:val="12"/>
+              </w:numPr>
+              <w:cnfStyle w:val="000000100000" w:firstRow="0" w:lastRow="0" w:firstColumn="0" w:lastColumn="0" w:oddVBand="0" w:evenVBand="0" w:oddHBand="1" w:evenHBand="0" w:firstRowFirstColumn="0" w:firstRowLastColumn="0" w:lastRowFirstColumn="0" w:lastRowLastColumn="0"/>
+            </w:pPr>
+            <w:r>
+              <w:t>Demo waarin je op het menu, een aanwijzer/mouse kan bewegen. Hiermee moet je ook kunnen selecteren.</w:t>
+            </w:r>
+          </w:p>
+          <w:p>
+            <w:pPr>
+              <w:cnfStyle w:val="000000100000" w:firstRow="0" w:lastRow="0" w:firstColumn="0" w:lastColumn="0" w:oddVBand="0" w:evenVBand="0" w:oddHBand="1" w:evenHBand="0" w:firstRowFirstColumn="0" w:firstRowLastColumn="0" w:lastRowFirstColumn="0" w:lastRowLastColumn="0"/>
+            </w:pPr>
+          </w:p>
+          <w:p>
+            <w:pPr>
+              <w:pStyle w:val="Lijstalinea"/>
+              <w:numPr>
+                <w:ilvl w:val="0"/>
+                <w:numId w:val="12"/>
+              </w:numPr>
+              <w:cnfStyle w:val="000000100000" w:firstRow="0" w:lastRow="0" w:firstColumn="0" w:lastColumn="0" w:oddVBand="0" w:evenVBand="0" w:oddHBand="1" w:evenHBand="0" w:firstRowFirstColumn="0" w:firstRowLastColumn="0" w:lastRowFirstColumn="0" w:lastRowLastColumn="0"/>
+            </w:pPr>
+            <w:r>
+              <w:t>Demo met een apart scherm voor het kalibreren van de controller.</w:t>
+            </w:r>
+          </w:p>
+          <w:p>
+            <w:pPr>
+              <w:pStyle w:val="Lijstalinea"/>
+              <w:numPr>
+                <w:ilvl w:val="0"/>
+                <w:numId w:val="12"/>
+              </w:numPr>
+              <w:cnfStyle w:val="000000100000" w:firstRow="0" w:lastRow="0" w:firstColumn="0" w:lastColumn="0" w:oddVBand="0" w:evenVBand="0" w:oddHBand="1" w:evenHBand="0" w:firstRowFirstColumn="0" w:firstRowLastColumn="0" w:lastRowFirstColumn="0" w:lastRowLastColumn="0"/>
+            </w:pPr>
+            <w:r>
+              <w:t>Demo waar in het kalibreren werkt.</w:t>
+            </w:r>
+          </w:p>
+          <w:p>
+            <w:pPr>
+              <w:pStyle w:val="Lijstalinea"/>
+              <w:cnfStyle w:val="000000100000" w:firstRow="0" w:lastRow="0" w:firstColumn="0" w:lastColumn="0" w:oddVBand="0" w:evenVBand="0" w:oddHBand="1" w:evenHBand="0" w:firstRowFirstColumn="0" w:firstRowLastColumn="0" w:lastRowFirstColumn="0" w:lastRowLastColumn="0"/>
+            </w:pPr>
+          </w:p>
+          <w:p>
+            <w:pPr>
+              <w:pStyle w:val="Lijstalinea"/>
+              <w:cnfStyle w:val="000000100000" w:firstRow="0" w:lastRow="0" w:firstColumn="0" w:lastColumn="0" w:oddVBand="0" w:evenVBand="0" w:oddHBand="1" w:evenHBand="0" w:firstRowFirstColumn="0" w:firstRowLastColumn="0" w:lastRowFirstColumn="0" w:lastRowLastColumn="0"/>
+            </w:pPr>
+          </w:p>
+          <w:p>
+            <w:pPr>
+              <w:pStyle w:val="Lijstalinea"/>
+              <w:numPr>
+                <w:ilvl w:val="0"/>
+                <w:numId w:val="12"/>
+              </w:numPr>
+              <w:cnfStyle w:val="000000100000" w:firstRow="0" w:lastRow="0" w:firstColumn="0" w:lastColumn="0" w:oddVBand="0" w:evenVBand="0" w:oddHBand="1" w:evenHBand="0" w:firstRowFirstColumn="0" w:firstRowLastColumn="0" w:lastRowFirstColumn="0" w:lastRowLastColumn="0"/>
+            </w:pPr>
+            <w:r>
+              <w:t xml:space="preserve">Ieder groepslid heeft een eigen </w:t>
+            </w:r>
+            <w:proofErr w:type="spellStart"/>
+            <w:r>
+              <w:t>burndownchart</w:t>
+            </w:r>
+            <w:proofErr w:type="spellEnd"/>
+            <w:r>
+              <w:t>, bijgewerkt met alle vorige sprints.</w:t>
+            </w:r>
+          </w:p>
+          <w:p>
+            <w:pPr>
+              <w:cnfStyle w:val="000000100000" w:firstRow="0" w:lastRow="0" w:firstColumn="0" w:lastColumn="0" w:oddVBand="0" w:evenVBand="0" w:oddHBand="1" w:evenHBand="0" w:firstRowFirstColumn="0" w:firstRowLastColumn="0" w:lastRowFirstColumn="0" w:lastRowLastColumn="0"/>
+            </w:pPr>
+          </w:p>
+          <w:p>
+            <w:pPr>
+              <w:cnfStyle w:val="000000100000" w:firstRow="0" w:lastRow="0" w:firstColumn="0" w:lastColumn="0" w:oddVBand="0" w:evenVBand="0" w:oddHBand="1" w:evenHBand="0" w:firstRowFirstColumn="0" w:firstRowLastColumn="0" w:lastRowFirstColumn="0" w:lastRowLastColumn="0"/>
+            </w:pPr>
+          </w:p>
+          <w:p>
+            <w:pPr>
+              <w:cnfStyle w:val="000000100000" w:firstRow="0" w:lastRow="0" w:firstColumn="0" w:lastColumn="0" w:oddVBand="0" w:evenVBand="0" w:oddHBand="1" w:evenHBand="0" w:firstRowFirstColumn="0" w:firstRowLastColumn="0" w:lastRowFirstColumn="0" w:lastRowLastColumn="0"/>
+            </w:pPr>
+          </w:p>
+          <w:p>
+            <w:pPr>
+              <w:cnfStyle w:val="000000100000" w:firstRow="0" w:lastRow="0" w:firstColumn="0" w:lastColumn="0" w:oddVBand="0" w:evenVBand="0" w:oddHBand="1" w:evenHBand="0" w:firstRowFirstColumn="0" w:firstRowLastColumn="0" w:lastRowFirstColumn="0" w:lastRowLastColumn="0"/>
+            </w:pPr>
+          </w:p>
+          <w:p>
+            <w:pPr>
+              <w:cnfStyle w:val="000000100000" w:firstRow="0" w:lastRow="0" w:firstColumn="0" w:lastColumn="0" w:oddVBand="0" w:evenVBand="0" w:oddHBand="1" w:evenHBand="0" w:firstRowFirstColumn="0" w:firstRowLastColumn="0" w:lastRowFirstColumn="0" w:lastRowLastColumn="0"/>
+            </w:pPr>
+          </w:p>
+          <w:p>
+            <w:pPr>
+              <w:cnfStyle w:val="000000100000" w:firstRow="0" w:lastRow="0" w:firstColumn="0" w:lastColumn="0" w:oddVBand="0" w:evenVBand="0" w:oddHBand="1" w:evenHBand="0" w:firstRowFirstColumn="0" w:firstRowLastColumn="0" w:lastRowFirstColumn="0" w:lastRowLastColumn="0"/>
+            </w:pPr>
+          </w:p>
+          <w:p>
+            <w:pPr>
+              <w:cnfStyle w:val="000000100000" w:firstRow="0" w:lastRow="0" w:firstColumn="0" w:lastColumn="0" w:oddVBand="0" w:evenVBand="0" w:oddHBand="1" w:evenHBand="0" w:firstRowFirstColumn="0" w:firstRowLastColumn="0" w:lastRowFirstColumn="0" w:lastRowLastColumn="0"/>
+            </w:pPr>
+          </w:p>
+          <w:p>
+            <w:pPr>
+              <w:cnfStyle w:val="000000100000" w:firstRow="0" w:lastRow="0" w:firstColumn="0" w:lastColumn="0" w:oddVBand="0" w:evenVBand="0" w:oddHBand="1" w:evenHBand="0" w:firstRowFirstColumn="0" w:firstRowLastColumn="0" w:lastRowFirstColumn="0" w:lastRowLastColumn="0"/>
+            </w:pPr>
+          </w:p>
+          <w:p>
+            <w:pPr>
+              <w:cnfStyle w:val="000000100000" w:firstRow="0" w:lastRow="0" w:firstColumn="0" w:lastColumn="0" w:oddVBand="0" w:evenVBand="0" w:oddHBand="1" w:evenHBand="0" w:firstRowFirstColumn="0" w:firstRowLastColumn="0" w:lastRowFirstColumn="0" w:lastRowLastColumn="0"/>
+            </w:pPr>
+          </w:p>
+          <w:p>
+            <w:pPr>
+              <w:pStyle w:val="Lijstalinea"/>
+              <w:numPr>
+                <w:ilvl w:val="0"/>
+                <w:numId w:val="12"/>
+              </w:numPr>
+              <w:cnfStyle w:val="000000100000" w:firstRow="0" w:lastRow="0" w:firstColumn="0" w:lastColumn="0" w:oddVBand="0" w:evenVBand="0" w:oddHBand="1" w:evenHBand="0" w:firstRowFirstColumn="0" w:firstRowLastColumn="0" w:lastRowFirstColumn="0" w:lastRowLastColumn="0"/>
+            </w:pPr>
+            <w:r>
+              <w:lastRenderedPageBreak/>
+              <w:t>Een samengevoegd project waar de functies van de verschillende demo’s goed werken.</w:t>
+            </w:r>
+          </w:p>
+          <w:p>
+            <w:pPr>
+              <w:cnfStyle w:val="000000100000" w:firstRow="0" w:lastRow="0" w:firstColumn="0" w:lastColumn="0" w:oddVBand="0" w:evenVBand="0" w:oddHBand="1" w:evenHBand="0" w:firstRowFirstColumn="0" w:firstRowLastColumn="0" w:lastRowFirstColumn="0" w:lastRowLastColumn="0"/>
+            </w:pPr>
+          </w:p>
+          <w:p>
+            <w:pPr>
+              <w:cnfStyle w:val="000000100000" w:firstRow="0" w:lastRow="0" w:firstColumn="0" w:lastColumn="0" w:oddVBand="0" w:evenVBand="0" w:oddHBand="1" w:evenHBand="0" w:firstRowFirstColumn="0" w:firstRowLastColumn="0" w:lastRowFirstColumn="0" w:lastRowLastColumn="0"/>
+            </w:pPr>
+          </w:p>
+          <w:p>
+            <w:pPr>
+              <w:cnfStyle w:val="000000100000" w:firstRow="0" w:lastRow="0" w:firstColumn="0" w:lastColumn="0" w:oddVBand="0" w:evenVBand="0" w:oddHBand="1" w:evenHBand="0" w:firstRowFirstColumn="0" w:firstRowLastColumn="0" w:lastRowFirstColumn="0" w:lastRowLastColumn="0"/>
+            </w:pPr>
+          </w:p>
+          <w:p>
+            <w:pPr>
+              <w:pStyle w:val="Lijstalinea"/>
+              <w:numPr>
+                <w:ilvl w:val="0"/>
+                <w:numId w:val="12"/>
+              </w:numPr>
+              <w:cnfStyle w:val="000000100000" w:firstRow="0" w:lastRow="0" w:firstColumn="0" w:lastColumn="0" w:oddVBand="0" w:evenVBand="0" w:oddHBand="1" w:evenHBand="0" w:firstRowFirstColumn="0" w:firstRowLastColumn="0" w:lastRowFirstColumn="0" w:lastRowLastColumn="0"/>
+            </w:pPr>
+            <w:r>
+              <w:t>Volledige code is gecontroleerd door 2 personen samen. Eventuele fouten zijn gecorrigeerd.</w:t>
+            </w:r>
+          </w:p>
+          <w:p>
+            <w:pPr>
+              <w:cnfStyle w:val="000000100000" w:firstRow="0" w:lastRow="0" w:firstColumn="0" w:lastColumn="0" w:oddVBand="0" w:evenVBand="0" w:oddHBand="1" w:evenHBand="0" w:firstRowFirstColumn="0" w:firstRowLastColumn="0" w:lastRowFirstColumn="0" w:lastRowLastColumn="0"/>
+            </w:pPr>
+          </w:p>
+          <w:p>
+            <w:pPr>
+              <w:cnfStyle w:val="000000100000" w:firstRow="0" w:lastRow="0" w:firstColumn="0" w:lastColumn="0" w:oddVBand="0" w:evenVBand="0" w:oddHBand="1" w:evenHBand="0" w:firstRowFirstColumn="0" w:firstRowLastColumn="0" w:lastRowFirstColumn="0" w:lastRowLastColumn="0"/>
+            </w:pPr>
+          </w:p>
+          <w:p>
+            <w:pPr>
+              <w:pStyle w:val="Lijstalinea"/>
+              <w:numPr>
+                <w:ilvl w:val="0"/>
+                <w:numId w:val="12"/>
+              </w:numPr>
+              <w:cnfStyle w:val="000000100000" w:firstRow="0" w:lastRow="0" w:firstColumn="0" w:lastColumn="0" w:oddVBand="0" w:evenVBand="0" w:oddHBand="1" w:evenHBand="0" w:firstRowFirstColumn="0" w:firstRowLastColumn="0" w:lastRowFirstColumn="0" w:lastRowLastColumn="0"/>
+            </w:pPr>
+            <w:r>
+              <w:t xml:space="preserve">Acceptatie test is uitgevoerd door de </w:t>
+            </w:r>
+            <w:proofErr w:type="spellStart"/>
+            <w:r>
+              <w:t>projectowner</w:t>
+            </w:r>
+            <w:proofErr w:type="spellEnd"/>
+            <w:r>
+              <w:t>. Eventuele verbeteren zijn genoteerd en worden bijgewerkt, tot het goed is.</w:t>
+            </w:r>
+          </w:p>
+          <w:p>
+            <w:pPr>
+              <w:cnfStyle w:val="000000100000" w:firstRow="0" w:lastRow="0" w:firstColumn="0" w:lastColumn="0" w:oddVBand="0" w:evenVBand="0" w:oddHBand="1" w:evenHBand="0" w:firstRowFirstColumn="0" w:firstRowLastColumn="0" w:lastRowFirstColumn="0" w:lastRowLastColumn="0"/>
+            </w:pPr>
+          </w:p>
+          <w:p>
+            <w:pPr>
+              <w:cnfStyle w:val="000000100000" w:firstRow="0" w:lastRow="0" w:firstColumn="0" w:lastColumn="0" w:oddVBand="0" w:evenVBand="0" w:oddHBand="1" w:evenHBand="0" w:firstRowFirstColumn="0" w:firstRowLastColumn="0" w:lastRowFirstColumn="0" w:lastRowLastColumn="0"/>
+            </w:pPr>
+          </w:p>
+          <w:p>
+            <w:pPr>
+              <w:pStyle w:val="Lijstalinea"/>
+              <w:numPr>
+                <w:ilvl w:val="0"/>
+                <w:numId w:val="12"/>
+              </w:numPr>
+              <w:cnfStyle w:val="000000100000" w:firstRow="0" w:lastRow="0" w:firstColumn="0" w:lastColumn="0" w:oddVBand="0" w:evenVBand="0" w:oddHBand="1" w:evenHBand="0" w:firstRowFirstColumn="0" w:firstRowLastColumn="0" w:lastRowFirstColumn="0" w:lastRowLastColumn="0"/>
+            </w:pPr>
+            <w:r>
+              <w:t>Het Game Design Document is bijgewerkt tot en met versie 0.40.</w:t>
+            </w:r>
+          </w:p>
+          <w:p>
+            <w:pPr>
+              <w:cnfStyle w:val="000000100000" w:firstRow="0" w:lastRow="0" w:firstColumn="0" w:lastColumn="0" w:oddVBand="0" w:evenVBand="0" w:oddHBand="1" w:evenHBand="0" w:firstRowFirstColumn="0" w:firstRowLastColumn="0" w:lastRowFirstColumn="0" w:lastRowLastColumn="0"/>
+            </w:pPr>
+          </w:p>
+          <w:p>
+            <w:pPr>
+              <w:cnfStyle w:val="000000100000" w:firstRow="0" w:lastRow="0" w:firstColumn="0" w:lastColumn="0" w:oddVBand="0" w:evenVBand="0" w:oddHBand="1" w:evenHBand="0" w:firstRowFirstColumn="0" w:firstRowLastColumn="0" w:lastRowFirstColumn="0" w:lastRowLastColumn="0"/>
+            </w:pPr>
+          </w:p>
+          <w:p>
+            <w:pPr>
+              <w:cnfStyle w:val="000000100000" w:firstRow="0" w:lastRow="0" w:firstColumn="0" w:lastColumn="0" w:oddVBand="0" w:evenVBand="0" w:oddHBand="1" w:evenHBand="0" w:firstRowFirstColumn="0" w:firstRowLastColumn="0" w:lastRowFirstColumn="0" w:lastRowLastColumn="0"/>
+            </w:pPr>
+          </w:p>
+          <w:p>
+            <w:pPr>
+              <w:cnfStyle w:val="000000100000" w:firstRow="0" w:lastRow="0" w:firstColumn="0" w:lastColumn="0" w:oddVBand="0" w:evenVBand="0" w:oddHBand="1" w:evenHBand="0" w:firstRowFirstColumn="0" w:firstRowLastColumn="0" w:lastRowFirstColumn="0" w:lastRowLastColumn="0"/>
+            </w:pPr>
+          </w:p>
+          <w:p>
+            <w:pPr>
+              <w:pStyle w:val="Lijstalinea"/>
+              <w:numPr>
+                <w:ilvl w:val="0"/>
+                <w:numId w:val="12"/>
+              </w:numPr>
+              <w:cnfStyle w:val="000000100000" w:firstRow="0" w:lastRow="0" w:firstColumn="0" w:lastColumn="0" w:oddVBand="0" w:evenVBand="0" w:oddHBand="1" w:evenHBand="0" w:firstRowFirstColumn="0" w:firstRowLastColumn="0" w:lastRowFirstColumn="0" w:lastRowLastColumn="0"/>
+            </w:pPr>
+            <w:r>
+              <w:t>Alleen staande functies zijn getest door andere groepsleden.</w:t>
+            </w:r>
+            <w:bookmarkStart w:id="0" w:name="_GoBack"/>
+            <w:bookmarkEnd w:id="0"/>
+          </w:p>
+          <w:p>
+            <w:pPr>
+              <w:cnfStyle w:val="000000100000" w:firstRow="0" w:lastRow="0" w:firstColumn="0" w:lastColumn="0" w:oddVBand="0" w:evenVBand="0" w:oddHBand="1" w:evenHBand="0" w:firstRowFirstColumn="0" w:firstRowLastColumn="0" w:lastRowFirstColumn="0" w:lastRowLastColumn="0"/>
+            </w:pPr>
+          </w:p>
+          <w:p>
+            <w:pPr>
+              <w:cnfStyle w:val="000000100000" w:firstRow="0" w:lastRow="0" w:firstColumn="0" w:lastColumn="0" w:oddVBand="0" w:evenVBand="0" w:oddHBand="1" w:evenHBand="0" w:firstRowFirstColumn="0" w:firstRowLastColumn="0" w:lastRowFirstColumn="0" w:lastRowLastColumn="0"/>
+            </w:pPr>
+          </w:p>
+          <w:p>
+            <w:pPr>
+              <w:pStyle w:val="Lijstalinea"/>
+              <w:cnfStyle w:val="000000100000" w:firstRow="0" w:lastRow="0" w:firstColumn="0" w:lastColumn="0" w:oddVBand="0" w:evenVBand="0" w:oddHBand="1" w:evenHBand="0" w:firstRowFirstColumn="0" w:firstRowLastColumn="0" w:lastRowFirstColumn="0" w:lastRowLastColumn="0"/>
+            </w:pPr>
+          </w:p>
+          <w:p>
+            <w:pPr>
+              <w:cnfStyle w:val="000000100000" w:firstRow="0" w:lastRow="0" w:firstColumn="0" w:lastColumn="0" w:oddVBand="0" w:evenVBand="0" w:oddHBand="1" w:evenHBand="0" w:firstRowFirstColumn="0" w:firstRowLastColumn="0" w:lastRowFirstColumn="0" w:lastRowLastColumn="0"/>
+            </w:pPr>
+          </w:p>
+          <w:p>
+            <w:pPr>
+              <w:cnfStyle w:val="000000100000" w:firstRow="0" w:lastRow="0" w:firstColumn="0" w:lastColumn="0" w:oddVBand="0" w:evenVBand="0" w:oddHBand="1" w:evenHBand="0" w:firstRowFirstColumn="0" w:firstRowLastColumn="0" w:lastRowFirstColumn="0" w:lastRowLastColumn="0"/>
+            </w:pPr>
+          </w:p>
+        </w:tc>
+      </w:tr>
+    </w:tbl>
+    <w:p>
+      <w:pPr>
+        <w:jc w:val="center"/>
+        <w:rPr>
+          <w:rFonts w:asciiTheme="majorHAnsi" w:hAnsiTheme="majorHAnsi" w:cstheme="majorHAnsi"/>
+          <w:b/>
+          <w:i/>
+          <w:iCs/>
+          <w:sz w:val="32"/>
         </w:rPr>
       </w:pPr>
     </w:p>
@@ -10970,7 +15155,7 @@
 </file>
 
 <file path=customXml/itemProps1.xml><?xml version="1.0" encoding="utf-8"?>
-<ds:datastoreItem xmlns:ds="http://schemas.openxmlformats.org/officeDocument/2006/customXml" ds:itemID="{F0A94E99-450E-4A3B-9055-8B2889FD0A75}">
+<ds:datastoreItem xmlns:ds="http://schemas.openxmlformats.org/officeDocument/2006/customXml" ds:itemID="{FA968636-2FD2-4759-AD2C-57FED79720FA}">
   <ds:schemaRefs>
     <ds:schemaRef ds:uri="http://schemas.openxmlformats.org/officeDocument/2006/bibliography"/>
   </ds:schemaRefs>

</xml_diff>